<commit_message>
Remove comments in report
</commit_message>
<xml_diff>
--- a/Group 4 PR Report (1).docx
+++ b/Group 4 PR Report (1).docx
@@ -1,11 +1,10 @@
 
 <file path=word/document.xml><?xml version="1.0" encoding="utf-8"?>
-<w:document xmlns:wpc="http://schemas.microsoft.com/office/word/2010/wordprocessingCanvas" xmlns:cx="http://schemas.microsoft.com/office/drawing/2014/chartex" xmlns:cx1="http://schemas.microsoft.com/office/drawing/2015/9/8/chartex" xmlns:cx2="http://schemas.microsoft.com/office/drawing/2015/10/21/chartex" xmlns:cx3="http://schemas.microsoft.com/office/drawing/2016/5/9/chartex" xmlns:cx4="http://schemas.microsoft.com/office/drawing/2016/5/10/chartex" xmlns:cx5="http://schemas.microsoft.com/office/drawing/2016/5/11/chartex" xmlns:cx6="http://schemas.microsoft.com/office/drawing/2016/5/12/chartex" xmlns:cx7="http://schemas.microsoft.com/office/drawing/2016/5/13/chartex" xmlns:cx8="http://schemas.microsoft.com/office/drawing/2016/5/14/chartex" xmlns:mc="http://schemas.openxmlformats.org/markup-compatibility/2006" xmlns:aink="http://schemas.microsoft.com/office/drawing/2016/ink" xmlns:am3d="http://schemas.microsoft.com/office/drawing/2017/model3d" xmlns:o="urn:schemas-microsoft-com:office:office" xmlns:oel="http://schemas.microsoft.com/office/2019/extlst" xmlns:r="http://schemas.openxmlformats.org/officeDocument/2006/relationships" xmlns:m="http://schemas.openxmlformats.org/officeDocument/2006/math" xmlns:v="urn:schemas-microsoft-com:vml" xmlns:wp14="http://schemas.microsoft.com/office/word/2010/wordprocessingDrawing" xmlns:wp="http://schemas.openxmlformats.org/drawingml/2006/wordprocessingDrawing" xmlns:w10="urn:schemas-microsoft-com:office:word" xmlns:w="http://schemas.openxmlformats.org/wordprocessingml/2006/main" xmlns:w14="http://schemas.microsoft.com/office/word/2010/wordml" xmlns:w15="http://schemas.microsoft.com/office/word/2012/wordml" xmlns:w16cex="http://schemas.microsoft.com/office/word/2018/wordml/cex" xmlns:w16cid="http://schemas.microsoft.com/office/word/2016/wordml/cid" xmlns:w16="http://schemas.microsoft.com/office/word/2018/wordml" xmlns:w16sdtdh="http://schemas.microsoft.com/office/word/2020/wordml/sdtdatahash" xmlns:w16se="http://schemas.microsoft.com/office/word/2015/wordml/symex" xmlns:wpg="http://schemas.microsoft.com/office/word/2010/wordprocessingGroup" xmlns:wpi="http://schemas.microsoft.com/office/word/2010/wordprocessingInk" xmlns:wne="http://schemas.microsoft.com/office/word/2006/wordml" xmlns:wps="http://schemas.microsoft.com/office/word/2010/wordprocessingShape" xmlns:a="http://schemas.openxmlformats.org/drawingml/2006/main" xmlns:pic="http://schemas.openxmlformats.org/drawingml/2006/picture" xmlns:a14="http://schemas.microsoft.com/office/drawing/2010/main" mc:Ignorable="w14 w15 w16se w16cid w16 w16cex w16sdtdh wp14">
+<w:document xmlns:wpc="http://schemas.microsoft.com/office/word/2010/wordprocessingCanvas" xmlns:cx="http://schemas.microsoft.com/office/drawing/2014/chartex" xmlns:cx1="http://schemas.microsoft.com/office/drawing/2015/9/8/chartex" xmlns:cx2="http://schemas.microsoft.com/office/drawing/2015/10/21/chartex" xmlns:cx3="http://schemas.microsoft.com/office/drawing/2016/5/9/chartex" xmlns:cx4="http://schemas.microsoft.com/office/drawing/2016/5/10/chartex" xmlns:cx5="http://schemas.microsoft.com/office/drawing/2016/5/11/chartex" xmlns:cx6="http://schemas.microsoft.com/office/drawing/2016/5/12/chartex" xmlns:cx7="http://schemas.microsoft.com/office/drawing/2016/5/13/chartex" xmlns:cx8="http://schemas.microsoft.com/office/drawing/2016/5/14/chartex" xmlns:mc="http://schemas.openxmlformats.org/markup-compatibility/2006" xmlns:aink="http://schemas.microsoft.com/office/drawing/2016/ink" xmlns:am3d="http://schemas.microsoft.com/office/drawing/2017/model3d" xmlns:o="urn:schemas-microsoft-com:office:office" xmlns:oel="http://schemas.microsoft.com/office/2019/extlst" xmlns:r="http://schemas.openxmlformats.org/officeDocument/2006/relationships" xmlns:m="http://schemas.openxmlformats.org/officeDocument/2006/math" xmlns:v="urn:schemas-microsoft-com:vml" xmlns:wp14="http://schemas.microsoft.com/office/word/2010/wordprocessingDrawing" xmlns:wp="http://schemas.openxmlformats.org/drawingml/2006/wordprocessingDrawing" xmlns:w10="urn:schemas-microsoft-com:office:word" xmlns:w="http://schemas.openxmlformats.org/wordprocessingml/2006/main" xmlns:w14="http://schemas.microsoft.com/office/word/2010/wordml" xmlns:w15="http://schemas.microsoft.com/office/word/2012/wordml" xmlns:w16cex="http://schemas.microsoft.com/office/word/2018/wordml/cex" xmlns:w16cid="http://schemas.microsoft.com/office/word/2016/wordml/cid" xmlns:w16="http://schemas.microsoft.com/office/word/2018/wordml" xmlns:w16du="http://schemas.microsoft.com/office/word/2023/wordml/word16du" xmlns:w16sdtdh="http://schemas.microsoft.com/office/word/2020/wordml/sdtdatahash" xmlns:w16se="http://schemas.microsoft.com/office/word/2015/wordml/symex" xmlns:wpg="http://schemas.microsoft.com/office/word/2010/wordprocessingGroup" xmlns:wpi="http://schemas.microsoft.com/office/word/2010/wordprocessingInk" xmlns:wne="http://schemas.microsoft.com/office/word/2006/wordml" xmlns:wps="http://schemas.microsoft.com/office/word/2010/wordprocessingShape" mc:Ignorable="w14 w15 w16se w16cid w16 w16cex w16sdtdh wp14">
   <w:body>
     <w:p>
       <w:pPr>
         <w:pStyle w:val="Heading1"/>
-        <w:jc w:val="left"/>
       </w:pPr>
       <w:r>
         <w:rPr>
@@ -13,12 +12,14 @@
         </w:rPr>
         <w:t xml:space="preserve">CECS 550: Group </w:t>
       </w:r>
+      <w:proofErr w:type="gramStart"/>
       <w:r>
         <w:rPr>
           <w:rStyle w:val="TitleChar"/>
         </w:rPr>
         <w:t>4  -</w:t>
       </w:r>
+      <w:proofErr w:type="gramEnd"/>
       <w:r>
         <w:rPr>
           <w:rStyle w:val="TitleChar"/>
@@ -27,22 +28,16 @@
       </w:r>
       <w:r>
         <w:br/>
-      </w:r>
-      <w:r>
-        <w:rPr/>
         <w:t xml:space="preserve">Analysis of E-commerce User Engagement for </w:t>
       </w:r>
-      <w:bookmarkStart w:name="_Hlk133485348" w:id="0"/>
-      <w:r>
-        <w:rPr/>
+      <w:bookmarkStart w:id="0" w:name="_Hlk133485348"/>
+      <w:r>
         <w:t>Item</w:t>
       </w:r>
       <w:r>
-        <w:rPr/>
         <w:t xml:space="preserve"> IDs</w:t>
       </w:r>
       <w:r>
-        <w:rPr/>
         <w:t xml:space="preserve"> 481 – 640</w:t>
       </w:r>
       <w:bookmarkEnd w:id="0"/>
@@ -52,8 +47,30 @@
         <w:rPr>
           <w:color w:val="808080"/>
         </w:rPr>
-        <w:t>Joseph Chorbajian, Aniruddha Gawande, Abhishek Jajoo, Satyam Sharma, and Ishan Unnarkar</w:t>
-      </w:r>
+        <w:t xml:space="preserve">Joseph Chorbajian, Aniruddha Gawande, Abhishek </w:t>
+      </w:r>
+      <w:proofErr w:type="spellStart"/>
+      <w:r>
+        <w:rPr>
+          <w:color w:val="808080"/>
+        </w:rPr>
+        <w:t>Jajoo</w:t>
+      </w:r>
+      <w:proofErr w:type="spellEnd"/>
+      <w:r>
+        <w:rPr>
+          <w:color w:val="808080"/>
+        </w:rPr>
+        <w:t xml:space="preserve">, Satyam Sharma, and Ishan </w:t>
+      </w:r>
+      <w:proofErr w:type="spellStart"/>
+      <w:r>
+        <w:rPr>
+          <w:color w:val="808080"/>
+        </w:rPr>
+        <w:t>Unnarkar</w:t>
+      </w:r>
+      <w:proofErr w:type="spellEnd"/>
       <w:r>
         <w:t xml:space="preserve"> </w:t>
       </w:r>
@@ -137,24 +154,27 @@
     </w:p>
     <w:p>
       <w:r>
+        <w:rPr>
+          <w:noProof/>
+        </w:rPr>
         <w:drawing>
-          <wp:inline wp14:editId="06B952DE" wp14:anchorId="69E8108B">
+          <wp:inline distT="0" distB="0" distL="0" distR="0" wp14:anchorId="69E8108B" wp14:editId="06B952DE">
             <wp:extent cx="4377424" cy="3302000"/>
             <wp:effectExtent l="0" t="0" r="0" b="0"/>
-            <wp:docPr id="1920609857" name="Picture 1920609857" descr="Chart&#10;&#10;Description automatically generated" title=""/>
+            <wp:docPr id="1920609857" name="Picture 1920609857" descr="Chart&#10;&#10;Description automatically generated"/>
             <wp:cNvGraphicFramePr>
-              <a:graphicFrameLocks noChangeAspect="1"/>
+              <a:graphicFrameLocks xmlns:a="http://schemas.openxmlformats.org/drawingml/2006/main" noChangeAspect="1"/>
             </wp:cNvGraphicFramePr>
-            <a:graphic>
+            <a:graphic xmlns:a="http://schemas.openxmlformats.org/drawingml/2006/main">
               <a:graphicData uri="http://schemas.openxmlformats.org/drawingml/2006/picture">
-                <pic:pic>
+                <pic:pic xmlns:pic="http://schemas.openxmlformats.org/drawingml/2006/picture">
                   <pic:nvPicPr>
                     <pic:cNvPr id="0" name="Picture 1920609857"/>
                     <pic:cNvPicPr/>
                   </pic:nvPicPr>
                   <pic:blipFill>
-                    <a:blip r:embed="R4a8433bbf64449f8">
-                      <a:extLst xmlns:a="http://schemas.openxmlformats.org/drawingml/2006/main">
+                    <a:blip r:embed="rId8">
+                      <a:extLst>
                         <a:ext uri="{28A0092B-C50C-407E-A947-70E740481C1C}">
                           <a14:useLocalDpi xmlns:a14="http://schemas.microsoft.com/office/drawing/2010/main" val="0"/>
                         </a:ext>
@@ -166,7 +186,7 @@
                     </a:stretch>
                   </pic:blipFill>
                   <pic:spPr>
-                    <a:xfrm rot="0" flipH="0" flipV="0">
+                    <a:xfrm>
                       <a:off x="0" y="0"/>
                       <a:ext cx="4377424" cy="3302000"/>
                     </a:xfrm>
@@ -193,7 +213,31 @@
           <w:i/>
           <w:iCs/>
         </w:rPr>
-        <w:t>Fig. 1. The number of interactions based on action type. An action type of 0 indicates clicks, a type of 1 indicates an item is added to a cart, a type of 2 indicates that an item was purchased, and a type of 3 indicates that an item was favorited. Note that some action types may be recorded more than once (e.g. a user clicked on the same item multiple times).</w:t>
+        <w:t xml:space="preserve">Fig. 1. The number of interactions based on action type. An action type of 0 indicates clicks, a type of 1 indicates an item is added to a cart, a type of 2 indicates that an item was purchased, and a type of 3 </w:t>
+      </w:r>
+      <w:r>
+        <w:rPr>
+          <w:i/>
+          <w:iCs/>
+        </w:rPr>
+        <w:lastRenderedPageBreak/>
+        <w:t>indicates that an item was favorited. Note that some action types may be recorded more than once (</w:t>
+      </w:r>
+      <w:proofErr w:type="gramStart"/>
+      <w:r>
+        <w:rPr>
+          <w:i/>
+          <w:iCs/>
+        </w:rPr>
+        <w:t>e.g.</w:t>
+      </w:r>
+      <w:proofErr w:type="gramEnd"/>
+      <w:r>
+        <w:rPr>
+          <w:i/>
+          <w:iCs/>
+        </w:rPr>
+        <w:t xml:space="preserve"> a user clicked on the same item multiple times).</w:t>
       </w:r>
     </w:p>
     <w:p>
@@ -330,7 +374,11 @@
         <w:t xml:space="preserve"> </w:t>
       </w:r>
       <w:r>
-        <w:t xml:space="preserve">In Figure 3, we can see the types of interactions for the females and males, as well as customers with unknown genders. The number of clicks between each gender remains constant, at around 86% for females and 87% for males. The number of purchases slightly increase for men at 10% of interactions, compared to 8% for females. However, the men were less likely to favorite an item at 3% of all interactions, while the women favorited an item 5% of the time. </w:t>
+        <w:t xml:space="preserve">In Figure 3, we can see the types of interactions for the females and males, as well as customers with unknown genders. The number of clicks between each gender remains constant, at around 86% for females and 87% for males. The number of purchases slightly increase for men at 10% of interactions, compared to 8% for females. However, the men were less likely to favorite an item at 3% of all </w:t>
+      </w:r>
+      <w:r>
+        <w:lastRenderedPageBreak/>
+        <w:t xml:space="preserve">interactions, while the women favorited an item 5% of the time. </w:t>
       </w:r>
       <w:r>
         <w:t xml:space="preserve">This highlights the importance of providing engaging and visually appealing product displays that captures the attention of the female customer base. We also suggest female-oriented </w:t>
@@ -420,14 +468,14 @@
       <w:pPr>
         <w:jc w:val="both"/>
         <w:rPr>
-          <w:rFonts w:ascii="Calibri" w:hAnsi="Calibri" w:eastAsia="Calibri" w:cs="Calibri"/>
+          <w:rFonts w:ascii="Calibri" w:eastAsia="Calibri" w:hAnsi="Calibri" w:cs="Calibri"/>
           <w:sz w:val="21"/>
           <w:szCs w:val="21"/>
         </w:rPr>
       </w:pPr>
       <w:r>
         <w:rPr>
-          <w:rFonts w:ascii="Calibri" w:hAnsi="Calibri" w:eastAsia="Calibri" w:cs="Calibri"/>
+          <w:rFonts w:ascii="Calibri" w:eastAsia="Calibri" w:hAnsi="Calibri" w:cs="Calibri"/>
           <w:sz w:val="21"/>
           <w:szCs w:val="21"/>
         </w:rPr>
@@ -435,7 +483,7 @@
       </w:r>
       <w:r>
         <w:rPr>
-          <w:rFonts w:ascii="Calibri" w:hAnsi="Calibri" w:eastAsia="Calibri" w:cs="Calibri"/>
+          <w:rFonts w:ascii="Calibri" w:eastAsia="Calibri" w:hAnsi="Calibri" w:cs="Calibri"/>
           <w:sz w:val="21"/>
           <w:szCs w:val="21"/>
         </w:rPr>
@@ -443,7 +491,7 @@
       </w:r>
       <w:r>
         <w:rPr>
-          <w:rFonts w:ascii="Calibri" w:hAnsi="Calibri" w:eastAsia="Calibri" w:cs="Calibri"/>
+          <w:rFonts w:ascii="Calibri" w:eastAsia="Calibri" w:hAnsi="Calibri" w:cs="Calibri"/>
           <w:sz w:val="21"/>
           <w:szCs w:val="21"/>
         </w:rPr>
@@ -451,7 +499,7 @@
       </w:r>
       <w:r>
         <w:rPr>
-          <w:rFonts w:ascii="Calibri" w:hAnsi="Calibri" w:eastAsia="Calibri" w:cs="Calibri"/>
+          <w:rFonts w:ascii="Calibri" w:eastAsia="Calibri" w:hAnsi="Calibri" w:cs="Calibri"/>
           <w:sz w:val="21"/>
           <w:szCs w:val="21"/>
         </w:rPr>
@@ -459,7 +507,7 @@
       </w:r>
       <w:r>
         <w:rPr>
-          <w:rFonts w:ascii="Calibri" w:hAnsi="Calibri" w:eastAsia="Calibri" w:cs="Calibri"/>
+          <w:rFonts w:ascii="Calibri" w:eastAsia="Calibri" w:hAnsi="Calibri" w:cs="Calibri"/>
           <w:sz w:val="21"/>
           <w:szCs w:val="21"/>
         </w:rPr>
@@ -467,7 +515,7 @@
       </w:r>
       <w:r>
         <w:rPr>
-          <w:rFonts w:ascii="Calibri" w:hAnsi="Calibri" w:eastAsia="Calibri" w:cs="Calibri"/>
+          <w:rFonts w:ascii="Calibri" w:eastAsia="Calibri" w:hAnsi="Calibri" w:cs="Calibri"/>
           <w:sz w:val="21"/>
           <w:szCs w:val="21"/>
         </w:rPr>
@@ -475,7 +523,7 @@
       </w:r>
       <w:r>
         <w:rPr>
-          <w:rFonts w:ascii="Calibri" w:hAnsi="Calibri" w:eastAsia="Calibri" w:cs="Calibri"/>
+          <w:rFonts w:ascii="Calibri" w:eastAsia="Calibri" w:hAnsi="Calibri" w:cs="Calibri"/>
           <w:sz w:val="21"/>
           <w:szCs w:val="21"/>
         </w:rPr>
@@ -483,7 +531,7 @@
       </w:r>
       <w:r>
         <w:rPr>
-          <w:rFonts w:ascii="Calibri" w:hAnsi="Calibri" w:eastAsia="Calibri" w:cs="Calibri"/>
+          <w:rFonts w:ascii="Calibri" w:eastAsia="Calibri" w:hAnsi="Calibri" w:cs="Calibri"/>
           <w:sz w:val="21"/>
           <w:szCs w:val="21"/>
         </w:rPr>
@@ -491,7 +539,7 @@
       </w:r>
       <w:r>
         <w:rPr>
-          <w:rFonts w:ascii="Calibri" w:hAnsi="Calibri" w:eastAsia="Calibri" w:cs="Calibri"/>
+          <w:rFonts w:ascii="Calibri" w:eastAsia="Calibri" w:hAnsi="Calibri" w:cs="Calibri"/>
           <w:sz w:val="21"/>
           <w:szCs w:val="21"/>
         </w:rPr>
@@ -499,7 +547,7 @@
       </w:r>
       <w:r>
         <w:rPr>
-          <w:rFonts w:ascii="Calibri" w:hAnsi="Calibri" w:eastAsia="Calibri" w:cs="Calibri"/>
+          <w:rFonts w:ascii="Calibri" w:eastAsia="Calibri" w:hAnsi="Calibri" w:cs="Calibri"/>
           <w:sz w:val="21"/>
           <w:szCs w:val="21"/>
         </w:rPr>
@@ -507,7 +555,7 @@
       </w:r>
       <w:r>
         <w:rPr>
-          <w:rFonts w:ascii="Calibri" w:hAnsi="Calibri" w:eastAsia="Calibri" w:cs="Calibri"/>
+          <w:rFonts w:ascii="Calibri" w:eastAsia="Calibri" w:hAnsi="Calibri" w:cs="Calibri"/>
           <w:sz w:val="21"/>
           <w:szCs w:val="21"/>
         </w:rPr>
@@ -515,7 +563,7 @@
       </w:r>
       <w:r>
         <w:rPr>
-          <w:rFonts w:ascii="Calibri" w:hAnsi="Calibri" w:eastAsia="Calibri" w:cs="Calibri"/>
+          <w:rFonts w:ascii="Calibri" w:eastAsia="Calibri" w:hAnsi="Calibri" w:cs="Calibri"/>
           <w:sz w:val="21"/>
           <w:szCs w:val="21"/>
         </w:rPr>
@@ -523,7 +571,7 @@
       </w:r>
       <w:r>
         <w:rPr>
-          <w:rFonts w:ascii="Calibri" w:hAnsi="Calibri" w:eastAsia="Calibri" w:cs="Calibri"/>
+          <w:rFonts w:ascii="Calibri" w:eastAsia="Calibri" w:hAnsi="Calibri" w:cs="Calibri"/>
           <w:sz w:val="21"/>
           <w:szCs w:val="21"/>
         </w:rPr>
@@ -531,7 +579,7 @@
       </w:r>
       <w:r>
         <w:rPr>
-          <w:rFonts w:ascii="Calibri" w:hAnsi="Calibri" w:eastAsia="Calibri" w:cs="Calibri"/>
+          <w:rFonts w:ascii="Calibri" w:eastAsia="Calibri" w:hAnsi="Calibri" w:cs="Calibri"/>
           <w:sz w:val="21"/>
           <w:szCs w:val="21"/>
         </w:rPr>
@@ -539,7 +587,7 @@
       </w:r>
       <w:r>
         <w:rPr>
-          <w:rFonts w:ascii="Calibri" w:hAnsi="Calibri" w:eastAsia="Calibri" w:cs="Calibri"/>
+          <w:rFonts w:ascii="Calibri" w:eastAsia="Calibri" w:hAnsi="Calibri" w:cs="Calibri"/>
           <w:sz w:val="21"/>
           <w:szCs w:val="21"/>
         </w:rPr>
@@ -547,7 +595,7 @@
       </w:r>
       <w:r>
         <w:rPr>
-          <w:rFonts w:ascii="Calibri" w:hAnsi="Calibri" w:eastAsia="Calibri" w:cs="Calibri"/>
+          <w:rFonts w:ascii="Calibri" w:eastAsia="Calibri" w:hAnsi="Calibri" w:cs="Calibri"/>
           <w:sz w:val="21"/>
           <w:szCs w:val="21"/>
         </w:rPr>
@@ -555,7 +603,7 @@
       </w:r>
       <w:r>
         <w:rPr>
-          <w:rFonts w:ascii="Calibri" w:hAnsi="Calibri" w:eastAsia="Calibri" w:cs="Calibri"/>
+          <w:rFonts w:ascii="Calibri" w:eastAsia="Calibri" w:hAnsi="Calibri" w:cs="Calibri"/>
           <w:sz w:val="21"/>
           <w:szCs w:val="21"/>
         </w:rPr>
@@ -563,7 +611,7 @@
       </w:r>
       <w:r>
         <w:rPr>
-          <w:rFonts w:ascii="Calibri" w:hAnsi="Calibri" w:eastAsia="Calibri" w:cs="Calibri"/>
+          <w:rFonts w:ascii="Calibri" w:eastAsia="Calibri" w:hAnsi="Calibri" w:cs="Calibri"/>
           <w:sz w:val="21"/>
           <w:szCs w:val="21"/>
         </w:rPr>
@@ -571,7 +619,7 @@
       </w:r>
       <w:r>
         <w:rPr>
-          <w:rFonts w:ascii="Calibri" w:hAnsi="Calibri" w:eastAsia="Calibri" w:cs="Calibri"/>
+          <w:rFonts w:ascii="Calibri" w:eastAsia="Calibri" w:hAnsi="Calibri" w:cs="Calibri"/>
           <w:sz w:val="21"/>
           <w:szCs w:val="21"/>
         </w:rPr>
@@ -579,7 +627,7 @@
       </w:r>
       <w:r>
         <w:rPr>
-          <w:rFonts w:ascii="Calibri" w:hAnsi="Calibri" w:eastAsia="Calibri" w:cs="Calibri"/>
+          <w:rFonts w:ascii="Calibri" w:eastAsia="Calibri" w:hAnsi="Calibri" w:cs="Calibri"/>
           <w:sz w:val="21"/>
           <w:szCs w:val="21"/>
         </w:rPr>
@@ -587,7 +635,7 @@
       </w:r>
       <w:r>
         <w:rPr>
-          <w:rFonts w:ascii="Calibri" w:hAnsi="Calibri" w:eastAsia="Calibri" w:cs="Calibri"/>
+          <w:rFonts w:ascii="Calibri" w:eastAsia="Calibri" w:hAnsi="Calibri" w:cs="Calibri"/>
           <w:sz w:val="21"/>
           <w:szCs w:val="21"/>
         </w:rPr>
@@ -595,7 +643,7 @@
       </w:r>
       <w:r>
         <w:rPr>
-          <w:rFonts w:ascii="Calibri" w:hAnsi="Calibri" w:eastAsia="Calibri" w:cs="Calibri"/>
+          <w:rFonts w:ascii="Calibri" w:eastAsia="Calibri" w:hAnsi="Calibri" w:cs="Calibri"/>
           <w:sz w:val="21"/>
           <w:szCs w:val="21"/>
         </w:rPr>
@@ -607,6 +655,7 @@
         <w:rPr>
           <w:noProof/>
         </w:rPr>
+        <w:lastRenderedPageBreak/>
         <w:drawing>
           <wp:inline distT="0" distB="0" distL="0" distR="0" wp14:anchorId="15E219B0" wp14:editId="29B7A420">
             <wp:extent cx="4002314" cy="2801620"/>
@@ -662,7 +711,23 @@
           <w:i/>
           <w:iCs/>
         </w:rPr>
-        <w:t>Fig. 4. The distribution of customer ages. Here, the age range 1 refers to customers younger than 18, a value of 2 are 18-24 year olds, a value of 3 are 25-29 year olds, a value of 4 are 30-34 year olds, a value of 5 are 35-39 year olds, a value of 6 are 40-49 year olds, and a value of 7 or 8 represents a customer older than 49. A customer with an age range of 0 indicates that the customer’s age is not known.</w:t>
+        <w:t xml:space="preserve">Fig. 4. The distribution of customer ages. Here, the age range 1 refers to customers younger than 18, a value of 2 are </w:t>
+      </w:r>
+      <w:proofErr w:type="gramStart"/>
+      <w:r>
+        <w:rPr>
+          <w:i/>
+          <w:iCs/>
+        </w:rPr>
+        <w:t>18-24 year olds</w:t>
+      </w:r>
+      <w:proofErr w:type="gramEnd"/>
+      <w:r>
+        <w:rPr>
+          <w:i/>
+          <w:iCs/>
+        </w:rPr>
+        <w:t>, a value of 3 are 25-29 year olds, a value of 4 are 30-34 year olds, a value of 5 are 35-39 year olds, a value of 6 are 40-49 year olds, and a value of 7 or 8 represents a customer older than 49. A customer with an age range of 0 indicates that the customer’s age is not known.</w:t>
       </w:r>
     </w:p>
     <w:p>
@@ -775,6 +840,7 @@
     <w:p/>
     <w:p>
       <w:r>
+        <w:lastRenderedPageBreak/>
         <w:t xml:space="preserve">Figure 6 shows that young adults always take the lead when it comes to interactions, but the effect scales down when we look at </w:t>
       </w:r>
       <w:r>
@@ -828,46 +894,6 @@
           </wp:inline>
         </w:drawing>
       </w:r>
-      <w:commentRangeStart w:id="1"/>
-      <w:commentRangeStart w:id="2"/>
-      <w:commentRangeStart w:id="3"/>
-      <w:commentRangeStart w:id="4"/>
-      <w:commentRangeStart w:id="5"/>
-      <w:commentRangeEnd w:id="1"/>
-      <w:r>
-        <w:rPr>
-          <w:rStyle w:val="CommentReference"/>
-        </w:rPr>
-        <w:commentReference w:id="1"/>
-      </w:r>
-      <w:commentRangeEnd w:id="2"/>
-      <w:r>
-        <w:rPr>
-          <w:rStyle w:val="CommentReference"/>
-        </w:rPr>
-        <w:commentReference w:id="2"/>
-      </w:r>
-      <w:commentRangeEnd w:id="3"/>
-      <w:r>
-        <w:rPr>
-          <w:rStyle w:val="CommentReference"/>
-        </w:rPr>
-        <w:commentReference w:id="3"/>
-      </w:r>
-      <w:commentRangeEnd w:id="4"/>
-      <w:r>
-        <w:rPr>
-          <w:rStyle w:val="CommentReference"/>
-        </w:rPr>
-        <w:commentReference w:id="4"/>
-      </w:r>
-      <w:commentRangeEnd w:id="5"/>
-      <w:r>
-        <w:rPr>
-          <w:rStyle w:val="CommentReference"/>
-        </w:rPr>
-        <w:commentReference w:id="5"/>
-      </w:r>
     </w:p>
     <w:p>
       <w:r>
@@ -882,7 +908,7 @@
     <w:p>
       <w:r>
         <w:rPr>
-          <w:rFonts w:asciiTheme="majorHAnsi" w:hAnsiTheme="majorHAnsi" w:eastAsiaTheme="majorEastAsia" w:cstheme="majorBidi"/>
+          <w:rFonts w:asciiTheme="majorHAnsi" w:eastAsiaTheme="majorEastAsia" w:hAnsiTheme="majorHAnsi" w:cstheme="majorBidi"/>
           <w:color w:val="44546A" w:themeColor="text2"/>
           <w:sz w:val="30"/>
           <w:szCs w:val="30"/>
@@ -891,7 +917,7 @@
       </w:r>
       <w:r>
         <w:rPr>
-          <w:rFonts w:asciiTheme="majorHAnsi" w:hAnsiTheme="majorHAnsi" w:eastAsiaTheme="majorEastAsia" w:cstheme="majorBidi"/>
+          <w:rFonts w:asciiTheme="majorHAnsi" w:eastAsiaTheme="majorEastAsia" w:hAnsiTheme="majorHAnsi" w:cstheme="majorBidi"/>
           <w:color w:val="44546A" w:themeColor="text2"/>
           <w:sz w:val="30"/>
           <w:szCs w:val="30"/>
@@ -900,7 +926,7 @@
       </w:r>
       <w:r>
         <w:rPr>
-          <w:rFonts w:asciiTheme="majorHAnsi" w:hAnsiTheme="majorHAnsi" w:eastAsiaTheme="majorEastAsia" w:cstheme="majorBidi"/>
+          <w:rFonts w:asciiTheme="majorHAnsi" w:eastAsiaTheme="majorEastAsia" w:hAnsiTheme="majorHAnsi" w:cstheme="majorBidi"/>
           <w:color w:val="44546A" w:themeColor="text2"/>
           <w:sz w:val="30"/>
           <w:szCs w:val="30"/>
@@ -909,7 +935,7 @@
       </w:r>
       <w:r>
         <w:rPr>
-          <w:rFonts w:asciiTheme="majorHAnsi" w:hAnsiTheme="majorHAnsi" w:eastAsiaTheme="majorEastAsia" w:cstheme="majorBidi"/>
+          <w:rFonts w:asciiTheme="majorHAnsi" w:eastAsiaTheme="majorEastAsia" w:hAnsiTheme="majorHAnsi" w:cstheme="majorBidi"/>
           <w:color w:val="44546A" w:themeColor="text2"/>
           <w:sz w:val="30"/>
           <w:szCs w:val="30"/>
@@ -918,7 +944,7 @@
       </w:r>
       <w:r>
         <w:rPr>
-          <w:rFonts w:asciiTheme="majorHAnsi" w:hAnsiTheme="majorHAnsi" w:eastAsiaTheme="majorEastAsia" w:cstheme="majorBidi"/>
+          <w:rFonts w:asciiTheme="majorHAnsi" w:eastAsiaTheme="majorEastAsia" w:hAnsiTheme="majorHAnsi" w:cstheme="majorBidi"/>
           <w:color w:val="44546A" w:themeColor="text2"/>
         </w:rPr>
         <w:t>:</w:t>
@@ -964,6 +990,7 @@
         <w:rPr>
           <w:noProof/>
         </w:rPr>
+        <w:lastRenderedPageBreak/>
         <w:drawing>
           <wp:inline distT="0" distB="0" distL="0" distR="0" wp14:anchorId="59B83183" wp14:editId="11866064">
             <wp:extent cx="3946854" cy="3338380"/>
@@ -980,7 +1007,7 @@
                     <pic:cNvPicPr/>
                   </pic:nvPicPr>
                   <pic:blipFill>
-                    <a:blip r:embed="rId18">
+                    <a:blip r:embed="rId14">
                       <a:extLst>
                         <a:ext uri="{28A0092B-C50C-407E-A947-70E740481C1C}">
                           <a14:useLocalDpi xmlns:a14="http://schemas.microsoft.com/office/drawing/2010/main" val="0"/>
@@ -1057,8 +1084,6 @@
       </w:r>
       <w:r>
         <w:tab/>
-      </w:r>
-      <w:r>
         <w:t xml:space="preserve">     </w:t>
       </w:r>
       <w:r>
@@ -1081,7 +1106,7 @@
                     <pic:cNvPicPr/>
                   </pic:nvPicPr>
                   <pic:blipFill>
-                    <a:blip r:embed="rId19">
+                    <a:blip r:embed="rId15">
                       <a:extLst>
                         <a:ext uri="{28A0092B-C50C-407E-A947-70E740481C1C}">
                           <a14:useLocalDpi xmlns:a14="http://schemas.microsoft.com/office/drawing/2010/main" val="0"/>
@@ -1153,6 +1178,7 @@
           <w:b/>
           <w:bCs/>
         </w:rPr>
+        <w:lastRenderedPageBreak/>
         <w:t>Table</w:t>
       </w:r>
       <w:r>
@@ -1196,7 +1222,7 @@
                     <pic:cNvPicPr/>
                   </pic:nvPicPr>
                   <pic:blipFill>
-                    <a:blip r:embed="rId20" cstate="print">
+                    <a:blip r:embed="rId16" cstate="print">
                       <a:extLst>
                         <a:ext uri="{28A0092B-C50C-407E-A947-70E740481C1C}">
                           <a14:useLocalDpi xmlns:a14="http://schemas.microsoft.com/office/drawing/2010/main" val="0"/>
@@ -1283,7 +1309,7 @@
                     <pic:cNvPicPr/>
                   </pic:nvPicPr>
                   <pic:blipFill>
-                    <a:blip r:embed="rId21">
+                    <a:blip r:embed="rId17">
                       <a:extLst>
                         <a:ext uri="{28A0092B-C50C-407E-A947-70E740481C1C}">
                           <a14:useLocalDpi xmlns:a14="http://schemas.microsoft.com/office/drawing/2010/main" val="0"/>
@@ -1364,7 +1390,23 @@
         <w:t xml:space="preserve"> </w:t>
       </w:r>
       <w:r>
-        <w:t>shows user interaction data with the category. The first two columns show the user_id and cat_id respectively, and the next two columns show how many times the user has interacted with the category and how many unique times the user has interacted with the category, respectively.</w:t>
+        <w:t xml:space="preserve">shows user interaction data with the category. The first two columns show the </w:t>
+      </w:r>
+      <w:proofErr w:type="spellStart"/>
+      <w:r>
+        <w:t>user_id</w:t>
+      </w:r>
+      <w:proofErr w:type="spellEnd"/>
+      <w:r>
+        <w:t xml:space="preserve"> and </w:t>
+      </w:r>
+      <w:proofErr w:type="spellStart"/>
+      <w:r>
+        <w:t>cat_id</w:t>
+      </w:r>
+      <w:proofErr w:type="spellEnd"/>
+      <w:r>
+        <w:t xml:space="preserve"> respectively, and the next two columns show how many times the user has interacted with the category and how many unique times the user has interacted with the category, respectively.</w:t>
       </w:r>
     </w:p>
     <w:p>
@@ -1375,6 +1417,7 @@
         <w:rPr>
           <w:noProof/>
         </w:rPr>
+        <w:lastRenderedPageBreak/>
         <w:drawing>
           <wp:inline distT="0" distB="0" distL="0" distR="0" wp14:anchorId="080B5BFE" wp14:editId="32752A9E">
             <wp:extent cx="3521122" cy="2457450"/>
@@ -1391,7 +1434,7 @@
                     <pic:cNvPicPr/>
                   </pic:nvPicPr>
                   <pic:blipFill>
-                    <a:blip r:embed="rId22">
+                    <a:blip r:embed="rId18">
                       <a:extLst>
                         <a:ext uri="{28A0092B-C50C-407E-A947-70E740481C1C}">
                           <a14:useLocalDpi xmlns:a14="http://schemas.microsoft.com/office/drawing/2010/main" val="0"/>
@@ -1460,7 +1503,15 @@
         <w:t xml:space="preserve"> 1.6</w:t>
       </w:r>
       <w:r>
-        <w:t xml:space="preserve"> contains the results of several operations on a merged dataframe. The first table shows the number of times each user interacted with an item, the number of unique times the user interacted with an item, the number of times the user purchased the item, and the number of times the user favorited the item. The second table shows the number of times each user interacted with a category and the number of unique times the user interacted with a category. The third table shows the ranking of each merchant based on the total number of items sold and the ranking of each merchant based on the total number of favorites</w:t>
+        <w:t xml:space="preserve"> contains the results of several operations on a merged </w:t>
+      </w:r>
+      <w:proofErr w:type="spellStart"/>
+      <w:r>
+        <w:t>dataframe</w:t>
+      </w:r>
+      <w:proofErr w:type="spellEnd"/>
+      <w:r>
+        <w:t>. The first table shows the number of times each user interacted with an item, the number of unique times the user interacted with an item, the number of times the user purchased the item, and the number of times the user favorited the item. The second table shows the number of times each user interacted with a category and the number of unique times the user interacted with a category. The third table shows the ranking of each merchant based on the total number of items sold and the ranking of each merchant based on the total number of favorites</w:t>
       </w:r>
       <w:r>
         <w:t>.</w:t>
@@ -1490,7 +1541,7 @@
                     <pic:cNvPicPr/>
                   </pic:nvPicPr>
                   <pic:blipFill>
-                    <a:blip r:embed="rId23">
+                    <a:blip r:embed="rId19">
                       <a:extLst>
                         <a:ext uri="{28A0092B-C50C-407E-A947-70E740481C1C}">
                           <a14:useLocalDpi xmlns:a14="http://schemas.microsoft.com/office/drawing/2010/main" val="0"/>
@@ -1539,6 +1590,7 @@
         <w:jc w:val="both"/>
       </w:pPr>
       <w:r>
+        <w:lastRenderedPageBreak/>
         <w:br/>
       </w:r>
       <w:r>
@@ -1561,13 +1613,29 @@
         <w:t xml:space="preserve"> </w:t>
       </w:r>
       <w:r>
-        <w:t xml:space="preserve">The merchant with merchant_id 71 has the highest ranking in terms of </w:t>
+        <w:t xml:space="preserve">The merchant with </w:t>
+      </w:r>
+      <w:proofErr w:type="spellStart"/>
+      <w:r>
+        <w:t>merchant_id</w:t>
+      </w:r>
+      <w:proofErr w:type="spellEnd"/>
+      <w:r>
+        <w:t xml:space="preserve"> 71 has the highest ranking in terms of </w:t>
       </w:r>
       <w:r>
         <w:t xml:space="preserve">a </w:t>
       </w:r>
       <w:r>
-        <w:t>total number of favorites, and the item with item_id 517 has the highest ranking in terms of total number of sold.</w:t>
+        <w:t xml:space="preserve">total number of favorites, and the item with </w:t>
+      </w:r>
+      <w:proofErr w:type="spellStart"/>
+      <w:r>
+        <w:t>item_id</w:t>
+      </w:r>
+      <w:proofErr w:type="spellEnd"/>
+      <w:r>
+        <w:t xml:space="preserve"> 517 has the highest ranking in terms of total number of sold.</w:t>
       </w:r>
       <w:r>
         <w:t xml:space="preserve"> </w:t>
@@ -1600,7 +1668,7 @@
                     <pic:cNvPicPr/>
                   </pic:nvPicPr>
                   <pic:blipFill>
-                    <a:blip r:embed="rId24">
+                    <a:blip r:embed="rId20">
                       <a:extLst>
                         <a:ext uri="{28A0092B-C50C-407E-A947-70E740481C1C}">
                           <a14:useLocalDpi xmlns:a14="http://schemas.microsoft.com/office/drawing/2010/main" val="0"/>
@@ -1673,26 +1741,11 @@
         <w:jc w:val="both"/>
       </w:pPr>
       <w:r>
-        <w:t xml:space="preserve">The exploration began by analyzing the day of the year and the corresponding day of the week when a user performed an action. </w:t>
-      </w:r>
-      <w:commentRangeStart w:id="6"/>
-      <w:commentRangeStart w:id="7"/>
-      <w:r>
-        <w:t>Additionally, a visualization of the density of actions committed, irrespective of their type, against the months of the year was created.</w:t>
-      </w:r>
-      <w:commentRangeEnd w:id="6"/>
-      <w:r>
-        <w:commentReference w:id="6"/>
-      </w:r>
-      <w:commentRangeEnd w:id="7"/>
-      <w:r>
-        <w:rPr>
-          <w:rStyle w:val="CommentReference"/>
-        </w:rPr>
-        <w:commentReference w:id="7"/>
-      </w:r>
-      <w:r>
-        <w:t xml:space="preserve"> Visibly, November was the busiest month, suggesting a potential opportunity for targeted marketing or promotions during that time.</w:t>
+        <w:t xml:space="preserve">The exploration began by analyzing the day of the year and the corresponding day of the week when a user performed an action. Additionally, a visualization of the density of actions committed, irrespective of </w:t>
+      </w:r>
+      <w:r>
+        <w:lastRenderedPageBreak/>
+        <w:t>their type, against the months of the year was created. Visibly, November was the busiest month, suggesting a potential opportunity for targeted marketing or promotions during that time.</w:t>
       </w:r>
     </w:p>
     <w:p>
@@ -1724,7 +1777,7 @@
                     <pic:cNvPicPr/>
                   </pic:nvPicPr>
                   <pic:blipFill>
-                    <a:blip r:embed="rId25">
+                    <a:blip r:embed="rId21">
                       <a:extLst>
                         <a:ext uri="{28A0092B-C50C-407E-A947-70E740481C1C}">
                           <a14:useLocalDpi xmlns:a14="http://schemas.microsoft.com/office/drawing/2010/main" val="0"/>
@@ -1763,6 +1816,7 @@
         <w:br/>
       </w:r>
       <w:r>
+        <w:lastRenderedPageBreak/>
         <w:br/>
       </w:r>
       <w:r>
@@ -1785,7 +1839,7 @@
                     <pic:cNvPicPr/>
                   </pic:nvPicPr>
                   <pic:blipFill>
-                    <a:blip r:embed="rId26">
+                    <a:blip r:embed="rId22">
                       <a:extLst>
                         <a:ext uri="{28A0092B-C50C-407E-A947-70E740481C1C}">
                           <a14:useLocalDpi xmlns:a14="http://schemas.microsoft.com/office/drawing/2010/main" val="0"/>
@@ -1860,9 +1914,9 @@
           <w:tcPr>
             <w:tcW w:w="1680" w:type="dxa"/>
             <w:tcBorders>
-              <w:top w:val="single" w:color="000000" w:themeColor="text1" w:sz="4" w:space="0"/>
-              <w:left w:val="single" w:color="000000" w:themeColor="text1" w:sz="4" w:space="0"/>
-              <w:bottom w:val="single" w:color="000000" w:themeColor="text1" w:sz="4" w:space="0"/>
+              <w:top w:val="single" w:sz="4" w:space="0" w:color="000000" w:themeColor="text1"/>
+              <w:left w:val="single" w:sz="4" w:space="0" w:color="000000" w:themeColor="text1"/>
+              <w:bottom w:val="single" w:sz="4" w:space="0" w:color="000000" w:themeColor="text1"/>
             </w:tcBorders>
             <w:shd w:val="clear" w:color="auto" w:fill="B4C6E7" w:themeFill="accent1" w:themeFillTint="66"/>
           </w:tcPr>
@@ -1892,10 +1946,10 @@
           <w:tcPr>
             <w:tcW w:w="7680" w:type="dxa"/>
             <w:tcBorders>
-              <w:top w:val="single" w:color="000000" w:themeColor="text1" w:sz="4" w:space="0"/>
-              <w:left w:val="single" w:color="000000" w:themeColor="text1" w:sz="4" w:space="0"/>
-              <w:bottom w:val="single" w:color="000000" w:themeColor="text1" w:sz="4" w:space="0"/>
-              <w:right w:val="single" w:color="000000" w:themeColor="text1" w:sz="4" w:space="0"/>
+              <w:top w:val="single" w:sz="4" w:space="0" w:color="000000" w:themeColor="text1"/>
+              <w:left w:val="single" w:sz="4" w:space="0" w:color="000000" w:themeColor="text1"/>
+              <w:bottom w:val="single" w:sz="4" w:space="0" w:color="000000" w:themeColor="text1"/>
+              <w:right w:val="single" w:sz="4" w:space="0" w:color="000000" w:themeColor="text1"/>
             </w:tcBorders>
             <w:shd w:val="clear" w:color="auto" w:fill="B4C6E7" w:themeFill="accent1" w:themeFillTint="66"/>
           </w:tcPr>
@@ -1927,8 +1981,8 @@
           <w:tcPr>
             <w:tcW w:w="1680" w:type="dxa"/>
             <w:tcBorders>
-              <w:left w:val="single" w:color="000000" w:themeColor="text1" w:sz="4" w:space="0"/>
-              <w:bottom w:val="single" w:color="000000" w:themeColor="text1" w:sz="4" w:space="0"/>
+              <w:left w:val="single" w:sz="4" w:space="0" w:color="000000" w:themeColor="text1"/>
+              <w:bottom w:val="single" w:sz="4" w:space="0" w:color="000000" w:themeColor="text1"/>
             </w:tcBorders>
           </w:tcPr>
           <w:p>
@@ -1944,9 +1998,9 @@
           <w:tcPr>
             <w:tcW w:w="7680" w:type="dxa"/>
             <w:tcBorders>
-              <w:left w:val="single" w:color="000000" w:themeColor="text1" w:sz="4" w:space="0"/>
-              <w:bottom w:val="single" w:color="000000" w:themeColor="text1" w:sz="4" w:space="0"/>
-              <w:right w:val="single" w:color="000000" w:themeColor="text1" w:sz="4" w:space="0"/>
+              <w:left w:val="single" w:sz="4" w:space="0" w:color="000000" w:themeColor="text1"/>
+              <w:bottom w:val="single" w:sz="4" w:space="0" w:color="000000" w:themeColor="text1"/>
+              <w:right w:val="single" w:sz="4" w:space="0" w:color="000000" w:themeColor="text1"/>
             </w:tcBorders>
           </w:tcPr>
           <w:p>
@@ -1970,8 +2024,8 @@
           <w:tcPr>
             <w:tcW w:w="1680" w:type="dxa"/>
             <w:tcBorders>
-              <w:left w:val="single" w:color="000000" w:themeColor="text1" w:sz="4" w:space="0"/>
-              <w:bottom w:val="single" w:color="000000" w:themeColor="text1" w:sz="4" w:space="0"/>
+              <w:left w:val="single" w:sz="4" w:space="0" w:color="000000" w:themeColor="text1"/>
+              <w:bottom w:val="single" w:sz="4" w:space="0" w:color="000000" w:themeColor="text1"/>
             </w:tcBorders>
           </w:tcPr>
           <w:p>
@@ -1987,9 +2041,9 @@
           <w:tcPr>
             <w:tcW w:w="7680" w:type="dxa"/>
             <w:tcBorders>
-              <w:left w:val="single" w:color="000000" w:themeColor="text1" w:sz="4" w:space="0"/>
-              <w:bottom w:val="single" w:color="000000" w:themeColor="text1" w:sz="4" w:space="0"/>
-              <w:right w:val="single" w:color="000000" w:themeColor="text1" w:sz="4" w:space="0"/>
+              <w:left w:val="single" w:sz="4" w:space="0" w:color="000000" w:themeColor="text1"/>
+              <w:bottom w:val="single" w:sz="4" w:space="0" w:color="000000" w:themeColor="text1"/>
+              <w:right w:val="single" w:sz="4" w:space="0" w:color="000000" w:themeColor="text1"/>
             </w:tcBorders>
           </w:tcPr>
           <w:p>
@@ -2016,8 +2070,8 @@
           <w:tcPr>
             <w:tcW w:w="1680" w:type="dxa"/>
             <w:tcBorders>
-              <w:left w:val="single" w:color="000000" w:themeColor="text1" w:sz="4" w:space="0"/>
-              <w:bottom w:val="single" w:color="000000" w:themeColor="text1" w:sz="4" w:space="0"/>
+              <w:left w:val="single" w:sz="4" w:space="0" w:color="000000" w:themeColor="text1"/>
+              <w:bottom w:val="single" w:sz="4" w:space="0" w:color="000000" w:themeColor="text1"/>
             </w:tcBorders>
           </w:tcPr>
           <w:p>
@@ -2033,9 +2087,9 @@
           <w:tcPr>
             <w:tcW w:w="7680" w:type="dxa"/>
             <w:tcBorders>
-              <w:left w:val="single" w:color="000000" w:themeColor="text1" w:sz="4" w:space="0"/>
-              <w:bottom w:val="single" w:color="000000" w:themeColor="text1" w:sz="4" w:space="0"/>
-              <w:right w:val="single" w:color="000000" w:themeColor="text1" w:sz="4" w:space="0"/>
+              <w:left w:val="single" w:sz="4" w:space="0" w:color="000000" w:themeColor="text1"/>
+              <w:bottom w:val="single" w:sz="4" w:space="0" w:color="000000" w:themeColor="text1"/>
+              <w:right w:val="single" w:sz="4" w:space="0" w:color="000000" w:themeColor="text1"/>
             </w:tcBorders>
           </w:tcPr>
           <w:p>
@@ -2077,8 +2131,8 @@
           <w:tcPr>
             <w:tcW w:w="1680" w:type="dxa"/>
             <w:tcBorders>
-              <w:left w:val="single" w:color="000000" w:themeColor="text1" w:sz="4" w:space="0"/>
-              <w:bottom w:val="single" w:color="000000" w:themeColor="text1" w:sz="4" w:space="0"/>
+              <w:left w:val="single" w:sz="4" w:space="0" w:color="000000" w:themeColor="text1"/>
+              <w:bottom w:val="single" w:sz="4" w:space="0" w:color="000000" w:themeColor="text1"/>
             </w:tcBorders>
           </w:tcPr>
           <w:p>
@@ -2094,9 +2148,9 @@
           <w:tcPr>
             <w:tcW w:w="7680" w:type="dxa"/>
             <w:tcBorders>
-              <w:left w:val="single" w:color="000000" w:themeColor="text1" w:sz="4" w:space="0"/>
-              <w:bottom w:val="single" w:color="000000" w:themeColor="text1" w:sz="4" w:space="0"/>
-              <w:right w:val="single" w:color="000000" w:themeColor="text1" w:sz="4" w:space="0"/>
+              <w:left w:val="single" w:sz="4" w:space="0" w:color="000000" w:themeColor="text1"/>
+              <w:bottom w:val="single" w:sz="4" w:space="0" w:color="000000" w:themeColor="text1"/>
+              <w:right w:val="single" w:sz="4" w:space="0" w:color="000000" w:themeColor="text1"/>
             </w:tcBorders>
           </w:tcPr>
           <w:p>
@@ -2119,6 +2173,7 @@
     <w:p/>
     <w:p>
       <w:r>
+        <w:lastRenderedPageBreak/>
         <w:t xml:space="preserve">While </w:t>
       </w:r>
       <w:r>
@@ -2225,9 +2280,11 @@
             <w:hideMark/>
           </w:tcPr>
           <w:p>
+            <w:proofErr w:type="spellStart"/>
             <w:r>
               <w:t>user_item_favorite_count</w:t>
             </w:r>
+            <w:proofErr w:type="spellEnd"/>
           </w:p>
         </w:tc>
         <w:tc>
@@ -2254,9 +2311,11 @@
             <w:hideMark/>
           </w:tcPr>
           <w:p>
+            <w:proofErr w:type="spellStart"/>
             <w:r>
               <w:t>user_month_purchase_count</w:t>
             </w:r>
+            <w:proofErr w:type="spellEnd"/>
           </w:p>
         </w:tc>
         <w:tc>
@@ -2283,9 +2342,11 @@
             <w:hideMark/>
           </w:tcPr>
           <w:p>
+            <w:proofErr w:type="spellStart"/>
             <w:r>
               <w:t>user_item_purchase_count</w:t>
             </w:r>
+            <w:proofErr w:type="spellEnd"/>
           </w:p>
         </w:tc>
         <w:tc>
@@ -2317,12 +2378,22 @@
                 <w:lang w:val="fr-FR"/>
               </w:rPr>
             </w:pPr>
+            <w:proofErr w:type="spellStart"/>
+            <w:proofErr w:type="gramStart"/>
             <w:r>
               <w:rPr>
                 <w:lang w:val="fr-FR"/>
               </w:rPr>
-              <w:t>user_uniq_merchant_interaction_count</w:t>
-            </w:r>
+              <w:t>user</w:t>
+            </w:r>
+            <w:proofErr w:type="gramEnd"/>
+            <w:r>
+              <w:rPr>
+                <w:lang w:val="fr-FR"/>
+              </w:rPr>
+              <w:t>_uniq_merchant_interaction_count</w:t>
+            </w:r>
+            <w:proofErr w:type="spellEnd"/>
           </w:p>
         </w:tc>
         <w:tc>
@@ -2349,9 +2420,11 @@
             <w:hideMark/>
           </w:tcPr>
           <w:p>
+            <w:proofErr w:type="spellStart"/>
             <w:r>
               <w:t>user_merchant_purchase_count</w:t>
             </w:r>
+            <w:proofErr w:type="spellEnd"/>
           </w:p>
         </w:tc>
         <w:tc>
@@ -2378,9 +2451,11 @@
             <w:hideMark/>
           </w:tcPr>
           <w:p>
+            <w:proofErr w:type="spellStart"/>
             <w:r>
               <w:t>user_uniq_item_interaction_count</w:t>
             </w:r>
+            <w:proofErr w:type="spellEnd"/>
           </w:p>
         </w:tc>
         <w:tc>
@@ -2407,9 +2482,11 @@
             <w:hideMark/>
           </w:tcPr>
           <w:p>
+            <w:proofErr w:type="spellStart"/>
             <w:r>
               <w:t>user_uniq_interaction_count</w:t>
             </w:r>
+            <w:proofErr w:type="spellEnd"/>
           </w:p>
         </w:tc>
         <w:tc>
@@ -2436,9 +2513,11 @@
             <w:hideMark/>
           </w:tcPr>
           <w:p>
+            <w:proofErr w:type="spellStart"/>
             <w:r>
               <w:t>user_day_count</w:t>
             </w:r>
+            <w:proofErr w:type="spellEnd"/>
           </w:p>
         </w:tc>
         <w:tc>
@@ -2465,9 +2544,11 @@
             <w:hideMark/>
           </w:tcPr>
           <w:p>
+            <w:proofErr w:type="spellStart"/>
             <w:r>
               <w:t>user_cat_interaction_count</w:t>
             </w:r>
+            <w:proofErr w:type="spellEnd"/>
           </w:p>
         </w:tc>
         <w:tc>
@@ -2494,9 +2575,11 @@
             <w:hideMark/>
           </w:tcPr>
           <w:p>
+            <w:proofErr w:type="spellStart"/>
             <w:r>
               <w:t>user_item_interaction_count</w:t>
             </w:r>
+            <w:proofErr w:type="spellEnd"/>
           </w:p>
         </w:tc>
         <w:tc>
@@ -2523,9 +2606,11 @@
             <w:hideMark/>
           </w:tcPr>
           <w:p>
+            <w:proofErr w:type="spellStart"/>
             <w:r>
               <w:t>user_interaction_count</w:t>
             </w:r>
+            <w:proofErr w:type="spellEnd"/>
           </w:p>
         </w:tc>
         <w:tc>
@@ -2552,9 +2637,11 @@
             <w:hideMark/>
           </w:tcPr>
           <w:p>
+            <w:proofErr w:type="spellStart"/>
             <w:r>
               <w:t>user_month_count</w:t>
             </w:r>
+            <w:proofErr w:type="spellEnd"/>
           </w:p>
         </w:tc>
         <w:tc>
@@ -2581,9 +2668,11 @@
             <w:hideMark/>
           </w:tcPr>
           <w:p>
+            <w:proofErr w:type="spellStart"/>
             <w:r>
               <w:t>user_merchant_interaction_count</w:t>
             </w:r>
+            <w:proofErr w:type="spellEnd"/>
           </w:p>
         </w:tc>
         <w:tc>
@@ -2639,9 +2728,11 @@
             <w:hideMark/>
           </w:tcPr>
           <w:p>
+            <w:proofErr w:type="spellStart"/>
             <w:r>
               <w:t>item_sold_rank</w:t>
             </w:r>
+            <w:proofErr w:type="spellEnd"/>
           </w:p>
         </w:tc>
         <w:tc>
@@ -2668,9 +2759,11 @@
             <w:hideMark/>
           </w:tcPr>
           <w:p>
+            <w:proofErr w:type="spellStart"/>
             <w:r>
               <w:t>merchant_favorite_rank</w:t>
             </w:r>
+            <w:proofErr w:type="spellEnd"/>
           </w:p>
         </w:tc>
         <w:tc>
@@ -2697,9 +2790,11 @@
             <w:hideMark/>
           </w:tcPr>
           <w:p>
+            <w:proofErr w:type="spellStart"/>
             <w:r>
               <w:t>item_favorite_rank</w:t>
             </w:r>
+            <w:proofErr w:type="spellEnd"/>
           </w:p>
         </w:tc>
         <w:tc>
@@ -2726,9 +2821,11 @@
             <w:hideMark/>
           </w:tcPr>
           <w:p>
+            <w:proofErr w:type="spellStart"/>
             <w:r>
               <w:t>merchant_sold_rank</w:t>
             </w:r>
+            <w:proofErr w:type="spellEnd"/>
           </w:p>
         </w:tc>
         <w:tc>
@@ -2755,9 +2852,11 @@
             <w:hideMark/>
           </w:tcPr>
           <w:p>
+            <w:proofErr w:type="spellStart"/>
             <w:r>
               <w:t>user_id</w:t>
             </w:r>
+            <w:proofErr w:type="spellEnd"/>
           </w:p>
         </w:tc>
         <w:tc>
@@ -2784,9 +2883,11 @@
             <w:hideMark/>
           </w:tcPr>
           <w:p>
+            <w:proofErr w:type="spellStart"/>
             <w:r>
               <w:t>merchant_id</w:t>
             </w:r>
+            <w:proofErr w:type="spellEnd"/>
           </w:p>
         </w:tc>
         <w:tc>
@@ -2809,7 +2910,11 @@
         <w:jc w:val="both"/>
       </w:pPr>
       <w:r>
-        <w:t>In the previous section, we discussed a variety of features that were generated to capture user and merchant behavior on the e-commerce platform. Each feature was created individually to capture a particular aspect of user behavior, such as the number of times a user has purchased a particular item, the number of unique merchants a user has interacted with, and the number of times a user has interacted with a particular category.</w:t>
+        <w:t xml:space="preserve">In the previous section, we discussed a variety of features that were generated to capture user and merchant behavior on the e-commerce platform. Each feature was created individually to capture a particular aspect of user behavior, such as the number of times a user has purchased a particular item, the </w:t>
+      </w:r>
+      <w:r>
+        <w:lastRenderedPageBreak/>
+        <w:t>number of unique merchants a user has interacted with, and the number of times a user has interacted with a particular category.</w:t>
       </w:r>
     </w:p>
     <w:p>
@@ -2878,7 +2983,7 @@
                     <pic:cNvPicPr/>
                   </pic:nvPicPr>
                   <pic:blipFill>
-                    <a:blip r:embed="rId27">
+                    <a:blip r:embed="rId23">
                       <a:extLst>
                         <a:ext uri="{28A0092B-C50C-407E-A947-70E740481C1C}">
                           <a14:useLocalDpi xmlns:a14="http://schemas.microsoft.com/office/drawing/2010/main" val="0"/>
@@ -2930,6 +3035,7 @@
     <w:p/>
     <w:p>
       <w:r>
+        <w:lastRenderedPageBreak/>
         <w:t>W</w:t>
       </w:r>
       <w:r>
@@ -2975,9 +3081,9 @@
           <w:tcPr>
             <w:tcW w:w="1950" w:type="dxa"/>
             <w:tcBorders>
-              <w:top w:val="single" w:color="000000" w:sz="4" w:space="0"/>
-              <w:left w:val="single" w:color="000000" w:sz="4" w:space="0"/>
-              <w:bottom w:val="single" w:color="000000" w:sz="4" w:space="0"/>
+              <w:top w:val="single" w:sz="4" w:space="0" w:color="000000"/>
+              <w:left w:val="single" w:sz="4" w:space="0" w:color="000000"/>
+              <w:bottom w:val="single" w:sz="4" w:space="0" w:color="000000"/>
             </w:tcBorders>
             <w:shd w:val="clear" w:color="auto" w:fill="B4C6E7" w:themeFill="accent1" w:themeFillTint="66"/>
           </w:tcPr>
@@ -3007,10 +3113,10 @@
           <w:tcPr>
             <w:tcW w:w="7410" w:type="dxa"/>
             <w:tcBorders>
-              <w:top w:val="single" w:color="000000" w:sz="4" w:space="0"/>
-              <w:left w:val="single" w:color="000000" w:sz="4" w:space="0"/>
-              <w:bottom w:val="single" w:color="000000" w:sz="4" w:space="0"/>
-              <w:right w:val="single" w:color="000000" w:sz="4" w:space="0"/>
+              <w:top w:val="single" w:sz="4" w:space="0" w:color="000000"/>
+              <w:left w:val="single" w:sz="4" w:space="0" w:color="000000"/>
+              <w:bottom w:val="single" w:sz="4" w:space="0" w:color="000000"/>
+              <w:right w:val="single" w:sz="4" w:space="0" w:color="000000"/>
             </w:tcBorders>
             <w:shd w:val="clear" w:color="auto" w:fill="B4C6E7" w:themeFill="accent1" w:themeFillTint="66"/>
           </w:tcPr>
@@ -3042,8 +3148,8 @@
           <w:tcPr>
             <w:tcW w:w="1950" w:type="dxa"/>
             <w:tcBorders>
-              <w:left w:val="single" w:color="000000" w:sz="4" w:space="0"/>
-              <w:bottom w:val="single" w:color="000000" w:sz="4" w:space="0"/>
+              <w:left w:val="single" w:sz="4" w:space="0" w:color="000000"/>
+              <w:bottom w:val="single" w:sz="4" w:space="0" w:color="000000"/>
             </w:tcBorders>
           </w:tcPr>
           <w:p>
@@ -3059,9 +3165,9 @@
           <w:tcPr>
             <w:tcW w:w="7410" w:type="dxa"/>
             <w:tcBorders>
-              <w:left w:val="single" w:color="000000" w:sz="4" w:space="0"/>
-              <w:bottom w:val="single" w:color="000000" w:sz="4" w:space="0"/>
-              <w:right w:val="single" w:color="000000" w:sz="4" w:space="0"/>
+              <w:left w:val="single" w:sz="4" w:space="0" w:color="000000"/>
+              <w:bottom w:val="single" w:sz="4" w:space="0" w:color="000000"/>
+              <w:right w:val="single" w:sz="4" w:space="0" w:color="000000"/>
             </w:tcBorders>
           </w:tcPr>
           <w:p>
@@ -3085,8 +3191,8 @@
           <w:tcPr>
             <w:tcW w:w="1950" w:type="dxa"/>
             <w:tcBorders>
-              <w:left w:val="single" w:color="000000" w:sz="4" w:space="0"/>
-              <w:bottom w:val="single" w:color="000000" w:sz="4" w:space="0"/>
+              <w:left w:val="single" w:sz="4" w:space="0" w:color="000000"/>
+              <w:bottom w:val="single" w:sz="4" w:space="0" w:color="000000"/>
             </w:tcBorders>
           </w:tcPr>
           <w:p>
@@ -3102,9 +3208,9 @@
           <w:tcPr>
             <w:tcW w:w="7410" w:type="dxa"/>
             <w:tcBorders>
-              <w:left w:val="single" w:color="000000" w:sz="4" w:space="0"/>
-              <w:bottom w:val="single" w:color="000000" w:sz="4" w:space="0"/>
-              <w:right w:val="single" w:color="000000" w:sz="4" w:space="0"/>
+              <w:left w:val="single" w:sz="4" w:space="0" w:color="000000"/>
+              <w:bottom w:val="single" w:sz="4" w:space="0" w:color="000000"/>
+              <w:right w:val="single" w:sz="4" w:space="0" w:color="000000"/>
             </w:tcBorders>
           </w:tcPr>
           <w:p>
@@ -3122,8 +3228,8 @@
           <w:tcPr>
             <w:tcW w:w="1950" w:type="dxa"/>
             <w:tcBorders>
-              <w:left w:val="single" w:color="000000" w:sz="4" w:space="0"/>
-              <w:bottom w:val="single" w:color="000000" w:sz="4" w:space="0"/>
+              <w:left w:val="single" w:sz="4" w:space="0" w:color="000000"/>
+              <w:bottom w:val="single" w:sz="4" w:space="0" w:color="000000"/>
             </w:tcBorders>
           </w:tcPr>
           <w:p>
@@ -3139,9 +3245,9 @@
           <w:tcPr>
             <w:tcW w:w="7410" w:type="dxa"/>
             <w:tcBorders>
-              <w:left w:val="single" w:color="000000" w:sz="4" w:space="0"/>
-              <w:bottom w:val="single" w:color="000000" w:sz="4" w:space="0"/>
-              <w:right w:val="single" w:color="000000" w:sz="4" w:space="0"/>
+              <w:left w:val="single" w:sz="4" w:space="0" w:color="000000"/>
+              <w:bottom w:val="single" w:sz="4" w:space="0" w:color="000000"/>
+              <w:right w:val="single" w:sz="4" w:space="0" w:color="000000"/>
             </w:tcBorders>
           </w:tcPr>
           <w:p>
@@ -3149,7 +3255,15 @@
               <w:pStyle w:val="TableContents"/>
             </w:pPr>
             <w:r>
-              <w:t xml:space="preserve">Reduces the number of dimensions on the data. While the output of PCA doesn’t correspond to a singular feature, it captures the most </w:t>
+              <w:t xml:space="preserve">Reduces the number of dimensions on the data. While the output of PCA doesn’t correspond to a singular feature, it captures </w:t>
+            </w:r>
+            <w:proofErr w:type="gramStart"/>
+            <w:r>
+              <w:t>the most</w:t>
+            </w:r>
+            <w:proofErr w:type="gramEnd"/>
+            <w:r>
+              <w:t xml:space="preserve"> </w:t>
             </w:r>
             <w:r>
               <w:t>number</w:t>
@@ -3165,8 +3279,8 @@
           <w:tcPr>
             <w:tcW w:w="1950" w:type="dxa"/>
             <w:tcBorders>
-              <w:left w:val="single" w:color="000000" w:sz="4" w:space="0"/>
-              <w:bottom w:val="single" w:color="000000" w:sz="4" w:space="0"/>
+              <w:left w:val="single" w:sz="4" w:space="0" w:color="000000"/>
+              <w:bottom w:val="single" w:sz="4" w:space="0" w:color="000000"/>
             </w:tcBorders>
           </w:tcPr>
           <w:p>
@@ -3182,9 +3296,9 @@
           <w:tcPr>
             <w:tcW w:w="7410" w:type="dxa"/>
             <w:tcBorders>
-              <w:left w:val="single" w:color="000000" w:sz="4" w:space="0"/>
-              <w:bottom w:val="single" w:color="000000" w:sz="4" w:space="0"/>
-              <w:right w:val="single" w:color="000000" w:sz="4" w:space="0"/>
+              <w:left w:val="single" w:sz="4" w:space="0" w:color="000000"/>
+              <w:bottom w:val="single" w:sz="4" w:space="0" w:color="000000"/>
+              <w:right w:val="single" w:sz="4" w:space="0" w:color="000000"/>
             </w:tcBorders>
           </w:tcPr>
           <w:p>
@@ -3231,10 +3345,10 @@
           <w:tcPr>
             <w:tcW w:w="2727" w:type="dxa"/>
             <w:tcBorders>
-              <w:top w:val="single" w:color="FFFFFF" w:sz="8" w:space="0"/>
-              <w:left w:val="single" w:color="FFFFFF" w:sz="8" w:space="0"/>
-              <w:bottom w:val="single" w:color="auto" w:sz="4" w:space="0"/>
-              <w:right w:val="single" w:color="FFFFFF" w:sz="8" w:space="0"/>
+              <w:top w:val="single" w:sz="8" w:space="0" w:color="FFFFFF"/>
+              <w:left w:val="single" w:sz="8" w:space="0" w:color="FFFFFF"/>
+              <w:bottom w:val="single" w:sz="4" w:space="0" w:color="auto"/>
+              <w:right w:val="single" w:sz="8" w:space="0" w:color="FFFFFF"/>
             </w:tcBorders>
             <w:shd w:val="clear" w:color="auto" w:fill="B4C6E7" w:themeFill="accent1" w:themeFillTint="66"/>
             <w:tcMar>
@@ -3263,10 +3377,10 @@
           <w:tcPr>
             <w:tcW w:w="2727" w:type="dxa"/>
             <w:tcBorders>
-              <w:top w:val="single" w:color="FFFFFF" w:sz="8" w:space="0"/>
-              <w:left w:val="single" w:color="FFFFFF" w:sz="8" w:space="0"/>
-              <w:bottom w:val="single" w:color="auto" w:sz="4" w:space="0"/>
-              <w:right w:val="single" w:color="FFFFFF" w:sz="8" w:space="0"/>
+              <w:top w:val="single" w:sz="8" w:space="0" w:color="FFFFFF"/>
+              <w:left w:val="single" w:sz="8" w:space="0" w:color="FFFFFF"/>
+              <w:bottom w:val="single" w:sz="4" w:space="0" w:color="auto"/>
+              <w:right w:val="single" w:sz="8" w:space="0" w:color="FFFFFF"/>
             </w:tcBorders>
             <w:shd w:val="clear" w:color="auto" w:fill="B4C6E7" w:themeFill="accent1" w:themeFillTint="66"/>
             <w:tcMar>
@@ -3295,10 +3409,10 @@
           <w:tcPr>
             <w:tcW w:w="2916" w:type="dxa"/>
             <w:tcBorders>
-              <w:top w:val="single" w:color="FFFFFF" w:sz="8" w:space="0"/>
-              <w:left w:val="single" w:color="FFFFFF" w:sz="8" w:space="0"/>
-              <w:bottom w:val="single" w:color="auto" w:sz="4" w:space="0"/>
-              <w:right w:val="single" w:color="FFFFFF" w:sz="8" w:space="0"/>
+              <w:top w:val="single" w:sz="8" w:space="0" w:color="FFFFFF"/>
+              <w:left w:val="single" w:sz="8" w:space="0" w:color="FFFFFF"/>
+              <w:bottom w:val="single" w:sz="4" w:space="0" w:color="auto"/>
+              <w:right w:val="single" w:sz="8" w:space="0" w:color="FFFFFF"/>
             </w:tcBorders>
             <w:shd w:val="clear" w:color="auto" w:fill="B4C6E7" w:themeFill="accent1" w:themeFillTint="66"/>
             <w:tcMar>
@@ -3332,10 +3446,10 @@
           <w:tcPr>
             <w:tcW w:w="2727" w:type="dxa"/>
             <w:tcBorders>
-              <w:top w:val="single" w:color="auto" w:sz="4" w:space="0"/>
-              <w:left w:val="single" w:color="auto" w:sz="4" w:space="0"/>
-              <w:bottom w:val="single" w:color="auto" w:sz="4" w:space="0"/>
-              <w:right w:val="single" w:color="auto" w:sz="4" w:space="0"/>
+              <w:top w:val="single" w:sz="4" w:space="0" w:color="auto"/>
+              <w:left w:val="single" w:sz="4" w:space="0" w:color="auto"/>
+              <w:bottom w:val="single" w:sz="4" w:space="0" w:color="auto"/>
+              <w:right w:val="single" w:sz="4" w:space="0" w:color="auto"/>
             </w:tcBorders>
             <w:shd w:val="clear" w:color="auto" w:fill="FFFFFF" w:themeFill="background1"/>
             <w:tcMar>
@@ -3347,19 +3461,21 @@
             <w:hideMark/>
           </w:tcPr>
           <w:p>
+            <w:proofErr w:type="spellStart"/>
             <w:r>
               <w:t>user_id</w:t>
             </w:r>
+            <w:proofErr w:type="spellEnd"/>
           </w:p>
         </w:tc>
         <w:tc>
           <w:tcPr>
             <w:tcW w:w="2727" w:type="dxa"/>
             <w:tcBorders>
-              <w:top w:val="single" w:color="auto" w:sz="4" w:space="0"/>
-              <w:left w:val="single" w:color="auto" w:sz="4" w:space="0"/>
-              <w:bottom w:val="single" w:color="auto" w:sz="4" w:space="0"/>
-              <w:right w:val="single" w:color="auto" w:sz="4" w:space="0"/>
+              <w:top w:val="single" w:sz="4" w:space="0" w:color="auto"/>
+              <w:left w:val="single" w:sz="4" w:space="0" w:color="auto"/>
+              <w:bottom w:val="single" w:sz="4" w:space="0" w:color="auto"/>
+              <w:right w:val="single" w:sz="4" w:space="0" w:color="auto"/>
             </w:tcBorders>
             <w:shd w:val="clear" w:color="auto" w:fill="FFFFFF" w:themeFill="background1"/>
             <w:tcMar>
@@ -3371,19 +3487,21 @@
             <w:hideMark/>
           </w:tcPr>
           <w:p>
+            <w:proofErr w:type="spellStart"/>
             <w:r>
               <w:t>merchant_favorite_rank</w:t>
             </w:r>
+            <w:proofErr w:type="spellEnd"/>
           </w:p>
         </w:tc>
         <w:tc>
           <w:tcPr>
             <w:tcW w:w="2916" w:type="dxa"/>
             <w:tcBorders>
-              <w:top w:val="single" w:color="auto" w:sz="4" w:space="0"/>
-              <w:left w:val="single" w:color="auto" w:sz="4" w:space="0"/>
-              <w:bottom w:val="single" w:color="auto" w:sz="4" w:space="0"/>
-              <w:right w:val="single" w:color="auto" w:sz="4" w:space="0"/>
+              <w:top w:val="single" w:sz="4" w:space="0" w:color="auto"/>
+              <w:left w:val="single" w:sz="4" w:space="0" w:color="auto"/>
+              <w:bottom w:val="single" w:sz="4" w:space="0" w:color="auto"/>
+              <w:right w:val="single" w:sz="4" w:space="0" w:color="auto"/>
             </w:tcBorders>
             <w:shd w:val="clear" w:color="auto" w:fill="FFFFFF" w:themeFill="background1"/>
             <w:tcMar>
@@ -3409,10 +3527,10 @@
           <w:tcPr>
             <w:tcW w:w="2727" w:type="dxa"/>
             <w:tcBorders>
-              <w:top w:val="single" w:color="auto" w:sz="4" w:space="0"/>
-              <w:left w:val="single" w:color="auto" w:sz="4" w:space="0"/>
-              <w:bottom w:val="single" w:color="auto" w:sz="4" w:space="0"/>
-              <w:right w:val="single" w:color="auto" w:sz="4" w:space="0"/>
+              <w:top w:val="single" w:sz="4" w:space="0" w:color="auto"/>
+              <w:left w:val="single" w:sz="4" w:space="0" w:color="auto"/>
+              <w:bottom w:val="single" w:sz="4" w:space="0" w:color="auto"/>
+              <w:right w:val="single" w:sz="4" w:space="0" w:color="auto"/>
             </w:tcBorders>
             <w:shd w:val="clear" w:color="auto" w:fill="FFFFFF" w:themeFill="background1"/>
             <w:tcMar>
@@ -3424,19 +3542,21 @@
             <w:hideMark/>
           </w:tcPr>
           <w:p>
+            <w:proofErr w:type="spellStart"/>
             <w:r>
               <w:t>merchant_id</w:t>
             </w:r>
+            <w:proofErr w:type="spellEnd"/>
           </w:p>
         </w:tc>
         <w:tc>
           <w:tcPr>
             <w:tcW w:w="2727" w:type="dxa"/>
             <w:tcBorders>
-              <w:top w:val="single" w:color="auto" w:sz="4" w:space="0"/>
-              <w:left w:val="single" w:color="auto" w:sz="4" w:space="0"/>
-              <w:bottom w:val="single" w:color="auto" w:sz="4" w:space="0"/>
-              <w:right w:val="single" w:color="auto" w:sz="4" w:space="0"/>
+              <w:top w:val="single" w:sz="4" w:space="0" w:color="auto"/>
+              <w:left w:val="single" w:sz="4" w:space="0" w:color="auto"/>
+              <w:bottom w:val="single" w:sz="4" w:space="0" w:color="auto"/>
+              <w:right w:val="single" w:sz="4" w:space="0" w:color="auto"/>
             </w:tcBorders>
             <w:shd w:val="clear" w:color="auto" w:fill="FFFFFF" w:themeFill="background1"/>
             <w:tcMar>
@@ -3448,19 +3568,21 @@
             <w:hideMark/>
           </w:tcPr>
           <w:p>
+            <w:proofErr w:type="spellStart"/>
             <w:r>
               <w:t>user_id</w:t>
             </w:r>
+            <w:proofErr w:type="spellEnd"/>
           </w:p>
         </w:tc>
         <w:tc>
           <w:tcPr>
             <w:tcW w:w="2916" w:type="dxa"/>
             <w:tcBorders>
-              <w:top w:val="single" w:color="auto" w:sz="4" w:space="0"/>
-              <w:left w:val="single" w:color="auto" w:sz="4" w:space="0"/>
-              <w:bottom w:val="single" w:color="auto" w:sz="4" w:space="0"/>
-              <w:right w:val="single" w:color="auto" w:sz="4" w:space="0"/>
+              <w:top w:val="single" w:sz="4" w:space="0" w:color="auto"/>
+              <w:left w:val="single" w:sz="4" w:space="0" w:color="auto"/>
+              <w:bottom w:val="single" w:sz="4" w:space="0" w:color="auto"/>
+              <w:right w:val="single" w:sz="4" w:space="0" w:color="auto"/>
             </w:tcBorders>
             <w:shd w:val="clear" w:color="auto" w:fill="FFFFFF" w:themeFill="background1"/>
             <w:tcMar>
@@ -3472,9 +3594,11 @@
             <w:hideMark/>
           </w:tcPr>
           <w:p>
+            <w:proofErr w:type="spellStart"/>
             <w:r>
               <w:t>user_interaction_count</w:t>
             </w:r>
+            <w:proofErr w:type="spellEnd"/>
           </w:p>
         </w:tc>
       </w:tr>
@@ -3486,10 +3610,10 @@
           <w:tcPr>
             <w:tcW w:w="2727" w:type="dxa"/>
             <w:tcBorders>
-              <w:top w:val="single" w:color="auto" w:sz="4" w:space="0"/>
-              <w:left w:val="single" w:color="auto" w:sz="4" w:space="0"/>
-              <w:bottom w:val="single" w:color="auto" w:sz="4" w:space="0"/>
-              <w:right w:val="single" w:color="auto" w:sz="4" w:space="0"/>
+              <w:top w:val="single" w:sz="4" w:space="0" w:color="auto"/>
+              <w:left w:val="single" w:sz="4" w:space="0" w:color="auto"/>
+              <w:bottom w:val="single" w:sz="4" w:space="0" w:color="auto"/>
+              <w:right w:val="single" w:sz="4" w:space="0" w:color="auto"/>
             </w:tcBorders>
             <w:shd w:val="clear" w:color="auto" w:fill="FFFFFF" w:themeFill="background1"/>
             <w:tcMar>
@@ -3501,19 +3625,21 @@
             <w:hideMark/>
           </w:tcPr>
           <w:p>
+            <w:proofErr w:type="spellStart"/>
             <w:r>
               <w:t>merchant_sold_rank</w:t>
             </w:r>
+            <w:proofErr w:type="spellEnd"/>
           </w:p>
         </w:tc>
         <w:tc>
           <w:tcPr>
             <w:tcW w:w="2727" w:type="dxa"/>
             <w:tcBorders>
-              <w:top w:val="single" w:color="auto" w:sz="4" w:space="0"/>
-              <w:left w:val="single" w:color="auto" w:sz="4" w:space="0"/>
-              <w:bottom w:val="single" w:color="auto" w:sz="4" w:space="0"/>
-              <w:right w:val="single" w:color="auto" w:sz="4" w:space="0"/>
+              <w:top w:val="single" w:sz="4" w:space="0" w:color="auto"/>
+              <w:left w:val="single" w:sz="4" w:space="0" w:color="auto"/>
+              <w:bottom w:val="single" w:sz="4" w:space="0" w:color="auto"/>
+              <w:right w:val="single" w:sz="4" w:space="0" w:color="auto"/>
             </w:tcBorders>
             <w:shd w:val="clear" w:color="auto" w:fill="FFFFFF" w:themeFill="background1"/>
             <w:tcMar>
@@ -3525,19 +3651,21 @@
             <w:hideMark/>
           </w:tcPr>
           <w:p>
+            <w:proofErr w:type="spellStart"/>
             <w:r>
               <w:t>merchant_id</w:t>
             </w:r>
+            <w:proofErr w:type="spellEnd"/>
           </w:p>
         </w:tc>
         <w:tc>
           <w:tcPr>
             <w:tcW w:w="2916" w:type="dxa"/>
             <w:tcBorders>
-              <w:top w:val="single" w:color="auto" w:sz="4" w:space="0"/>
-              <w:left w:val="single" w:color="auto" w:sz="4" w:space="0"/>
-              <w:bottom w:val="single" w:color="auto" w:sz="4" w:space="0"/>
-              <w:right w:val="single" w:color="auto" w:sz="4" w:space="0"/>
+              <w:top w:val="single" w:sz="4" w:space="0" w:color="auto"/>
+              <w:left w:val="single" w:sz="4" w:space="0" w:color="auto"/>
+              <w:bottom w:val="single" w:sz="4" w:space="0" w:color="auto"/>
+              <w:right w:val="single" w:sz="4" w:space="0" w:color="auto"/>
             </w:tcBorders>
             <w:shd w:val="clear" w:color="auto" w:fill="FFFFFF" w:themeFill="background1"/>
             <w:tcMar>
@@ -3549,9 +3677,11 @@
             <w:hideMark/>
           </w:tcPr>
           <w:p>
+            <w:proofErr w:type="spellStart"/>
             <w:r>
               <w:t>user_uniq_interaction_count</w:t>
             </w:r>
+            <w:proofErr w:type="spellEnd"/>
           </w:p>
         </w:tc>
       </w:tr>
@@ -3563,10 +3693,10 @@
           <w:tcPr>
             <w:tcW w:w="2727" w:type="dxa"/>
             <w:tcBorders>
-              <w:top w:val="single" w:color="auto" w:sz="4" w:space="0"/>
-              <w:left w:val="single" w:color="auto" w:sz="4" w:space="0"/>
-              <w:bottom w:val="single" w:color="auto" w:sz="4" w:space="0"/>
-              <w:right w:val="single" w:color="auto" w:sz="4" w:space="0"/>
+              <w:top w:val="single" w:sz="4" w:space="0" w:color="auto"/>
+              <w:left w:val="single" w:sz="4" w:space="0" w:color="auto"/>
+              <w:bottom w:val="single" w:sz="4" w:space="0" w:color="auto"/>
+              <w:right w:val="single" w:sz="4" w:space="0" w:color="auto"/>
             </w:tcBorders>
             <w:shd w:val="clear" w:color="auto" w:fill="FFFFFF" w:themeFill="background1"/>
             <w:tcMar>
@@ -3578,19 +3708,21 @@
             <w:hideMark/>
           </w:tcPr>
           <w:p>
+            <w:proofErr w:type="spellStart"/>
             <w:r>
               <w:t>merchant_favorite_rank</w:t>
             </w:r>
+            <w:proofErr w:type="spellEnd"/>
           </w:p>
         </w:tc>
         <w:tc>
           <w:tcPr>
             <w:tcW w:w="2727" w:type="dxa"/>
             <w:tcBorders>
-              <w:top w:val="single" w:color="auto" w:sz="4" w:space="0"/>
-              <w:left w:val="single" w:color="auto" w:sz="4" w:space="0"/>
-              <w:bottom w:val="single" w:color="auto" w:sz="4" w:space="0"/>
-              <w:right w:val="single" w:color="auto" w:sz="4" w:space="0"/>
+              <w:top w:val="single" w:sz="4" w:space="0" w:color="auto"/>
+              <w:left w:val="single" w:sz="4" w:space="0" w:color="auto"/>
+              <w:bottom w:val="single" w:sz="4" w:space="0" w:color="auto"/>
+              <w:right w:val="single" w:sz="4" w:space="0" w:color="auto"/>
             </w:tcBorders>
             <w:shd w:val="clear" w:color="auto" w:fill="FFFFFF" w:themeFill="background1"/>
             <w:tcMar>
@@ -3602,19 +3734,21 @@
             <w:hideMark/>
           </w:tcPr>
           <w:p>
+            <w:proofErr w:type="spellStart"/>
             <w:r>
               <w:t>day_of_year</w:t>
             </w:r>
+            <w:proofErr w:type="spellEnd"/>
           </w:p>
         </w:tc>
         <w:tc>
           <w:tcPr>
             <w:tcW w:w="2916" w:type="dxa"/>
             <w:tcBorders>
-              <w:top w:val="single" w:color="auto" w:sz="4" w:space="0"/>
-              <w:left w:val="single" w:color="auto" w:sz="4" w:space="0"/>
-              <w:bottom w:val="single" w:color="auto" w:sz="4" w:space="0"/>
-              <w:right w:val="single" w:color="auto" w:sz="4" w:space="0"/>
+              <w:top w:val="single" w:sz="4" w:space="0" w:color="auto"/>
+              <w:left w:val="single" w:sz="4" w:space="0" w:color="auto"/>
+              <w:bottom w:val="single" w:sz="4" w:space="0" w:color="auto"/>
+              <w:right w:val="single" w:sz="4" w:space="0" w:color="auto"/>
             </w:tcBorders>
             <w:shd w:val="clear" w:color="auto" w:fill="FFFFFF" w:themeFill="background1"/>
             <w:tcMar>
@@ -3626,9 +3760,11 @@
             <w:hideMark/>
           </w:tcPr>
           <w:p>
+            <w:proofErr w:type="spellStart"/>
             <w:r>
               <w:t>user_cat_interaction_count</w:t>
             </w:r>
+            <w:proofErr w:type="spellEnd"/>
           </w:p>
         </w:tc>
       </w:tr>
@@ -3640,10 +3776,10 @@
           <w:tcPr>
             <w:tcW w:w="2727" w:type="dxa"/>
             <w:tcBorders>
-              <w:top w:val="single" w:color="auto" w:sz="4" w:space="0"/>
-              <w:left w:val="single" w:color="auto" w:sz="4" w:space="0"/>
-              <w:bottom w:val="single" w:color="auto" w:sz="4" w:space="0"/>
-              <w:right w:val="single" w:color="auto" w:sz="4" w:space="0"/>
+              <w:top w:val="single" w:sz="4" w:space="0" w:color="auto"/>
+              <w:left w:val="single" w:sz="4" w:space="0" w:color="auto"/>
+              <w:bottom w:val="single" w:sz="4" w:space="0" w:color="auto"/>
+              <w:right w:val="single" w:sz="4" w:space="0" w:color="auto"/>
             </w:tcBorders>
             <w:shd w:val="clear" w:color="auto" w:fill="FFFFFF" w:themeFill="background1"/>
             <w:tcMar>
@@ -3655,19 +3791,21 @@
             <w:hideMark/>
           </w:tcPr>
           <w:p>
+            <w:proofErr w:type="spellStart"/>
             <w:r>
               <w:t>item_favorite_rank</w:t>
             </w:r>
+            <w:proofErr w:type="spellEnd"/>
           </w:p>
         </w:tc>
         <w:tc>
           <w:tcPr>
             <w:tcW w:w="2727" w:type="dxa"/>
             <w:tcBorders>
-              <w:top w:val="single" w:color="auto" w:sz="4" w:space="0"/>
-              <w:left w:val="single" w:color="auto" w:sz="4" w:space="0"/>
-              <w:bottom w:val="single" w:color="auto" w:sz="4" w:space="0"/>
-              <w:right w:val="single" w:color="auto" w:sz="4" w:space="0"/>
+              <w:top w:val="single" w:sz="4" w:space="0" w:color="auto"/>
+              <w:left w:val="single" w:sz="4" w:space="0" w:color="auto"/>
+              <w:bottom w:val="single" w:sz="4" w:space="0" w:color="auto"/>
+              <w:right w:val="single" w:sz="4" w:space="0" w:color="auto"/>
             </w:tcBorders>
             <w:shd w:val="clear" w:color="auto" w:fill="FFFFFF" w:themeFill="background1"/>
             <w:tcMar>
@@ -3679,19 +3817,21 @@
             <w:hideMark/>
           </w:tcPr>
           <w:p>
+            <w:proofErr w:type="spellStart"/>
             <w:r>
               <w:t>merchant_sold_rank</w:t>
             </w:r>
+            <w:proofErr w:type="spellEnd"/>
           </w:p>
         </w:tc>
         <w:tc>
           <w:tcPr>
             <w:tcW w:w="2916" w:type="dxa"/>
             <w:tcBorders>
-              <w:top w:val="single" w:color="auto" w:sz="4" w:space="0"/>
-              <w:left w:val="single" w:color="auto" w:sz="4" w:space="0"/>
-              <w:bottom w:val="single" w:color="auto" w:sz="4" w:space="0"/>
-              <w:right w:val="single" w:color="auto" w:sz="4" w:space="0"/>
+              <w:top w:val="single" w:sz="4" w:space="0" w:color="auto"/>
+              <w:left w:val="single" w:sz="4" w:space="0" w:color="auto"/>
+              <w:bottom w:val="single" w:sz="4" w:space="0" w:color="auto"/>
+              <w:right w:val="single" w:sz="4" w:space="0" w:color="auto"/>
             </w:tcBorders>
             <w:shd w:val="clear" w:color="auto" w:fill="FFFFFF" w:themeFill="background1"/>
             <w:tcMar>
@@ -3703,9 +3843,11 @@
             <w:hideMark/>
           </w:tcPr>
           <w:p>
+            <w:proofErr w:type="spellStart"/>
             <w:r>
               <w:t>user_item_interaction_count</w:t>
             </w:r>
+            <w:proofErr w:type="spellEnd"/>
           </w:p>
         </w:tc>
       </w:tr>
@@ -3716,6 +3858,7 @@
         <w:pStyle w:val="Heading2"/>
       </w:pPr>
       <w:r>
+        <w:lastRenderedPageBreak/>
         <w:t>Shapley Analysis of features</w:t>
       </w:r>
     </w:p>
@@ -3740,7 +3883,7 @@
                     <pic:cNvPicPr/>
                   </pic:nvPicPr>
                   <pic:blipFill>
-                    <a:blip r:embed="rId28">
+                    <a:blip r:embed="rId24">
                       <a:extLst>
                         <a:ext uri="{28A0092B-C50C-407E-A947-70E740481C1C}">
                           <a14:useLocalDpi xmlns:a14="http://schemas.microsoft.com/office/drawing/2010/main" val="0"/>
@@ -3814,7 +3957,15 @@
         <w:t>the large number of columns it produces</w:t>
       </w:r>
       <w:r>
-        <w:t xml:space="preserve"> requires additional processing power to run the analysis. Additionally, more columns makes it more difficult to interpret the data.</w:t>
+        <w:t xml:space="preserve"> requires additional processing power to run the analysis. Additionally, more columns </w:t>
+      </w:r>
+      <w:proofErr w:type="gramStart"/>
+      <w:r>
+        <w:t>makes</w:t>
+      </w:r>
+      <w:proofErr w:type="gramEnd"/>
+      <w:r>
+        <w:t xml:space="preserve"> it more difficult to interpret the data.</w:t>
       </w:r>
     </w:p>
     <w:p>
@@ -3919,6 +4070,7 @@
         </w:numPr>
       </w:pPr>
       <w:r>
+        <w:lastRenderedPageBreak/>
         <w:t>A lower value for the above features has a positive impact on model output, meaning that the fewer favorites a merchant has, the more likely it is for a customer to be a repeat buyer.</w:t>
       </w:r>
     </w:p>
@@ -4033,7 +4185,15 @@
         <w:t xml:space="preserve"> </w:t>
       </w:r>
       <w:r>
-        <w:t xml:space="preserve">regular vs downsampled, and a combination of the two </w:t>
+        <w:t xml:space="preserve">regular vs </w:t>
+      </w:r>
+      <w:proofErr w:type="spellStart"/>
+      <w:r>
+        <w:t>downsampled</w:t>
+      </w:r>
+      <w:proofErr w:type="spellEnd"/>
+      <w:r>
+        <w:t xml:space="preserve">, and a combination of the two </w:t>
       </w:r>
       <w:r>
         <w:t>on the label.</w:t>
@@ -4061,7 +4221,7 @@
                     <pic:cNvPicPr/>
                   </pic:nvPicPr>
                   <pic:blipFill>
-                    <a:blip r:embed="rId29">
+                    <a:blip r:embed="rId25">
                       <a:extLst>
                         <a:ext uri="{28A0092B-C50C-407E-A947-70E740481C1C}">
                           <a14:useLocalDpi xmlns:a14="http://schemas.microsoft.com/office/drawing/2010/main" val="0"/>
@@ -4107,6 +4267,7 @@
         <w:rPr>
           <w:noProof/>
         </w:rPr>
+        <w:lastRenderedPageBreak/>
         <w:drawing>
           <wp:inline distT="0" distB="0" distL="0" distR="0" wp14:anchorId="7FF4F0FD" wp14:editId="2C779167">
             <wp:extent cx="4095961" cy="3683189"/>
@@ -4123,7 +4284,7 @@
                     <pic:cNvPicPr/>
                   </pic:nvPicPr>
                   <pic:blipFill>
-                    <a:blip r:embed="rId30">
+                    <a:blip r:embed="rId26">
                       <a:extLst>
                         <a:ext uri="{28A0092B-C50C-407E-A947-70E740481C1C}">
                           <a14:useLocalDpi xmlns:a14="http://schemas.microsoft.com/office/drawing/2010/main" val="0"/>
@@ -4166,7 +4327,15 @@
         <w:br/>
       </w:r>
       <w:r>
-        <w:t xml:space="preserve">We can see that downsampling (that is, balancing the class distribution to have an even split of repeat buyers and one-time buyers) doesn’t affect any metric. However, not stratifying the data does reduce </w:t>
+        <w:t xml:space="preserve">We can see that </w:t>
+      </w:r>
+      <w:proofErr w:type="spellStart"/>
+      <w:r>
+        <w:t>downsampling</w:t>
+      </w:r>
+      <w:proofErr w:type="spellEnd"/>
+      <w:r>
+        <w:t xml:space="preserve"> (that is, balancing the class distribution to have an even split of repeat buyers and one-time buyers) doesn’t affect any metric. However, not stratifying the data does reduce </w:t>
       </w:r>
       <w:r>
         <w:t>every metric.</w:t>
@@ -4197,9 +4366,87 @@
       </w:r>
       <w:r>
         <w:br/>
-      </w:r>
-      <w:r>
-        <w:t>['user_id', 'item_id', 'cat_id', 'seller_id', 'brand_id', 'merchant_id', 'action_type', 'age_range', 'day', 'month', 'day_of_year', 'day_of_week']</w:t>
+        <w:t>['</w:t>
+      </w:r>
+      <w:proofErr w:type="spellStart"/>
+      <w:r>
+        <w:t>user_id</w:t>
+      </w:r>
+      <w:proofErr w:type="spellEnd"/>
+      <w:r>
+        <w:t>', '</w:t>
+      </w:r>
+      <w:proofErr w:type="spellStart"/>
+      <w:r>
+        <w:t>item_id</w:t>
+      </w:r>
+      <w:proofErr w:type="spellEnd"/>
+      <w:r>
+        <w:t>', '</w:t>
+      </w:r>
+      <w:proofErr w:type="spellStart"/>
+      <w:r>
+        <w:t>cat_id</w:t>
+      </w:r>
+      <w:proofErr w:type="spellEnd"/>
+      <w:r>
+        <w:t>', '</w:t>
+      </w:r>
+      <w:proofErr w:type="spellStart"/>
+      <w:r>
+        <w:t>seller_id</w:t>
+      </w:r>
+      <w:proofErr w:type="spellEnd"/>
+      <w:r>
+        <w:t>', '</w:t>
+      </w:r>
+      <w:proofErr w:type="spellStart"/>
+      <w:r>
+        <w:t>brand_id</w:t>
+      </w:r>
+      <w:proofErr w:type="spellEnd"/>
+      <w:r>
+        <w:t>', '</w:t>
+      </w:r>
+      <w:proofErr w:type="spellStart"/>
+      <w:r>
+        <w:t>merchant_id</w:t>
+      </w:r>
+      <w:proofErr w:type="spellEnd"/>
+      <w:r>
+        <w:t>', '</w:t>
+      </w:r>
+      <w:proofErr w:type="spellStart"/>
+      <w:r>
+        <w:t>action_type</w:t>
+      </w:r>
+      <w:proofErr w:type="spellEnd"/>
+      <w:r>
+        <w:t>', '</w:t>
+      </w:r>
+      <w:proofErr w:type="spellStart"/>
+      <w:r>
+        <w:t>age_range</w:t>
+      </w:r>
+      <w:proofErr w:type="spellEnd"/>
+      <w:r>
+        <w:t>', 'day', 'month', '</w:t>
+      </w:r>
+      <w:proofErr w:type="spellStart"/>
+      <w:r>
+        <w:t>day_of_year</w:t>
+      </w:r>
+      <w:proofErr w:type="spellEnd"/>
+      <w:r>
+        <w:t>', '</w:t>
+      </w:r>
+      <w:proofErr w:type="spellStart"/>
+      <w:r>
+        <w:t>day_of_week</w:t>
+      </w:r>
+      <w:proofErr w:type="spellEnd"/>
+      <w:r>
+        <w:t>']</w:t>
       </w:r>
       <w:r>
         <w:br/>
@@ -4224,7 +4471,7 @@
                     <pic:cNvPicPr/>
                   </pic:nvPicPr>
                   <pic:blipFill>
-                    <a:blip r:embed="rId31">
+                    <a:blip r:embed="rId27">
                       <a:extLst>
                         <a:ext uri="{28A0092B-C50C-407E-A947-70E740481C1C}">
                           <a14:useLocalDpi xmlns:a14="http://schemas.microsoft.com/office/drawing/2010/main" val="0"/>
@@ -4265,7 +4512,23 @@
           <w:i/>
           <w:iCs/>
         </w:rPr>
-        <w:t>the same configuration with downsampling.</w:t>
+        <w:t xml:space="preserve">the same configuration with </w:t>
+      </w:r>
+      <w:proofErr w:type="spellStart"/>
+      <w:r>
+        <w:rPr>
+          <w:i/>
+          <w:iCs/>
+        </w:rPr>
+        <w:t>downsampling</w:t>
+      </w:r>
+      <w:proofErr w:type="spellEnd"/>
+      <w:r>
+        <w:rPr>
+          <w:i/>
+          <w:iCs/>
+        </w:rPr>
+        <w:t>.</w:t>
       </w:r>
       <w:r>
         <w:br/>
@@ -4292,6 +4555,7 @@
         </w:numPr>
       </w:pPr>
       <w:r>
+        <w:lastRenderedPageBreak/>
         <w:br/>
       </w:r>
       <w:r>
@@ -4314,7 +4578,7 @@
                     <pic:cNvPicPr/>
                   </pic:nvPicPr>
                   <pic:blipFill>
-                    <a:blip r:embed="rId32">
+                    <a:blip r:embed="rId28">
                       <a:extLst>
                         <a:ext uri="{28A0092B-C50C-407E-A947-70E740481C1C}">
                           <a14:useLocalDpi xmlns:a14="http://schemas.microsoft.com/office/drawing/2010/main" val="0"/>
@@ -4397,7 +4661,7 @@
                     <pic:cNvPicPr/>
                   </pic:nvPicPr>
                   <pic:blipFill>
-                    <a:blip r:embed="rId33">
+                    <a:blip r:embed="rId29">
                       <a:extLst>
                         <a:ext uri="{28A0092B-C50C-407E-A947-70E740481C1C}">
                           <a14:useLocalDpi xmlns:a14="http://schemas.microsoft.com/office/drawing/2010/main" val="0"/>
@@ -4462,6 +4726,7 @@
         </w:rPr>
       </w:pPr>
       <w:r>
+        <w:lastRenderedPageBreak/>
         <w:t>After Dropping AUC increases to 0.8</w:t>
       </w:r>
       <w:r>
@@ -4490,7 +4755,7 @@
                     <pic:cNvPicPr/>
                   </pic:nvPicPr>
                   <pic:blipFill>
-                    <a:blip r:embed="rId34">
+                    <a:blip r:embed="rId30">
                       <a:extLst>
                         <a:ext uri="{28A0092B-C50C-407E-A947-70E740481C1C}">
                           <a14:useLocalDpi xmlns:a14="http://schemas.microsoft.com/office/drawing/2010/main" val="0"/>
@@ -4609,7 +4874,7 @@
                     <pic:cNvPicPr/>
                   </pic:nvPicPr>
                   <pic:blipFill>
-                    <a:blip r:embed="rId35">
+                    <a:blip r:embed="rId31">
                       <a:extLst>
                         <a:ext uri="{28A0092B-C50C-407E-A947-70E740481C1C}">
                           <a14:useLocalDpi xmlns:a14="http://schemas.microsoft.com/office/drawing/2010/main" val="0"/>
@@ -4643,13 +4908,29 @@
           <w:i/>
           <w:iCs/>
         </w:rPr>
-        <w:t>Fig. 17. Statistics after running mutliple PCA</w:t>
-      </w:r>
+        <w:t xml:space="preserve">Fig. 17. Statistics after running </w:t>
+      </w:r>
+      <w:proofErr w:type="spellStart"/>
       <w:r>
         <w:rPr>
           <w:i/>
           <w:iCs/>
         </w:rPr>
+        <w:t>mutliple</w:t>
+      </w:r>
+      <w:proofErr w:type="spellEnd"/>
+      <w:r>
+        <w:rPr>
+          <w:i/>
+          <w:iCs/>
+        </w:rPr>
+        <w:t xml:space="preserve"> PCA</w:t>
+      </w:r>
+      <w:r>
+        <w:rPr>
+          <w:i/>
+          <w:iCs/>
+        </w:rPr>
         <w:t xml:space="preserve"> with various number of components</w:t>
       </w:r>
       <w:r>
@@ -4659,7 +4940,11 @@
         <w:br/>
       </w:r>
       <w:r>
-        <w:t xml:space="preserve">In a pipeline with PCA and Random Forest, we see that it barely improves the metrics. For PCA with 3 components, the accuracy slightly drops, the F1 score worsens, while the </w:t>
+        <w:t xml:space="preserve">In a pipeline with PCA and Random Forest, we see that it barely improves the metrics. For PCA </w:t>
+      </w:r>
+      <w:r>
+        <w:lastRenderedPageBreak/>
+        <w:t xml:space="preserve">with 3 components, the accuracy slightly drops, the F1 score worsens, while the </w:t>
       </w:r>
       <w:r>
         <w:t>ROC AUC score slightly increases.</w:t>
@@ -4714,7 +4999,7 @@
                     <pic:cNvPicPr/>
                   </pic:nvPicPr>
                   <pic:blipFill>
-                    <a:blip r:embed="rId36">
+                    <a:blip r:embed="rId32">
                       <a:extLst>
                         <a:ext uri="{28A0092B-C50C-407E-A947-70E740481C1C}">
                           <a14:useLocalDpi xmlns:a14="http://schemas.microsoft.com/office/drawing/2010/main" val="0"/>
@@ -4848,7 +5133,7 @@
                     <pic:cNvPicPr/>
                   </pic:nvPicPr>
                   <pic:blipFill>
-                    <a:blip r:embed="rId37">
+                    <a:blip r:embed="rId33">
                       <a:extLst>
                         <a:ext uri="{28A0092B-C50C-407E-A947-70E740481C1C}">
                           <a14:useLocalDpi xmlns:a14="http://schemas.microsoft.com/office/drawing/2010/main" val="0"/>
@@ -4915,8 +5200,13 @@
         <w:t xml:space="preserve">But if we add in </w:t>
       </w:r>
       <w:r>
-        <w:t>one hots</w:t>
-      </w:r>
+        <w:t xml:space="preserve">one </w:t>
+      </w:r>
+      <w:proofErr w:type="gramStart"/>
+      <w:r>
+        <w:t>hots</w:t>
+      </w:r>
+      <w:proofErr w:type="gramEnd"/>
       <w:r>
         <w:t>, we get a different answer</w:t>
       </w:r>
@@ -4943,7 +5233,7 @@
                     <pic:cNvPicPr/>
                   </pic:nvPicPr>
                   <pic:blipFill>
-                    <a:blip r:embed="rId38">
+                    <a:blip r:embed="rId34">
                       <a:extLst>
                         <a:ext uri="{28A0092B-C50C-407E-A947-70E740481C1C}">
                           <a14:useLocalDpi xmlns:a14="http://schemas.microsoft.com/office/drawing/2010/main" val="0"/>
@@ -4977,6 +5267,7 @@
           <w:i/>
           <w:iCs/>
         </w:rPr>
+        <w:lastRenderedPageBreak/>
         <w:t>Fig. 20. Evaluation after running LDA on one-hot encoded data</w:t>
       </w:r>
       <w:r>
@@ -5041,7 +5332,25 @@
           <w:b w:val="0"/>
           <w:bCs w:val="0"/>
         </w:rPr>
-        <w:t xml:space="preserve"> that drops the least important feature in a model that provides feature importances (such as Random Forest) until a desired number of features is obtained.</w:t>
+        <w:t xml:space="preserve"> that drops the least important feature in a model that provides feature </w:t>
+      </w:r>
+      <w:proofErr w:type="spellStart"/>
+      <w:r>
+        <w:rPr>
+          <w:rStyle w:val="Strong"/>
+          <w:b w:val="0"/>
+          <w:bCs w:val="0"/>
+        </w:rPr>
+        <w:t>importances</w:t>
+      </w:r>
+      <w:proofErr w:type="spellEnd"/>
+      <w:r>
+        <w:rPr>
+          <w:rStyle w:val="Strong"/>
+          <w:b w:val="0"/>
+          <w:bCs w:val="0"/>
+        </w:rPr>
+        <w:t xml:space="preserve"> (such as Random Forest) until a desired number of features is obtained.</w:t>
       </w:r>
       <w:r>
         <w:br/>
@@ -5176,7 +5485,7 @@
                     <pic:cNvPicPr/>
                   </pic:nvPicPr>
                   <pic:blipFill>
-                    <a:blip r:embed="rId39">
+                    <a:blip r:embed="rId35">
                       <a:extLst>
                         <a:ext uri="{28A0092B-C50C-407E-A947-70E740481C1C}">
                           <a14:useLocalDpi xmlns:a14="http://schemas.microsoft.com/office/drawing/2010/main" val="0"/>
@@ -5235,7 +5544,16 @@
           <w:b w:val="0"/>
           <w:bCs w:val="0"/>
         </w:rPr>
-        <w:t>mpare it to our pipeline with PCA and Random Forest, RFE increases the F1 score back to its original score while increasing the accuracy for the slightest reduction in ROC AUC. We prefer RFE for better prediction compared to a pipeline with PCA and</w:t>
+        <w:t xml:space="preserve">mpare it to our pipeline with PCA and Random Forest, RFE increases the F1 score back to its original score while increasing the accuracy for the slightest reduction in ROC AUC. We prefer RFE for better prediction compared to a pipeline with PCA </w:t>
+      </w:r>
+      <w:r>
+        <w:rPr>
+          <w:rStyle w:val="Strong"/>
+          <w:b w:val="0"/>
+          <w:bCs w:val="0"/>
+        </w:rPr>
+        <w:lastRenderedPageBreak/>
+        <w:t>and</w:t>
       </w:r>
       <w:r>
         <w:rPr>
@@ -5303,7 +5621,7 @@
                     <pic:cNvPicPr/>
                   </pic:nvPicPr>
                   <pic:blipFill>
-                    <a:blip r:embed="rId40" cstate="print">
+                    <a:blip r:embed="rId36" cstate="print">
                       <a:extLst>
                         <a:ext uri="{28A0092B-C50C-407E-A947-70E740481C1C}">
                           <a14:useLocalDpi xmlns:a14="http://schemas.microsoft.com/office/drawing/2010/main" val="0"/>
@@ -5374,6 +5692,7 @@
         </w:rPr>
         <w:t>-</w:t>
       </w:r>
+      <w:proofErr w:type="spellStart"/>
       <w:r>
         <w:rPr>
           <w:sz w:val="21"/>
@@ -5388,6 +5707,7 @@
         </w:rPr>
         <w:t>s</w:t>
       </w:r>
+      <w:proofErr w:type="spellEnd"/>
       <w:r>
         <w:rPr>
           <w:sz w:val="21"/>
@@ -5438,7 +5758,7 @@
                     <pic:cNvPicPr/>
                   </pic:nvPicPr>
                   <pic:blipFill>
-                    <a:blip r:embed="rId41" cstate="print">
+                    <a:blip r:embed="rId37" cstate="print">
                       <a:extLst>
                         <a:ext uri="{28A0092B-C50C-407E-A947-70E740481C1C}">
                           <a14:useLocalDpi xmlns:a14="http://schemas.microsoft.com/office/drawing/2010/main" val="0"/>
@@ -5525,20 +5845,57 @@
           <w:b w:val="0"/>
           <w:bCs w:val="0"/>
         </w:rPr>
-        <w:t>In kNN, we determine which k</w:t>
-      </w:r>
-      <w:r>
-        <w:rPr>
-          <w:rStyle w:val="Strong"/>
-          <w:b w:val="0"/>
-          <w:bCs w:val="0"/>
-        </w:rPr>
-        <w:t xml:space="preserve"> value is the best. kNN should not be affected by the distribution of the data.</w:t>
-      </w:r>
-      <w:r>
-        <w:br/>
-      </w:r>
-      <w:r>
+        <w:t xml:space="preserve">In </w:t>
+      </w:r>
+      <w:proofErr w:type="spellStart"/>
+      <w:r>
+        <w:rPr>
+          <w:rStyle w:val="Strong"/>
+          <w:b w:val="0"/>
+          <w:bCs w:val="0"/>
+        </w:rPr>
+        <w:t>kNN</w:t>
+      </w:r>
+      <w:proofErr w:type="spellEnd"/>
+      <w:r>
+        <w:rPr>
+          <w:rStyle w:val="Strong"/>
+          <w:b w:val="0"/>
+          <w:bCs w:val="0"/>
+        </w:rPr>
+        <w:t>, we determine which k</w:t>
+      </w:r>
+      <w:r>
+        <w:rPr>
+          <w:rStyle w:val="Strong"/>
+          <w:b w:val="0"/>
+          <w:bCs w:val="0"/>
+        </w:rPr>
+        <w:t xml:space="preserve"> value is the best. </w:t>
+      </w:r>
+      <w:proofErr w:type="spellStart"/>
+      <w:r>
+        <w:rPr>
+          <w:rStyle w:val="Strong"/>
+          <w:b w:val="0"/>
+          <w:bCs w:val="0"/>
+        </w:rPr>
+        <w:t>kNN</w:t>
+      </w:r>
+      <w:proofErr w:type="spellEnd"/>
+      <w:r>
+        <w:rPr>
+          <w:rStyle w:val="Strong"/>
+          <w:b w:val="0"/>
+          <w:bCs w:val="0"/>
+        </w:rPr>
+        <w:t xml:space="preserve"> should not be affected by the distribution of the data.</w:t>
+      </w:r>
+      <w:r>
+        <w:br/>
+      </w:r>
+      <w:r>
+        <w:lastRenderedPageBreak/>
         <w:tab/>
       </w:r>
       <w:r>
@@ -5561,7 +5918,7 @@
                     <pic:cNvPicPr/>
                   </pic:nvPicPr>
                   <pic:blipFill>
-                    <a:blip r:embed="rId42">
+                    <a:blip r:embed="rId38" cstate="print">
                       <a:extLst>
                         <a:ext uri="{28A0092B-C50C-407E-A947-70E740481C1C}">
                           <a14:useLocalDpi xmlns:a14="http://schemas.microsoft.com/office/drawing/2010/main" val="0"/>
@@ -5606,21 +5963,61 @@
           <w:i/>
           <w:iCs/>
         </w:rPr>
-        <w:t>Fig. 24. Statistics on various kNN runs with different numbers of neighbors.</w:t>
-      </w:r>
-      <w:r>
-        <w:br/>
-      </w:r>
-      <w:r>
-        <w:br/>
-      </w:r>
-      <w:r>
-        <w:rPr>
-          <w:rStyle w:val="Strong"/>
-          <w:b w:val="0"/>
-          <w:bCs w:val="0"/>
-        </w:rPr>
-        <w:t>Higher neighbors in kNN adapt poorly to this data, as indicated by the low F1 scores.</w:t>
+        <w:t xml:space="preserve">Fig. 24. Statistics on various </w:t>
+      </w:r>
+      <w:proofErr w:type="spellStart"/>
+      <w:r>
+        <w:rPr>
+          <w:rStyle w:val="Strong"/>
+          <w:b w:val="0"/>
+          <w:bCs w:val="0"/>
+          <w:i/>
+          <w:iCs/>
+        </w:rPr>
+        <w:t>kNN</w:t>
+      </w:r>
+      <w:proofErr w:type="spellEnd"/>
+      <w:r>
+        <w:rPr>
+          <w:rStyle w:val="Strong"/>
+          <w:b w:val="0"/>
+          <w:bCs w:val="0"/>
+          <w:i/>
+          <w:iCs/>
+        </w:rPr>
+        <w:t xml:space="preserve"> runs with different numbers of neighbors.</w:t>
+      </w:r>
+      <w:r>
+        <w:br/>
+      </w:r>
+      <w:r>
+        <w:br/>
+      </w:r>
+      <w:r>
+        <w:rPr>
+          <w:rStyle w:val="Strong"/>
+          <w:b w:val="0"/>
+          <w:bCs w:val="0"/>
+        </w:rPr>
+        <w:t xml:space="preserve">Higher neighbors in </w:t>
+      </w:r>
+      <w:proofErr w:type="spellStart"/>
+      <w:r>
+        <w:rPr>
+          <w:rStyle w:val="Strong"/>
+          <w:b w:val="0"/>
+          <w:bCs w:val="0"/>
+        </w:rPr>
+        <w:t>kNN</w:t>
+      </w:r>
+      <w:proofErr w:type="spellEnd"/>
+      <w:r>
+        <w:rPr>
+          <w:rStyle w:val="Strong"/>
+          <w:b w:val="0"/>
+          <w:bCs w:val="0"/>
+        </w:rPr>
+        <w:t xml:space="preserve"> adapt poorly to this data, as indicated by the low F1 scores.</w:t>
       </w:r>
       <w:r>
         <w:br/>
@@ -5648,6 +6045,7 @@
         <w:br/>
       </w:r>
       <w:r>
+        <w:lastRenderedPageBreak/>
         <w:tab/>
       </w:r>
       <w:r>
@@ -5670,7 +6068,7 @@
                     <pic:cNvPicPr/>
                   </pic:nvPicPr>
                   <pic:blipFill>
-                    <a:blip r:embed="rId43">
+                    <a:blip r:embed="rId39" cstate="print">
                       <a:extLst>
                         <a:ext uri="{28A0092B-C50C-407E-A947-70E740481C1C}">
                           <a14:useLocalDpi xmlns:a14="http://schemas.microsoft.com/office/drawing/2010/main" val="0"/>
@@ -5707,7 +6105,29 @@
           <w:i/>
           <w:iCs/>
         </w:rPr>
-        <w:t>Fig. 25. Runs of kNN with one-hot encoded data.</w:t>
+        <w:t xml:space="preserve">Fig. 25. Runs of </w:t>
+      </w:r>
+      <w:proofErr w:type="spellStart"/>
+      <w:r>
+        <w:rPr>
+          <w:rStyle w:val="Strong"/>
+          <w:b w:val="0"/>
+          <w:bCs w:val="0"/>
+          <w:i/>
+          <w:iCs/>
+        </w:rPr>
+        <w:t>kNN</w:t>
+      </w:r>
+      <w:proofErr w:type="spellEnd"/>
+      <w:r>
+        <w:rPr>
+          <w:rStyle w:val="Strong"/>
+          <w:b w:val="0"/>
+          <w:bCs w:val="0"/>
+          <w:i/>
+          <w:iCs/>
+        </w:rPr>
+        <w:t xml:space="preserve"> with one-hot encoded data.</w:t>
       </w:r>
       <w:r>
         <w:br/>
@@ -5731,13 +6151,41 @@
         </w:rPr>
         <w:t xml:space="preserve">ta and running </w:t>
       </w:r>
-      <w:r>
-        <w:rPr>
-          <w:rStyle w:val="Strong"/>
-          <w:b w:val="0"/>
-          <w:bCs w:val="0"/>
-        </w:rPr>
-        <w:t>kNN seems to worsen the models. For example, a kNN model with 16 neighbors, we get a 0% F1 score.</w:t>
+      <w:proofErr w:type="spellStart"/>
+      <w:r>
+        <w:rPr>
+          <w:rStyle w:val="Strong"/>
+          <w:b w:val="0"/>
+          <w:bCs w:val="0"/>
+        </w:rPr>
+        <w:t>kNN</w:t>
+      </w:r>
+      <w:proofErr w:type="spellEnd"/>
+      <w:r>
+        <w:rPr>
+          <w:rStyle w:val="Strong"/>
+          <w:b w:val="0"/>
+          <w:bCs w:val="0"/>
+        </w:rPr>
+        <w:t xml:space="preserve"> seems to worsen the models. For example, a </w:t>
+      </w:r>
+      <w:proofErr w:type="spellStart"/>
+      <w:r>
+        <w:rPr>
+          <w:rStyle w:val="Strong"/>
+          <w:b w:val="0"/>
+          <w:bCs w:val="0"/>
+        </w:rPr>
+        <w:t>kNN</w:t>
+      </w:r>
+      <w:proofErr w:type="spellEnd"/>
+      <w:r>
+        <w:rPr>
+          <w:rStyle w:val="Strong"/>
+          <w:b w:val="0"/>
+          <w:bCs w:val="0"/>
+        </w:rPr>
+        <w:t xml:space="preserve"> model with 16 neighbors, we get a 0% F1 score.</w:t>
       </w:r>
       <w:r>
         <w:br/>
@@ -5899,7 +6347,7 @@
                     <pic:cNvPicPr/>
                   </pic:nvPicPr>
                   <pic:blipFill>
-                    <a:blip r:embed="rId44">
+                    <a:blip r:embed="rId40" cstate="print">
                       <a:extLst>
                         <a:ext uri="{28A0092B-C50C-407E-A947-70E740481C1C}">
                           <a14:useLocalDpi xmlns:a14="http://schemas.microsoft.com/office/drawing/2010/main" val="0"/>
@@ -5936,30 +6384,129 @@
           <w:i/>
           <w:iCs/>
         </w:rPr>
-        <w:t>Fig. 26. Various different distance metrics for kNN with 2 neighbors.</w:t>
-      </w:r>
-      <w:r>
-        <w:br/>
-      </w:r>
-      <w:r>
-        <w:br/>
-      </w:r>
-      <w:r>
-        <w:rPr>
-          <w:rStyle w:val="Strong"/>
-          <w:b w:val="0"/>
-          <w:bCs w:val="0"/>
-        </w:rPr>
-        <w:t>Finding the best distance metric for kNN yielded an interesting result.</w:t>
-      </w:r>
-      <w:r>
-        <w:rPr>
-          <w:rStyle w:val="Strong"/>
-          <w:b w:val="0"/>
-          <w:bCs w:val="0"/>
-        </w:rPr>
-        <w:t xml:space="preserve"> A Minowski metric of 1 (also known as Manhattan distance) and a metric of 2 (also known as Euclidean distance) do not perform as well as metrics of 3, 4, or 5, which are higher level abstractions. A metric of 9999 is meant to represent Linfinity</w:t>
-      </w:r>
+        <w:t xml:space="preserve">Fig. 26. </w:t>
+      </w:r>
+      <w:proofErr w:type="gramStart"/>
+      <w:r>
+        <w:rPr>
+          <w:rStyle w:val="Strong"/>
+          <w:b w:val="0"/>
+          <w:bCs w:val="0"/>
+          <w:i/>
+          <w:iCs/>
+        </w:rPr>
+        <w:t>Various different</w:t>
+      </w:r>
+      <w:proofErr w:type="gramEnd"/>
+      <w:r>
+        <w:rPr>
+          <w:rStyle w:val="Strong"/>
+          <w:b w:val="0"/>
+          <w:bCs w:val="0"/>
+          <w:i/>
+          <w:iCs/>
+        </w:rPr>
+        <w:t xml:space="preserve"> distance metrics for </w:t>
+      </w:r>
+      <w:proofErr w:type="spellStart"/>
+      <w:r>
+        <w:rPr>
+          <w:rStyle w:val="Strong"/>
+          <w:b w:val="0"/>
+          <w:bCs w:val="0"/>
+          <w:i/>
+          <w:iCs/>
+        </w:rPr>
+        <w:t>kNN</w:t>
+      </w:r>
+      <w:proofErr w:type="spellEnd"/>
+      <w:r>
+        <w:rPr>
+          <w:rStyle w:val="Strong"/>
+          <w:b w:val="0"/>
+          <w:bCs w:val="0"/>
+          <w:i/>
+          <w:iCs/>
+        </w:rPr>
+        <w:t xml:space="preserve"> with 2 neighbors.</w:t>
+      </w:r>
+      <w:r>
+        <w:br/>
+      </w:r>
+      <w:r>
+        <w:br/>
+      </w:r>
+      <w:r>
+        <w:rPr>
+          <w:rStyle w:val="Strong"/>
+          <w:b w:val="0"/>
+          <w:bCs w:val="0"/>
+        </w:rPr>
+        <w:t xml:space="preserve">Finding the best distance metric for </w:t>
+      </w:r>
+      <w:proofErr w:type="spellStart"/>
+      <w:r>
+        <w:rPr>
+          <w:rStyle w:val="Strong"/>
+          <w:b w:val="0"/>
+          <w:bCs w:val="0"/>
+        </w:rPr>
+        <w:t>kNN</w:t>
+      </w:r>
+      <w:proofErr w:type="spellEnd"/>
+      <w:r>
+        <w:rPr>
+          <w:rStyle w:val="Strong"/>
+          <w:b w:val="0"/>
+          <w:bCs w:val="0"/>
+        </w:rPr>
+        <w:t xml:space="preserve"> yielded an interesting result.</w:t>
+      </w:r>
+      <w:r>
+        <w:rPr>
+          <w:rStyle w:val="Strong"/>
+          <w:b w:val="0"/>
+          <w:bCs w:val="0"/>
+        </w:rPr>
+        <w:t xml:space="preserve"> A </w:t>
+      </w:r>
+      <w:proofErr w:type="spellStart"/>
+      <w:r>
+        <w:rPr>
+          <w:rStyle w:val="Strong"/>
+          <w:b w:val="0"/>
+          <w:bCs w:val="0"/>
+        </w:rPr>
+        <w:t>Minowski</w:t>
+      </w:r>
+      <w:proofErr w:type="spellEnd"/>
+      <w:r>
+        <w:rPr>
+          <w:rStyle w:val="Strong"/>
+          <w:b w:val="0"/>
+          <w:bCs w:val="0"/>
+        </w:rPr>
+        <w:t xml:space="preserve"> metric of 1 (also known as Manhattan distance) and a metric of 2 (also known as Euclidean distance) do not perform as </w:t>
+      </w:r>
+      <w:r>
+        <w:rPr>
+          <w:rStyle w:val="Strong"/>
+          <w:b w:val="0"/>
+          <w:bCs w:val="0"/>
+        </w:rPr>
+        <w:lastRenderedPageBreak/>
+        <w:t xml:space="preserve">well as metrics of 3, 4, or 5, which are higher level abstractions. A metric of 9999 is meant to represent </w:t>
+      </w:r>
+      <w:proofErr w:type="spellStart"/>
+      <w:r>
+        <w:rPr>
+          <w:rStyle w:val="Strong"/>
+          <w:b w:val="0"/>
+          <w:bCs w:val="0"/>
+        </w:rPr>
+        <w:t>Linfinity</w:t>
+      </w:r>
+      <w:proofErr w:type="spellEnd"/>
       <w:r>
         <w:rPr>
           <w:rStyle w:val="Strong"/>
@@ -5998,24 +6545,27 @@
         <w:br/>
       </w:r>
       <w:r>
+        <w:rPr>
+          <w:noProof/>
+        </w:rPr>
         <w:drawing>
-          <wp:inline wp14:editId="711D2035" wp14:anchorId="4935179D">
+          <wp:inline distT="0" distB="0" distL="0" distR="0" wp14:anchorId="4935179D" wp14:editId="711D2035">
             <wp:extent cx="4572000" cy="4410075"/>
             <wp:effectExtent l="0" t="0" r="0" b="0"/>
-            <wp:docPr id="1384577157" name="Picture 1384577157" title=""/>
+            <wp:docPr id="1384577157" name="Picture 1384577157"/>
             <wp:cNvGraphicFramePr>
-              <a:graphicFrameLocks noChangeAspect="1"/>
+              <a:graphicFrameLocks xmlns:a="http://schemas.openxmlformats.org/drawingml/2006/main" noChangeAspect="1"/>
             </wp:cNvGraphicFramePr>
-            <a:graphic>
+            <a:graphic xmlns:a="http://schemas.openxmlformats.org/drawingml/2006/main">
               <a:graphicData uri="http://schemas.openxmlformats.org/drawingml/2006/picture">
-                <pic:pic>
+                <pic:pic xmlns:pic="http://schemas.openxmlformats.org/drawingml/2006/picture">
                   <pic:nvPicPr>
                     <pic:cNvPr id="0" name="Picture 1384577157"/>
                     <pic:cNvPicPr/>
                   </pic:nvPicPr>
                   <pic:blipFill>
-                    <a:blip r:embed="R562759773e674c5a">
-                      <a:extLst xmlns:a="http://schemas.openxmlformats.org/drawingml/2006/main">
+                    <a:blip r:embed="rId41">
+                      <a:extLst>
                         <a:ext uri="{28A0092B-C50C-407E-A947-70E740481C1C}">
                           <a14:useLocalDpi xmlns:a14="http://schemas.microsoft.com/office/drawing/2010/main" val="0"/>
                         </a:ext>
@@ -6026,7 +6576,7 @@
                     </a:stretch>
                   </pic:blipFill>
                   <pic:spPr>
-                    <a:xfrm rot="0" flipH="0" flipV="0">
+                    <a:xfrm>
                       <a:off x="0" y="0"/>
                       <a:ext cx="4572000" cy="4410075"/>
                     </a:xfrm>
@@ -6048,8 +6598,8 @@
           <w:rStyle w:val="Strong"/>
           <w:b w:val="0"/>
           <w:bCs w:val="0"/>
-          <w:i w:val="1"/>
-          <w:iCs w:val="1"/>
+          <w:i/>
+          <w:iCs/>
         </w:rPr>
         <w:t>Fig. 27. A sample of neural networks.</w:t>
       </w:r>
@@ -6065,75 +6615,21 @@
           <w:b w:val="0"/>
           <w:bCs w:val="0"/>
         </w:rPr>
-        <w:t>We first test neural networks to see i</w:t>
-      </w:r>
-      <w:r>
-        <w:rPr>
-          <w:rStyle w:val="Strong"/>
-          <w:b w:val="0"/>
-          <w:bCs w:val="0"/>
-          <w:i w:val="0"/>
-          <w:iCs w:val="0"/>
-        </w:rPr>
-        <w:t xml:space="preserve">f </w:t>
-      </w:r>
-      <w:r>
-        <w:rPr>
-          <w:rStyle w:val="Strong"/>
-          <w:b w:val="0"/>
-          <w:bCs w:val="0"/>
-          <w:i w:val="0"/>
-          <w:iCs w:val="0"/>
-        </w:rPr>
-        <w:t xml:space="preserve">they </w:t>
-      </w:r>
-      <w:r>
-        <w:rPr>
-          <w:rStyle w:val="Strong"/>
-          <w:b w:val="0"/>
-          <w:bCs w:val="0"/>
-          <w:i w:val="0"/>
-          <w:iCs w:val="0"/>
-        </w:rPr>
-        <w:t>benefit</w:t>
-      </w:r>
-      <w:r>
-        <w:rPr>
-          <w:rStyle w:val="Strong"/>
-          <w:b w:val="0"/>
-          <w:bCs w:val="0"/>
-          <w:i w:val="0"/>
-          <w:iCs w:val="0"/>
-        </w:rPr>
-        <w:t xml:space="preserve"> from class weight boosting, where </w:t>
-      </w:r>
-      <w:r>
-        <w:rPr>
-          <w:rStyle w:val="Strong"/>
-          <w:b w:val="0"/>
-          <w:bCs w:val="0"/>
-          <w:i w:val="0"/>
-          <w:iCs w:val="0"/>
-        </w:rPr>
-        <w:t>additional</w:t>
-      </w:r>
-      <w:r>
-        <w:rPr>
-          <w:rStyle w:val="Strong"/>
-          <w:b w:val="0"/>
-          <w:bCs w:val="0"/>
-          <w:i w:val="0"/>
-          <w:iCs w:val="0"/>
-        </w:rPr>
-        <w:t xml:space="preserve"> weight is added to the minority class (that is, repeat buyers) and the majority class (i.e., not repeat buyers) gets a penalty. It </w:t>
-      </w:r>
-      <w:r>
-        <w:rPr>
-          <w:rStyle w:val="Strong"/>
-          <w:b w:val="0"/>
-          <w:bCs w:val="0"/>
-          <w:i w:val="0"/>
-          <w:iCs w:val="0"/>
+        <w:t xml:space="preserve">We first test neural networks to see if </w:t>
+      </w:r>
+      <w:r>
+        <w:rPr>
+          <w:rStyle w:val="Strong"/>
+          <w:b w:val="0"/>
+          <w:bCs w:val="0"/>
+        </w:rPr>
+        <w:t xml:space="preserve">they benefit from class weight boosting, where additional weight is added to the minority class (that is, repeat buyers) and the majority class (i.e., not repeat buyers) gets a penalty. It </w:t>
+      </w:r>
+      <w:r>
+        <w:rPr>
+          <w:rStyle w:val="Strong"/>
+          <w:b w:val="0"/>
+          <w:bCs w:val="0"/>
         </w:rPr>
         <w:t xml:space="preserve">lowers accuracy and F1 score, </w:t>
       </w:r>
@@ -6142,28 +6638,14 @@
           <w:rStyle w:val="Strong"/>
           <w:b w:val="0"/>
           <w:bCs w:val="0"/>
-          <w:i w:val="0"/>
-          <w:iCs w:val="0"/>
-        </w:rPr>
-        <w:t>indicating</w:t>
-      </w:r>
-      <w:r>
-        <w:rPr>
-          <w:rStyle w:val="Strong"/>
-          <w:b w:val="0"/>
-          <w:bCs w:val="0"/>
-          <w:i w:val="0"/>
-          <w:iCs w:val="0"/>
-        </w:rPr>
-        <w:t xml:space="preserve"> it does not help us, despite the ROC AUC score slightly increasing.</w:t>
-      </w:r>
-      <w:r>
-        <w:rPr>
-          <w:rStyle w:val="Strong"/>
-          <w:b w:val="0"/>
-          <w:bCs w:val="0"/>
-          <w:i w:val="0"/>
-          <w:iCs w:val="0"/>
+        </w:rPr>
+        <w:t>indicating it does not help us, despite the ROC AUC score slightly increasing.</w:t>
+      </w:r>
+      <w:r>
+        <w:rPr>
+          <w:rStyle w:val="Strong"/>
+          <w:b w:val="0"/>
+          <w:bCs w:val="0"/>
         </w:rPr>
         <w:t xml:space="preserve"> </w:t>
       </w:r>
@@ -6175,6 +6657,7 @@
         </w:rPr>
         <w:t xml:space="preserve">Stratification remains important, but now </w:t>
       </w:r>
+      <w:proofErr w:type="spellStart"/>
       <w:r>
         <w:rPr>
           <w:rStyle w:val="Strong"/>
@@ -6183,13 +6666,32 @@
         </w:rPr>
         <w:t>downsampling</w:t>
       </w:r>
-      <w:r>
-        <w:rPr>
-          <w:rStyle w:val="Strong"/>
-          <w:b w:val="0"/>
-          <w:bCs w:val="0"/>
-        </w:rPr>
-        <w:t xml:space="preserve"> has an effect on this model.</w:t>
+      <w:proofErr w:type="spellEnd"/>
+      <w:r>
+        <w:rPr>
+          <w:rStyle w:val="Strong"/>
+          <w:b w:val="0"/>
+          <w:bCs w:val="0"/>
+        </w:rPr>
+        <w:t xml:space="preserve"> </w:t>
+      </w:r>
+      <w:proofErr w:type="gramStart"/>
+      <w:r>
+        <w:rPr>
+          <w:rStyle w:val="Strong"/>
+          <w:b w:val="0"/>
+          <w:bCs w:val="0"/>
+        </w:rPr>
+        <w:t>has an effect on</w:t>
+      </w:r>
+      <w:proofErr w:type="gramEnd"/>
+      <w:r>
+        <w:rPr>
+          <w:rStyle w:val="Strong"/>
+          <w:b w:val="0"/>
+          <w:bCs w:val="0"/>
+        </w:rPr>
+        <w:t xml:space="preserve"> this model.</w:t>
       </w:r>
       <w:r>
         <w:br/>
@@ -6227,23 +6729,7 @@
           <w:b w:val="0"/>
           <w:bCs w:val="0"/>
         </w:rPr>
-        <w:t xml:space="preserve">However, there are many </w:t>
-      </w:r>
-      <w:r>
-        <w:rPr>
-          <w:rStyle w:val="Strong"/>
-          <w:b w:val="0"/>
-          <w:bCs w:val="0"/>
-        </w:rPr>
-        <w:t>possible configurations</w:t>
-      </w:r>
-      <w:r>
-        <w:rPr>
-          <w:rStyle w:val="Strong"/>
-          <w:b w:val="0"/>
-          <w:bCs w:val="0"/>
-        </w:rPr>
-        <w:t xml:space="preserve"> for the neural network, with many resulting in overfitting.</w:t>
+        <w:t>However, there are many possible configurations for the neural network, with many resulting in overfitting.</w:t>
       </w:r>
       <w:r>
         <w:rPr>
@@ -6253,6 +6739,7 @@
         </w:rPr>
         <w:t xml:space="preserve"> Various recommended techniques for machine learning </w:t>
       </w:r>
+      <w:proofErr w:type="gramStart"/>
       <w:r>
         <w:rPr>
           <w:rStyle w:val="Strong"/>
@@ -6261,6 +6748,7 @@
         </w:rPr>
         <w:t>was</w:t>
       </w:r>
+      <w:proofErr w:type="gramEnd"/>
       <w:r>
         <w:rPr>
           <w:rStyle w:val="Strong"/>
@@ -6275,39 +6763,7 @@
           <w:b w:val="0"/>
           <w:bCs w:val="0"/>
         </w:rPr>
-        <w:t xml:space="preserve">and removing some features, but were </w:t>
-      </w:r>
-      <w:r>
-        <w:rPr>
-          <w:rStyle w:val="Strong"/>
-          <w:b w:val="0"/>
-          <w:bCs w:val="0"/>
-        </w:rPr>
-        <w:t>largely unable</w:t>
-      </w:r>
-      <w:r>
-        <w:rPr>
-          <w:rStyle w:val="Strong"/>
-          <w:b w:val="0"/>
-          <w:bCs w:val="0"/>
-        </w:rPr>
-        <w:t xml:space="preserve"> to reduce overfitting for neural networks. We hope that </w:t>
-      </w:r>
-      <w:r>
-        <w:rPr>
-          <w:rStyle w:val="Strong"/>
-          <w:b w:val="0"/>
-          <w:bCs w:val="0"/>
-        </w:rPr>
-        <w:t>additional</w:t>
-      </w:r>
-      <w:r>
-        <w:rPr>
-          <w:rStyle w:val="Strong"/>
-          <w:b w:val="0"/>
-          <w:bCs w:val="0"/>
-        </w:rPr>
-        <w:t xml:space="preserve"> time dedicated to tuning a neural network would outperform all the other models</w:t>
+        <w:t>and removing some features, but were largely unable to reduce overfitting for neural networks. We hope that additional time dedicated to tuning a neural network would outperform all the other models</w:t>
       </w:r>
       <w:r>
         <w:rPr>
@@ -6331,6 +6787,7 @@
     </w:p>
     <w:p>
       <w:r>
+        <w:lastRenderedPageBreak/>
         <w:t>We have currently tested the following models:</w:t>
       </w:r>
     </w:p>
@@ -6356,9 +6813,9 @@
           <w:tcPr>
             <w:tcW w:w="4680" w:type="dxa"/>
             <w:tcBorders>
-              <w:top w:val="single" w:color="000000" w:themeColor="text1" w:sz="4" w:space="0"/>
-              <w:left w:val="single" w:color="000000" w:themeColor="text1" w:sz="4" w:space="0"/>
-              <w:bottom w:val="single" w:color="000000" w:themeColor="text1" w:sz="4" w:space="0"/>
+              <w:top w:val="single" w:sz="4" w:space="0" w:color="000000" w:themeColor="text1"/>
+              <w:left w:val="single" w:sz="4" w:space="0" w:color="000000" w:themeColor="text1"/>
+              <w:bottom w:val="single" w:sz="4" w:space="0" w:color="000000" w:themeColor="text1"/>
             </w:tcBorders>
             <w:shd w:val="clear" w:color="auto" w:fill="B4C6E7" w:themeFill="accent1" w:themeFillTint="66"/>
           </w:tcPr>
@@ -6388,10 +6845,10 @@
           <w:tcPr>
             <w:tcW w:w="4680" w:type="dxa"/>
             <w:tcBorders>
-              <w:top w:val="single" w:color="000000" w:themeColor="text1" w:sz="4" w:space="0"/>
-              <w:left w:val="single" w:color="000000" w:themeColor="text1" w:sz="4" w:space="0"/>
-              <w:bottom w:val="single" w:color="000000" w:themeColor="text1" w:sz="4" w:space="0"/>
-              <w:right w:val="single" w:color="000000" w:themeColor="text1" w:sz="4" w:space="0"/>
+              <w:top w:val="single" w:sz="4" w:space="0" w:color="000000" w:themeColor="text1"/>
+              <w:left w:val="single" w:sz="4" w:space="0" w:color="000000" w:themeColor="text1"/>
+              <w:bottom w:val="single" w:sz="4" w:space="0" w:color="000000" w:themeColor="text1"/>
+              <w:right w:val="single" w:sz="4" w:space="0" w:color="000000" w:themeColor="text1"/>
             </w:tcBorders>
             <w:shd w:val="clear" w:color="auto" w:fill="B4C6E7" w:themeFill="accent1" w:themeFillTint="66"/>
           </w:tcPr>
@@ -6423,8 +6880,8 @@
           <w:tcPr>
             <w:tcW w:w="4680" w:type="dxa"/>
             <w:tcBorders>
-              <w:left w:val="single" w:color="000000" w:themeColor="text1" w:sz="4" w:space="0"/>
-              <w:bottom w:val="single" w:color="000000" w:themeColor="text1" w:sz="4" w:space="0"/>
+              <w:left w:val="single" w:sz="4" w:space="0" w:color="000000" w:themeColor="text1"/>
+              <w:bottom w:val="single" w:sz="4" w:space="0" w:color="000000" w:themeColor="text1"/>
             </w:tcBorders>
           </w:tcPr>
           <w:p>
@@ -6440,9 +6897,9 @@
           <w:tcPr>
             <w:tcW w:w="4680" w:type="dxa"/>
             <w:tcBorders>
-              <w:left w:val="single" w:color="000000" w:themeColor="text1" w:sz="4" w:space="0"/>
-              <w:bottom w:val="single" w:color="000000" w:themeColor="text1" w:sz="4" w:space="0"/>
-              <w:right w:val="single" w:color="000000" w:themeColor="text1" w:sz="4" w:space="0"/>
+              <w:left w:val="single" w:sz="4" w:space="0" w:color="000000" w:themeColor="text1"/>
+              <w:bottom w:val="single" w:sz="4" w:space="0" w:color="000000" w:themeColor="text1"/>
+              <w:right w:val="single" w:sz="4" w:space="0" w:color="000000" w:themeColor="text1"/>
             </w:tcBorders>
           </w:tcPr>
           <w:p>
@@ -6466,8 +6923,8 @@
           <w:tcPr>
             <w:tcW w:w="4680" w:type="dxa"/>
             <w:tcBorders>
-              <w:left w:val="single" w:color="000000" w:themeColor="text1" w:sz="4" w:space="0"/>
-              <w:bottom w:val="single" w:color="000000" w:themeColor="text1" w:sz="4" w:space="0"/>
+              <w:left w:val="single" w:sz="4" w:space="0" w:color="000000" w:themeColor="text1"/>
+              <w:bottom w:val="single" w:sz="4" w:space="0" w:color="000000" w:themeColor="text1"/>
             </w:tcBorders>
           </w:tcPr>
           <w:p>
@@ -6483,9 +6940,9 @@
           <w:tcPr>
             <w:tcW w:w="4680" w:type="dxa"/>
             <w:tcBorders>
-              <w:left w:val="single" w:color="000000" w:themeColor="text1" w:sz="4" w:space="0"/>
-              <w:bottom w:val="single" w:color="000000" w:themeColor="text1" w:sz="4" w:space="0"/>
-              <w:right w:val="single" w:color="000000" w:themeColor="text1" w:sz="4" w:space="0"/>
+              <w:left w:val="single" w:sz="4" w:space="0" w:color="000000" w:themeColor="text1"/>
+              <w:bottom w:val="single" w:sz="4" w:space="0" w:color="000000" w:themeColor="text1"/>
+              <w:right w:val="single" w:sz="4" w:space="0" w:color="000000" w:themeColor="text1"/>
             </w:tcBorders>
           </w:tcPr>
           <w:p>
@@ -6512,8 +6969,8 @@
           <w:tcPr>
             <w:tcW w:w="4675" w:type="dxa"/>
             <w:tcBorders>
-              <w:left w:val="single" w:color="000000" w:themeColor="text1" w:sz="4" w:space="0"/>
-              <w:bottom w:val="single" w:color="000000" w:themeColor="text1" w:sz="4" w:space="0"/>
+              <w:left w:val="single" w:sz="4" w:space="0" w:color="000000" w:themeColor="text1"/>
+              <w:bottom w:val="single" w:sz="4" w:space="0" w:color="000000" w:themeColor="text1"/>
             </w:tcBorders>
           </w:tcPr>
           <w:p>
@@ -6529,9 +6986,9 @@
           <w:tcPr>
             <w:tcW w:w="4675" w:type="dxa"/>
             <w:tcBorders>
-              <w:left w:val="single" w:color="000000" w:themeColor="text1" w:sz="4" w:space="0"/>
-              <w:bottom w:val="single" w:color="000000" w:themeColor="text1" w:sz="4" w:space="0"/>
-              <w:right w:val="single" w:color="000000" w:themeColor="text1" w:sz="4" w:space="0"/>
+              <w:left w:val="single" w:sz="4" w:space="0" w:color="000000" w:themeColor="text1"/>
+              <w:bottom w:val="single" w:sz="4" w:space="0" w:color="000000" w:themeColor="text1"/>
+              <w:right w:val="single" w:sz="4" w:space="0" w:color="000000" w:themeColor="text1"/>
             </w:tcBorders>
           </w:tcPr>
           <w:p>
@@ -6549,8 +7006,8 @@
           <w:tcPr>
             <w:tcW w:w="4680" w:type="dxa"/>
             <w:tcBorders>
-              <w:left w:val="single" w:color="000000" w:themeColor="text1" w:sz="4" w:space="0"/>
-              <w:bottom w:val="single" w:color="000000" w:themeColor="text1" w:sz="4" w:space="0"/>
+              <w:left w:val="single" w:sz="4" w:space="0" w:color="000000" w:themeColor="text1"/>
+              <w:bottom w:val="single" w:sz="4" w:space="0" w:color="000000" w:themeColor="text1"/>
             </w:tcBorders>
           </w:tcPr>
           <w:p>
@@ -6566,9 +7023,9 @@
           <w:tcPr>
             <w:tcW w:w="4680" w:type="dxa"/>
             <w:tcBorders>
-              <w:left w:val="single" w:color="000000" w:themeColor="text1" w:sz="4" w:space="0"/>
-              <w:bottom w:val="single" w:color="000000" w:themeColor="text1" w:sz="4" w:space="0"/>
-              <w:right w:val="single" w:color="000000" w:themeColor="text1" w:sz="4" w:space="0"/>
+              <w:left w:val="single" w:sz="4" w:space="0" w:color="000000" w:themeColor="text1"/>
+              <w:bottom w:val="single" w:sz="4" w:space="0" w:color="000000" w:themeColor="text1"/>
+              <w:right w:val="single" w:sz="4" w:space="0" w:color="000000" w:themeColor="text1"/>
             </w:tcBorders>
           </w:tcPr>
           <w:p>
@@ -6592,8 +7049,8 @@
           <w:tcPr>
             <w:tcW w:w="4680" w:type="dxa"/>
             <w:tcBorders>
-              <w:left w:val="single" w:color="000000" w:themeColor="text1" w:sz="4" w:space="0"/>
-              <w:bottom w:val="single" w:color="000000" w:themeColor="text1" w:sz="4" w:space="0"/>
+              <w:left w:val="single" w:sz="4" w:space="0" w:color="000000" w:themeColor="text1"/>
+              <w:bottom w:val="single" w:sz="4" w:space="0" w:color="000000" w:themeColor="text1"/>
             </w:tcBorders>
           </w:tcPr>
           <w:p>
@@ -6609,9 +7066,9 @@
           <w:tcPr>
             <w:tcW w:w="4680" w:type="dxa"/>
             <w:tcBorders>
-              <w:left w:val="single" w:color="000000" w:themeColor="text1" w:sz="4" w:space="0"/>
-              <w:bottom w:val="single" w:color="000000" w:themeColor="text1" w:sz="4" w:space="0"/>
-              <w:right w:val="single" w:color="000000" w:themeColor="text1" w:sz="4" w:space="0"/>
+              <w:left w:val="single" w:sz="4" w:space="0" w:color="000000" w:themeColor="text1"/>
+              <w:bottom w:val="single" w:sz="4" w:space="0" w:color="000000" w:themeColor="text1"/>
+              <w:right w:val="single" w:sz="4" w:space="0" w:color="000000" w:themeColor="text1"/>
             </w:tcBorders>
           </w:tcPr>
           <w:p>
@@ -6635,8 +7092,8 @@
           <w:tcPr>
             <w:tcW w:w="4680" w:type="dxa"/>
             <w:tcBorders>
-              <w:left w:val="single" w:color="000000" w:themeColor="text1" w:sz="4" w:space="0"/>
-              <w:bottom w:val="single" w:color="000000" w:themeColor="text1" w:sz="4" w:space="0"/>
+              <w:left w:val="single" w:sz="4" w:space="0" w:color="000000" w:themeColor="text1"/>
+              <w:bottom w:val="single" w:sz="4" w:space="0" w:color="000000" w:themeColor="text1"/>
             </w:tcBorders>
           </w:tcPr>
           <w:p>
@@ -6652,9 +7109,9 @@
           <w:tcPr>
             <w:tcW w:w="4680" w:type="dxa"/>
             <w:tcBorders>
-              <w:left w:val="single" w:color="000000" w:themeColor="text1" w:sz="4" w:space="0"/>
-              <w:bottom w:val="single" w:color="000000" w:themeColor="text1" w:sz="4" w:space="0"/>
-              <w:right w:val="single" w:color="000000" w:themeColor="text1" w:sz="4" w:space="0"/>
+              <w:left w:val="single" w:sz="4" w:space="0" w:color="000000" w:themeColor="text1"/>
+              <w:bottom w:val="single" w:sz="4" w:space="0" w:color="000000" w:themeColor="text1"/>
+              <w:right w:val="single" w:sz="4" w:space="0" w:color="000000" w:themeColor="text1"/>
             </w:tcBorders>
           </w:tcPr>
           <w:p>
@@ -6675,8 +7132,8 @@
           <w:tcPr>
             <w:tcW w:w="4680" w:type="dxa"/>
             <w:tcBorders>
-              <w:left w:val="single" w:color="000000" w:themeColor="text1" w:sz="4" w:space="0"/>
-              <w:bottom w:val="single" w:color="000000" w:themeColor="text1" w:sz="4" w:space="0"/>
+              <w:left w:val="single" w:sz="4" w:space="0" w:color="000000" w:themeColor="text1"/>
+              <w:bottom w:val="single" w:sz="4" w:space="0" w:color="000000" w:themeColor="text1"/>
             </w:tcBorders>
           </w:tcPr>
           <w:p>
@@ -6692,9 +7149,9 @@
           <w:tcPr>
             <w:tcW w:w="4680" w:type="dxa"/>
             <w:tcBorders>
-              <w:left w:val="single" w:color="000000" w:themeColor="text1" w:sz="4" w:space="0"/>
-              <w:bottom w:val="single" w:color="000000" w:themeColor="text1" w:sz="4" w:space="0"/>
-              <w:right w:val="single" w:color="000000" w:themeColor="text1" w:sz="4" w:space="0"/>
+              <w:left w:val="single" w:sz="4" w:space="0" w:color="000000" w:themeColor="text1"/>
+              <w:bottom w:val="single" w:sz="4" w:space="0" w:color="000000" w:themeColor="text1"/>
+              <w:right w:val="single" w:sz="4" w:space="0" w:color="000000" w:themeColor="text1"/>
             </w:tcBorders>
           </w:tcPr>
           <w:p>
@@ -6715,16 +7172,21 @@
           <w:tcPr>
             <w:tcW w:w="4680" w:type="dxa"/>
             <w:tcBorders>
-              <w:left w:val="single" w:color="000000" w:themeColor="text1" w:sz="4" w:space="0"/>
-              <w:bottom w:val="single" w:color="000000" w:themeColor="text1" w:sz="4" w:space="0"/>
+              <w:left w:val="single" w:sz="4" w:space="0" w:color="000000" w:themeColor="text1"/>
+              <w:bottom w:val="single" w:sz="4" w:space="0" w:color="000000" w:themeColor="text1"/>
             </w:tcBorders>
           </w:tcPr>
           <w:p>
             <w:pPr>
               <w:pStyle w:val="TableContents"/>
             </w:pPr>
-            <w:r>
-              <w:t>kNN (with k=</w:t>
+            <w:proofErr w:type="spellStart"/>
+            <w:r>
+              <w:t>kNN</w:t>
+            </w:r>
+            <w:proofErr w:type="spellEnd"/>
+            <w:r>
+              <w:t xml:space="preserve"> (with k=</w:t>
             </w:r>
             <w:r>
               <w:t>2</w:t>
@@ -6738,9 +7200,9 @@
           <w:tcPr>
             <w:tcW w:w="4680" w:type="dxa"/>
             <w:tcBorders>
-              <w:left w:val="single" w:color="000000" w:themeColor="text1" w:sz="4" w:space="0"/>
-              <w:bottom w:val="single" w:color="000000" w:themeColor="text1" w:sz="4" w:space="0"/>
-              <w:right w:val="single" w:color="000000" w:themeColor="text1" w:sz="4" w:space="0"/>
+              <w:left w:val="single" w:sz="4" w:space="0" w:color="000000" w:themeColor="text1"/>
+              <w:bottom w:val="single" w:sz="4" w:space="0" w:color="000000" w:themeColor="text1"/>
+              <w:right w:val="single" w:sz="4" w:space="0" w:color="000000" w:themeColor="text1"/>
             </w:tcBorders>
           </w:tcPr>
           <w:p>
@@ -6764,16 +7226,21 @@
           <w:tcPr>
             <w:tcW w:w="4680" w:type="dxa"/>
             <w:tcBorders>
-              <w:left w:val="single" w:color="000000" w:themeColor="text1" w:sz="4" w:space="0"/>
-              <w:bottom w:val="single" w:color="000000" w:themeColor="text1" w:sz="4" w:space="0"/>
+              <w:left w:val="single" w:sz="4" w:space="0" w:color="000000" w:themeColor="text1"/>
+              <w:bottom w:val="single" w:sz="4" w:space="0" w:color="000000" w:themeColor="text1"/>
             </w:tcBorders>
           </w:tcPr>
           <w:p>
             <w:pPr>
               <w:pStyle w:val="TableContents"/>
             </w:pPr>
-            <w:r>
-              <w:t>kNN (with k=</w:t>
+            <w:proofErr w:type="spellStart"/>
+            <w:r>
+              <w:t>kNN</w:t>
+            </w:r>
+            <w:proofErr w:type="spellEnd"/>
+            <w:r>
+              <w:t xml:space="preserve"> (with k=</w:t>
             </w:r>
             <w:r>
               <w:t>2</w:t>
@@ -6793,9 +7260,9 @@
           <w:tcPr>
             <w:tcW w:w="4680" w:type="dxa"/>
             <w:tcBorders>
-              <w:left w:val="single" w:color="000000" w:themeColor="text1" w:sz="4" w:space="0"/>
-              <w:bottom w:val="single" w:color="000000" w:themeColor="text1" w:sz="4" w:space="0"/>
-              <w:right w:val="single" w:color="000000" w:themeColor="text1" w:sz="4" w:space="0"/>
+              <w:left w:val="single" w:sz="4" w:space="0" w:color="000000" w:themeColor="text1"/>
+              <w:bottom w:val="single" w:sz="4" w:space="0" w:color="000000" w:themeColor="text1"/>
+              <w:right w:val="single" w:sz="4" w:space="0" w:color="000000" w:themeColor="text1"/>
             </w:tcBorders>
           </w:tcPr>
           <w:p>
@@ -6823,8 +7290,13 @@
       <w:r>
         <w:t xml:space="preserve">Random Forest (after one-hot encoding and dropping more features) is the best-performing model. If we look at models explicitly mentioned, </w:t>
       </w:r>
-      <w:r>
-        <w:t xml:space="preserve">kNN with </w:t>
+      <w:proofErr w:type="spellStart"/>
+      <w:r>
+        <w:t>kNN</w:t>
+      </w:r>
+      <w:proofErr w:type="spellEnd"/>
+      <w:r>
+        <w:t xml:space="preserve"> with </w:t>
       </w:r>
       <w:r>
         <w:t>2</w:t>
@@ -6874,7 +7346,15 @@
         <w:t>down sampling</w:t>
       </w:r>
       <w:r>
-        <w:t xml:space="preserve"> did not have a significant impact on the scores, while stratifying had a slight positive effect. Ultimately, we found that the k-Nearest Neighbors algorithm with 4 neighbors and a Minkowski distance of p=4 had the best parameters. However, the best model overall was the Random Forest model, which achieved an impressive 96.94% accuracy and a ROC AUC score of 87.43%.</w:t>
+        <w:t xml:space="preserve"> did not have a significant impact on the scores, while stratifying had a slight positive effect. Ultimately, we found that the k-Nearest Neighbors algorithm with 4 neighbors and a </w:t>
+      </w:r>
+      <w:proofErr w:type="spellStart"/>
+      <w:r>
+        <w:t>Minkowski</w:t>
+      </w:r>
+      <w:proofErr w:type="spellEnd"/>
+      <w:r>
+        <w:t xml:space="preserve"> distance of p=4 had the best parameters. However, the best model overall was the Random Forest model, which achieved an impressive 96.94% accuracy and a ROC AUC score of 87.43%.</w:t>
       </w:r>
     </w:p>
     <w:p>
@@ -6882,11 +7362,20 @@
         <w:jc w:val="both"/>
       </w:pPr>
       <w:r>
-        <w:t>In conclusion, we have developed a highly accurate model for predicting repeat buyers in e-commerce. However, further analysis is required to reduce overfitting, particularly through the use of neural networks and custom evaluation benches. Our study highlights the importance of careful feature engineering and model selection in achieving accurate predictions in e-commerce, and we hope our findings will serve as a valuable resource for future research in this field.</w:t>
+        <w:lastRenderedPageBreak/>
+        <w:t xml:space="preserve">In conclusion, we have developed a highly accurate model for predicting repeat buyers in e-commerce. However, further analysis is required to reduce overfitting, particularly </w:t>
+      </w:r>
+      <w:proofErr w:type="gramStart"/>
+      <w:r>
+        <w:t>through the use of</w:t>
+      </w:r>
+      <w:proofErr w:type="gramEnd"/>
+      <w:r>
+        <w:t xml:space="preserve"> neural networks and custom evaluation benches. Our study highlights the importance of careful feature engineering and model selection in achieving accurate predictions in e-commerce, and we hope our findings will serve as a valuable resource for future research in this field.</w:t>
       </w:r>
     </w:p>
     <w:sectPr>
-      <w:pgSz w:w="12240" w:h="15840" w:orient="portrait"/>
+      <w:pgSz w:w="12240" w:h="15840"/>
       <w:pgMar w:top="1440" w:right="1440" w:bottom="1440" w:left="1440" w:header="0" w:footer="0" w:gutter="0"/>
       <w:cols w:space="720"/>
       <w:formProt w:val="0"/>
@@ -6896,173 +7385,8 @@
 </w:document>
 </file>
 
-<file path=word/comments.xml><?xml version="1.0" encoding="utf-8"?>
-<w:comments xmlns:wpc="http://schemas.microsoft.com/office/word/2010/wordprocessingCanvas" xmlns:cx="http://schemas.microsoft.com/office/drawing/2014/chartex" xmlns:cx1="http://schemas.microsoft.com/office/drawing/2015/9/8/chartex" xmlns:cx2="http://schemas.microsoft.com/office/drawing/2015/10/21/chartex" xmlns:cx3="http://schemas.microsoft.com/office/drawing/2016/5/9/chartex" xmlns:cx4="http://schemas.microsoft.com/office/drawing/2016/5/10/chartex" xmlns:cx5="http://schemas.microsoft.com/office/drawing/2016/5/11/chartex" xmlns:cx6="http://schemas.microsoft.com/office/drawing/2016/5/12/chartex" xmlns:cx7="http://schemas.microsoft.com/office/drawing/2016/5/13/chartex" xmlns:cx8="http://schemas.microsoft.com/office/drawing/2016/5/14/chartex" xmlns:mc="http://schemas.openxmlformats.org/markup-compatibility/2006" xmlns:aink="http://schemas.microsoft.com/office/drawing/2016/ink" xmlns:am3d="http://schemas.microsoft.com/office/drawing/2017/model3d" xmlns:o="urn:schemas-microsoft-com:office:office" xmlns:oel="http://schemas.microsoft.com/office/2019/extlst" xmlns:r="http://schemas.openxmlformats.org/officeDocument/2006/relationships" xmlns:m="http://schemas.openxmlformats.org/officeDocument/2006/math" xmlns:v="urn:schemas-microsoft-com:vml" xmlns:wp14="http://schemas.microsoft.com/office/word/2010/wordprocessingDrawing" xmlns:wp="http://schemas.openxmlformats.org/drawingml/2006/wordprocessingDrawing" xmlns:w10="urn:schemas-microsoft-com:office:word" xmlns:w="http://schemas.openxmlformats.org/wordprocessingml/2006/main" xmlns:w14="http://schemas.microsoft.com/office/word/2010/wordml" xmlns:w15="http://schemas.microsoft.com/office/word/2012/wordml" xmlns:w16cex="http://schemas.microsoft.com/office/word/2018/wordml/cex" xmlns:w16cid="http://schemas.microsoft.com/office/word/2016/wordml/cid" xmlns:w16="http://schemas.microsoft.com/office/word/2018/wordml" xmlns:w16sdtdh="http://schemas.microsoft.com/office/word/2020/wordml/sdtdatahash" xmlns:w16se="http://schemas.microsoft.com/office/word/2015/wordml/symex" xmlns:wpg="http://schemas.microsoft.com/office/word/2010/wordprocessingGroup" xmlns:wpi="http://schemas.microsoft.com/office/word/2010/wordprocessingInk" xmlns:wne="http://schemas.microsoft.com/office/word/2006/wordml" xmlns:wps="http://schemas.microsoft.com/office/word/2010/wordprocessingShape" mc:Ignorable="w14 w15 w16se w16cid w16 w16cex w16sdtdh wp14">
-  <w:comment w:initials="JC" w:author="Joseph Chorbajian" w:date="2023-05-01T16:26:00Z" w:id="1">
-    <w:p>
-      <w:r>
-        <w:t>Not for inclusion? The age range on the bottom has completely wrong x-axis</w:t>
-      </w:r>
-      <w:r>
-        <w:annotationRef/>
-      </w:r>
-    </w:p>
-  </w:comment>
-  <w:comment w:initials="SS." w:author="Satyam Sharma ." w:date="2023-05-01T16:44:00Z" w:id="2">
-    <w:p>
-      <w:pPr>
-        <w:pStyle w:val="CommentText"/>
-      </w:pPr>
-      <w:r>
-        <w:rPr>
-          <w:rStyle w:val="CommentReference"/>
-        </w:rPr>
-        <w:annotationRef/>
-      </w:r>
-      <w:r>
-        <w:t>Yes I think the x-axis age range should be gender</w:t>
-      </w:r>
-    </w:p>
-  </w:comment>
-  <w:comment w:initials="JC" w:author="Joseph Chorbajian" w:date="2023-05-01T16:50:00Z" w:id="3">
-    <w:p>
-      <w:pPr>
-        <w:pStyle w:val="CommentText"/>
-      </w:pPr>
-      <w:r>
-        <w:t>I think it would be action type. Gender is only three variables. Can we replace the image?</w:t>
-      </w:r>
-      <w:r>
-        <w:rPr>
-          <w:rStyle w:val="CommentReference"/>
-        </w:rPr>
-        <w:annotationRef/>
-      </w:r>
-    </w:p>
-  </w:comment>
-  <w:comment w:initials="SS." w:author="Satyam Sharma ." w:date="2023-05-01T16:50:00Z" w:id="4">
-    <w:p>
-      <w:pPr>
-        <w:pStyle w:val="CommentText"/>
-      </w:pPr>
-      <w:r>
-        <w:rPr>
-          <w:rStyle w:val="CommentReference"/>
-        </w:rPr>
-        <w:annotationRef/>
-      </w:r>
-      <w:r>
-        <w:t>In this case I am editing the image and reuploading it.</w:t>
-      </w:r>
-      <w:r>
-        <w:rPr>
-          <w:rStyle w:val="CommentReference"/>
-        </w:rPr>
-        <w:annotationRef/>
-      </w:r>
-    </w:p>
-  </w:comment>
-  <w:comment w:initials="SS." w:author="Satyam Sharma ." w:date="2023-05-01T16:56:00Z" w:id="5">
-    <w:p>
-      <w:pPr>
-        <w:pStyle w:val="CommentText"/>
-      </w:pPr>
-      <w:r>
-        <w:rPr>
-          <w:rStyle w:val="CommentReference"/>
-        </w:rPr>
-        <w:annotationRef/>
-      </w:r>
-      <w:r>
-        <w:t>Deleting this</w:t>
-      </w:r>
-    </w:p>
-  </w:comment>
-  <w:comment w:initials="JC" w:author="Joseph Chorbajian" w:date="2023-05-01T16:28:00Z" w:id="6">
-    <w:p>
-      <w:r>
-        <w:t>Are we missing the graph?</w:t>
-      </w:r>
-      <w:r>
-        <w:annotationRef/>
-      </w:r>
-    </w:p>
-  </w:comment>
-  <w:comment w:initials="SS." w:author="Satyam Sharma ." w:date="2023-05-01T16:49:00Z" w:id="7">
-    <w:p>
-      <w:pPr>
-        <w:pStyle w:val="CommentText"/>
-      </w:pPr>
-      <w:r>
-        <w:rPr>
-          <w:rStyle w:val="CommentReference"/>
-        </w:rPr>
-        <w:annotationRef/>
-      </w:r>
-      <w:r>
-        <w:t>We have added this graph at the bottom in Active Months heading.</w:t>
-      </w:r>
-      <w:r>
-        <w:br/>
-      </w:r>
-      <w:r>
-        <w:t>I am removing the description from here and placing it below.</w:t>
-      </w:r>
-    </w:p>
-  </w:comment>
-</w:comments>
-</file>
-
-<file path=word/commentsExtended.xml><?xml version="1.0" encoding="utf-8"?>
-<w15:commentsEx xmlns:wpc="http://schemas.microsoft.com/office/word/2010/wordprocessingCanvas" xmlns:cx="http://schemas.microsoft.com/office/drawing/2014/chartex" xmlns:cx1="http://schemas.microsoft.com/office/drawing/2015/9/8/chartex" xmlns:cx2="http://schemas.microsoft.com/office/drawing/2015/10/21/chartex" xmlns:cx3="http://schemas.microsoft.com/office/drawing/2016/5/9/chartex" xmlns:cx4="http://schemas.microsoft.com/office/drawing/2016/5/10/chartex" xmlns:cx5="http://schemas.microsoft.com/office/drawing/2016/5/11/chartex" xmlns:cx6="http://schemas.microsoft.com/office/drawing/2016/5/12/chartex" xmlns:cx7="http://schemas.microsoft.com/office/drawing/2016/5/13/chartex" xmlns:cx8="http://schemas.microsoft.com/office/drawing/2016/5/14/chartex" xmlns:mc="http://schemas.openxmlformats.org/markup-compatibility/2006" xmlns:aink="http://schemas.microsoft.com/office/drawing/2016/ink" xmlns:am3d="http://schemas.microsoft.com/office/drawing/2017/model3d" xmlns:o="urn:schemas-microsoft-com:office:office" xmlns:oel="http://schemas.microsoft.com/office/2019/extlst" xmlns:r="http://schemas.openxmlformats.org/officeDocument/2006/relationships" xmlns:m="http://schemas.openxmlformats.org/officeDocument/2006/math" xmlns:v="urn:schemas-microsoft-com:vml" xmlns:wp14="http://schemas.microsoft.com/office/word/2010/wordprocessingDrawing" xmlns:wp="http://schemas.openxmlformats.org/drawingml/2006/wordprocessingDrawing" xmlns:w10="urn:schemas-microsoft-com:office:word" xmlns:w="http://schemas.openxmlformats.org/wordprocessingml/2006/main" xmlns:w14="http://schemas.microsoft.com/office/word/2010/wordml" xmlns:w15="http://schemas.microsoft.com/office/word/2012/wordml" xmlns:w16cex="http://schemas.microsoft.com/office/word/2018/wordml/cex" xmlns:w16cid="http://schemas.microsoft.com/office/word/2016/wordml/cid" xmlns:w16="http://schemas.microsoft.com/office/word/2018/wordml" xmlns:w16sdtdh="http://schemas.microsoft.com/office/word/2020/wordml/sdtdatahash" xmlns:w16se="http://schemas.microsoft.com/office/word/2015/wordml/symex" xmlns:wpg="http://schemas.microsoft.com/office/word/2010/wordprocessingGroup" xmlns:wpi="http://schemas.microsoft.com/office/word/2010/wordprocessingInk" xmlns:wne="http://schemas.microsoft.com/office/word/2006/wordml" xmlns:wps="http://schemas.microsoft.com/office/word/2010/wordprocessingShape" mc:Ignorable="w14 w15 w16se w16cid w16 w16cex w16sdtdh wp14">
-  <w15:commentEx w15:paraId="4A111E97" w15:done="1"/>
-  <w15:commentEx w15:paraId="6D6571F6" w15:paraIdParent="4A111E97" w15:done="1"/>
-  <w15:commentEx w15:paraId="31A7168D" w15:paraIdParent="4A111E97" w15:done="1"/>
-  <w15:commentEx w15:paraId="1E010430" w15:paraIdParent="4A111E97" w15:done="1"/>
-  <w15:commentEx w15:paraId="5E170B2D" w15:paraIdParent="4A111E97" w15:done="1"/>
-  <w15:commentEx w15:paraId="6E6EE106" w15:done="1"/>
-  <w15:commentEx w15:paraId="2EBB8A82" w15:paraIdParent="6E6EE106" w15:done="1"/>
-</w15:commentsEx>
-</file>
-
-<file path=word/commentsExtensible.xml><?xml version="1.0" encoding="utf-8"?>
-<w16cex:commentsExtensible xmlns:wpc="http://schemas.microsoft.com/office/word/2010/wordprocessingCanvas" xmlns:cx="http://schemas.microsoft.com/office/drawing/2014/chartex" xmlns:cx1="http://schemas.microsoft.com/office/drawing/2015/9/8/chartex" xmlns:cx2="http://schemas.microsoft.com/office/drawing/2015/10/21/chartex" xmlns:cx3="http://schemas.microsoft.com/office/drawing/2016/5/9/chartex" xmlns:cx4="http://schemas.microsoft.com/office/drawing/2016/5/10/chartex" xmlns:cx5="http://schemas.microsoft.com/office/drawing/2016/5/11/chartex" xmlns:cx6="http://schemas.microsoft.com/office/drawing/2016/5/12/chartex" xmlns:cx7="http://schemas.microsoft.com/office/drawing/2016/5/13/chartex" xmlns:cx8="http://schemas.microsoft.com/office/drawing/2016/5/14/chartex" xmlns:cr="http://schemas.microsoft.com/office/comments/2020/reactions" xmlns:mc="http://schemas.openxmlformats.org/markup-compatibility/2006" xmlns:aink="http://schemas.microsoft.com/office/drawing/2016/ink" xmlns:am3d="http://schemas.microsoft.com/office/drawing/2017/model3d" xmlns:o="urn:schemas-microsoft-com:office:office" xmlns:oel="http://schemas.microsoft.com/office/2019/extlst" xmlns:r="http://schemas.openxmlformats.org/officeDocument/2006/relationships" xmlns:m="http://schemas.openxmlformats.org/officeDocument/2006/math" xmlns:v="urn:schemas-microsoft-com:vml" xmlns:wp14="http://schemas.microsoft.com/office/word/2010/wordprocessingDrawing" xmlns:wp="http://schemas.openxmlformats.org/drawingml/2006/wordprocessingDrawing" xmlns:w10="urn:schemas-microsoft-com:office:word" xmlns:w="http://schemas.openxmlformats.org/wordprocessingml/2006/main" xmlns:w14="http://schemas.microsoft.com/office/word/2010/wordml" xmlns:w15="http://schemas.microsoft.com/office/word/2012/wordml" xmlns:w16cex="http://schemas.microsoft.com/office/word/2018/wordml/cex" xmlns:w16cid="http://schemas.microsoft.com/office/word/2016/wordml/cid" xmlns:w16="http://schemas.microsoft.com/office/word/2018/wordml" xmlns:w16sdtdh="http://schemas.microsoft.com/office/word/2020/wordml/sdtdatahash" xmlns:w16se="http://schemas.microsoft.com/office/word/2015/wordml/symex" xmlns:wpg="http://schemas.microsoft.com/office/word/2010/wordprocessingGroup" xmlns:wpi="http://schemas.microsoft.com/office/word/2010/wordprocessingInk" xmlns:wne="http://schemas.microsoft.com/office/word/2006/wordml" xmlns:wps="http://schemas.microsoft.com/office/word/2010/wordprocessingShape" mc:Ignorable="w14 w15 w16se w16cid w16 w16cex w16sdtdh cr wp14">
-  <w16cex:commentExtensible w16cex:durableId="30D0B251" w16cex:dateUtc="2023-05-01T23:26:00Z"/>
-  <w16cex:commentExtensible w16cex:durableId="27FA6AE8" w16cex:dateUtc="2023-05-01T23:44:00Z"/>
-  <w16cex:commentExtensible w16cex:durableId="68F69516" w16cex:dateUtc="2023-05-01T23:50:00Z"/>
-  <w16cex:commentExtensible w16cex:durableId="27FA6C66" w16cex:dateUtc="2023-05-01T23:50:00Z">
-    <w16cex:extLst>
-      <w16:ext w16:uri="{CE6994B0-6A32-4C9F-8C6B-6E91EDA988CE}">
-        <cr:reactions xmlns:cr="http://schemas.microsoft.com/office/comments/2020/reactions">
-          <cr:reaction reactionType="1">
-            <cr:reactionInfo dateUtc="2023-05-01T23:51:20Z">
-              <cr:user userId="S::joseph.chorbajian01@student.csulb.edu::f0946d16-0aab-4bb7-8964-95ac11c1505d" userProvider="AD" userName="Joseph Chorbajian"/>
-            </cr:reactionInfo>
-          </cr:reaction>
-        </cr:reactions>
-      </w16:ext>
-    </w16cex:extLst>
-  </w16cex:commentExtensible>
-  <w16cex:commentExtensible w16cex:durableId="27FA6DB1" w16cex:dateUtc="2023-05-01T23:56:00Z"/>
-  <w16cex:commentExtensible w16cex:durableId="0F2DA073" w16cex:dateUtc="2023-05-01T23:28:00Z"/>
-  <w16cex:commentExtensible w16cex:durableId="27FA6BFD" w16cex:dateUtc="2023-05-01T23:49:00Z"/>
-</w16cex:commentsExtensible>
-</file>
-
-<file path=word/commentsIds.xml><?xml version="1.0" encoding="utf-8"?>
-<w16cid:commentsIds xmlns:wpc="http://schemas.microsoft.com/office/word/2010/wordprocessingCanvas" xmlns:cx="http://schemas.microsoft.com/office/drawing/2014/chartex" xmlns:cx1="http://schemas.microsoft.com/office/drawing/2015/9/8/chartex" xmlns:cx2="http://schemas.microsoft.com/office/drawing/2015/10/21/chartex" xmlns:cx3="http://schemas.microsoft.com/office/drawing/2016/5/9/chartex" xmlns:cx4="http://schemas.microsoft.com/office/drawing/2016/5/10/chartex" xmlns:cx5="http://schemas.microsoft.com/office/drawing/2016/5/11/chartex" xmlns:cx6="http://schemas.microsoft.com/office/drawing/2016/5/12/chartex" xmlns:cx7="http://schemas.microsoft.com/office/drawing/2016/5/13/chartex" xmlns:cx8="http://schemas.microsoft.com/office/drawing/2016/5/14/chartex" xmlns:mc="http://schemas.openxmlformats.org/markup-compatibility/2006" xmlns:aink="http://schemas.microsoft.com/office/drawing/2016/ink" xmlns:am3d="http://schemas.microsoft.com/office/drawing/2017/model3d" xmlns:o="urn:schemas-microsoft-com:office:office" xmlns:oel="http://schemas.microsoft.com/office/2019/extlst" xmlns:r="http://schemas.openxmlformats.org/officeDocument/2006/relationships" xmlns:m="http://schemas.openxmlformats.org/officeDocument/2006/math" xmlns:v="urn:schemas-microsoft-com:vml" xmlns:wp14="http://schemas.microsoft.com/office/word/2010/wordprocessingDrawing" xmlns:wp="http://schemas.openxmlformats.org/drawingml/2006/wordprocessingDrawing" xmlns:w10="urn:schemas-microsoft-com:office:word" xmlns:w="http://schemas.openxmlformats.org/wordprocessingml/2006/main" xmlns:w14="http://schemas.microsoft.com/office/word/2010/wordml" xmlns:w15="http://schemas.microsoft.com/office/word/2012/wordml" xmlns:w16cex="http://schemas.microsoft.com/office/word/2018/wordml/cex" xmlns:w16cid="http://schemas.microsoft.com/office/word/2016/wordml/cid" xmlns:w16="http://schemas.microsoft.com/office/word/2018/wordml" xmlns:w16sdtdh="http://schemas.microsoft.com/office/word/2020/wordml/sdtdatahash" xmlns:w16se="http://schemas.microsoft.com/office/word/2015/wordml/symex" xmlns:wpg="http://schemas.microsoft.com/office/word/2010/wordprocessingGroup" xmlns:wpi="http://schemas.microsoft.com/office/word/2010/wordprocessingInk" xmlns:wne="http://schemas.microsoft.com/office/word/2006/wordml" xmlns:wps="http://schemas.microsoft.com/office/word/2010/wordprocessingShape" mc:Ignorable="w14 w15 w16se w16cid w16 w16cex w16sdtdh wp14">
-  <w16cid:commentId w16cid:paraId="4A111E97" w16cid:durableId="30D0B251"/>
-  <w16cid:commentId w16cid:paraId="6D6571F6" w16cid:durableId="27FA6AE8"/>
-  <w16cid:commentId w16cid:paraId="31A7168D" w16cid:durableId="68F69516"/>
-  <w16cid:commentId w16cid:paraId="1E010430" w16cid:durableId="27FA6C66"/>
-  <w16cid:commentId w16cid:paraId="5E170B2D" w16cid:durableId="27FA6DB1"/>
-  <w16cid:commentId w16cid:paraId="6E6EE106" w16cid:durableId="0F2DA073"/>
-  <w16cid:commentId w16cid:paraId="2EBB8A82" w16cid:durableId="27FA6BFD"/>
-</w16cid:commentsIds>
-</file>
-
 <file path=word/endnotes.xml><?xml version="1.0" encoding="utf-8"?>
-<w:endnotes xmlns:wpc="http://schemas.microsoft.com/office/word/2010/wordprocessingCanvas" xmlns:cx="http://schemas.microsoft.com/office/drawing/2014/chartex" xmlns:cx1="http://schemas.microsoft.com/office/drawing/2015/9/8/chartex" xmlns:cx2="http://schemas.microsoft.com/office/drawing/2015/10/21/chartex" xmlns:cx3="http://schemas.microsoft.com/office/drawing/2016/5/9/chartex" xmlns:cx4="http://schemas.microsoft.com/office/drawing/2016/5/10/chartex" xmlns:cx5="http://schemas.microsoft.com/office/drawing/2016/5/11/chartex" xmlns:cx6="http://schemas.microsoft.com/office/drawing/2016/5/12/chartex" xmlns:cx7="http://schemas.microsoft.com/office/drawing/2016/5/13/chartex" xmlns:cx8="http://schemas.microsoft.com/office/drawing/2016/5/14/chartex" xmlns:mc="http://schemas.openxmlformats.org/markup-compatibility/2006" xmlns:aink="http://schemas.microsoft.com/office/drawing/2016/ink" xmlns:am3d="http://schemas.microsoft.com/office/drawing/2017/model3d" xmlns:o="urn:schemas-microsoft-com:office:office" xmlns:oel="http://schemas.microsoft.com/office/2019/extlst" xmlns:r="http://schemas.openxmlformats.org/officeDocument/2006/relationships" xmlns:m="http://schemas.openxmlformats.org/officeDocument/2006/math" xmlns:v="urn:schemas-microsoft-com:vml" xmlns:wp14="http://schemas.microsoft.com/office/word/2010/wordprocessingDrawing" xmlns:wp="http://schemas.openxmlformats.org/drawingml/2006/wordprocessingDrawing" xmlns:w10="urn:schemas-microsoft-com:office:word" xmlns:w="http://schemas.openxmlformats.org/wordprocessingml/2006/main" xmlns:w14="http://schemas.microsoft.com/office/word/2010/wordml" xmlns:w15="http://schemas.microsoft.com/office/word/2012/wordml" xmlns:w16cex="http://schemas.microsoft.com/office/word/2018/wordml/cex" xmlns:w16cid="http://schemas.microsoft.com/office/word/2016/wordml/cid" xmlns:w16="http://schemas.microsoft.com/office/word/2018/wordml" xmlns:w16sdtdh="http://schemas.microsoft.com/office/word/2020/wordml/sdtdatahash" xmlns:w16se="http://schemas.microsoft.com/office/word/2015/wordml/symex" xmlns:wpg="http://schemas.microsoft.com/office/word/2010/wordprocessingGroup" xmlns:wpi="http://schemas.microsoft.com/office/word/2010/wordprocessingInk" xmlns:wne="http://schemas.microsoft.com/office/word/2006/wordml" xmlns:wps="http://schemas.microsoft.com/office/word/2010/wordprocessingShape" mc:Ignorable="w14 w15 w16se w16cid w16 w16cex w16sdtdh wp14">
+<w:endnotes xmlns:wpc="http://schemas.microsoft.com/office/word/2010/wordprocessingCanvas" xmlns:cx="http://schemas.microsoft.com/office/drawing/2014/chartex" xmlns:cx1="http://schemas.microsoft.com/office/drawing/2015/9/8/chartex" xmlns:cx2="http://schemas.microsoft.com/office/drawing/2015/10/21/chartex" xmlns:cx3="http://schemas.microsoft.com/office/drawing/2016/5/9/chartex" xmlns:cx4="http://schemas.microsoft.com/office/drawing/2016/5/10/chartex" xmlns:cx5="http://schemas.microsoft.com/office/drawing/2016/5/11/chartex" xmlns:cx6="http://schemas.microsoft.com/office/drawing/2016/5/12/chartex" xmlns:cx7="http://schemas.microsoft.com/office/drawing/2016/5/13/chartex" xmlns:cx8="http://schemas.microsoft.com/office/drawing/2016/5/14/chartex" xmlns:mc="http://schemas.openxmlformats.org/markup-compatibility/2006" xmlns:aink="http://schemas.microsoft.com/office/drawing/2016/ink" xmlns:am3d="http://schemas.microsoft.com/office/drawing/2017/model3d" xmlns:o="urn:schemas-microsoft-com:office:office" xmlns:oel="http://schemas.microsoft.com/office/2019/extlst" xmlns:r="http://schemas.openxmlformats.org/officeDocument/2006/relationships" xmlns:m="http://schemas.openxmlformats.org/officeDocument/2006/math" xmlns:v="urn:schemas-microsoft-com:vml" xmlns:wp14="http://schemas.microsoft.com/office/word/2010/wordprocessingDrawing" xmlns:wp="http://schemas.openxmlformats.org/drawingml/2006/wordprocessingDrawing" xmlns:w10="urn:schemas-microsoft-com:office:word" xmlns:w="http://schemas.openxmlformats.org/wordprocessingml/2006/main" xmlns:w14="http://schemas.microsoft.com/office/word/2010/wordml" xmlns:w15="http://schemas.microsoft.com/office/word/2012/wordml" xmlns:w16cex="http://schemas.microsoft.com/office/word/2018/wordml/cex" xmlns:w16cid="http://schemas.microsoft.com/office/word/2016/wordml/cid" xmlns:w16="http://schemas.microsoft.com/office/word/2018/wordml" xmlns:w16du="http://schemas.microsoft.com/office/word/2023/wordml/word16du" xmlns:w16sdtdh="http://schemas.microsoft.com/office/word/2020/wordml/sdtdatahash" xmlns:w16se="http://schemas.microsoft.com/office/word/2015/wordml/symex" xmlns:wpg="http://schemas.microsoft.com/office/word/2010/wordprocessingGroup" xmlns:wpi="http://schemas.microsoft.com/office/word/2010/wordprocessingInk" xmlns:wne="http://schemas.microsoft.com/office/word/2006/wordml" xmlns:wps="http://schemas.microsoft.com/office/word/2010/wordprocessingShape" mc:Ignorable="w14 w15 w16se w16cid w16 w16cex w16sdtdh wp14">
   <w:endnote w:type="separator" w:id="-1">
     <w:p>
       <w:pPr>
@@ -7094,7 +7418,7 @@
 </file>
 
 <file path=word/footnotes.xml><?xml version="1.0" encoding="utf-8"?>
-<w:footnotes xmlns:wpc="http://schemas.microsoft.com/office/word/2010/wordprocessingCanvas" xmlns:cx="http://schemas.microsoft.com/office/drawing/2014/chartex" xmlns:cx1="http://schemas.microsoft.com/office/drawing/2015/9/8/chartex" xmlns:cx2="http://schemas.microsoft.com/office/drawing/2015/10/21/chartex" xmlns:cx3="http://schemas.microsoft.com/office/drawing/2016/5/9/chartex" xmlns:cx4="http://schemas.microsoft.com/office/drawing/2016/5/10/chartex" xmlns:cx5="http://schemas.microsoft.com/office/drawing/2016/5/11/chartex" xmlns:cx6="http://schemas.microsoft.com/office/drawing/2016/5/12/chartex" xmlns:cx7="http://schemas.microsoft.com/office/drawing/2016/5/13/chartex" xmlns:cx8="http://schemas.microsoft.com/office/drawing/2016/5/14/chartex" xmlns:mc="http://schemas.openxmlformats.org/markup-compatibility/2006" xmlns:aink="http://schemas.microsoft.com/office/drawing/2016/ink" xmlns:am3d="http://schemas.microsoft.com/office/drawing/2017/model3d" xmlns:o="urn:schemas-microsoft-com:office:office" xmlns:oel="http://schemas.microsoft.com/office/2019/extlst" xmlns:r="http://schemas.openxmlformats.org/officeDocument/2006/relationships" xmlns:m="http://schemas.openxmlformats.org/officeDocument/2006/math" xmlns:v="urn:schemas-microsoft-com:vml" xmlns:wp14="http://schemas.microsoft.com/office/word/2010/wordprocessingDrawing" xmlns:wp="http://schemas.openxmlformats.org/drawingml/2006/wordprocessingDrawing" xmlns:w10="urn:schemas-microsoft-com:office:word" xmlns:w="http://schemas.openxmlformats.org/wordprocessingml/2006/main" xmlns:w14="http://schemas.microsoft.com/office/word/2010/wordml" xmlns:w15="http://schemas.microsoft.com/office/word/2012/wordml" xmlns:w16cex="http://schemas.microsoft.com/office/word/2018/wordml/cex" xmlns:w16cid="http://schemas.microsoft.com/office/word/2016/wordml/cid" xmlns:w16="http://schemas.microsoft.com/office/word/2018/wordml" xmlns:w16sdtdh="http://schemas.microsoft.com/office/word/2020/wordml/sdtdatahash" xmlns:w16se="http://schemas.microsoft.com/office/word/2015/wordml/symex" xmlns:wpg="http://schemas.microsoft.com/office/word/2010/wordprocessingGroup" xmlns:wpi="http://schemas.microsoft.com/office/word/2010/wordprocessingInk" xmlns:wne="http://schemas.microsoft.com/office/word/2006/wordml" xmlns:wps="http://schemas.microsoft.com/office/word/2010/wordprocessingShape" mc:Ignorable="w14 w15 w16se w16cid w16 w16cex w16sdtdh wp14">
+<w:footnotes xmlns:wpc="http://schemas.microsoft.com/office/word/2010/wordprocessingCanvas" xmlns:cx="http://schemas.microsoft.com/office/drawing/2014/chartex" xmlns:cx1="http://schemas.microsoft.com/office/drawing/2015/9/8/chartex" xmlns:cx2="http://schemas.microsoft.com/office/drawing/2015/10/21/chartex" xmlns:cx3="http://schemas.microsoft.com/office/drawing/2016/5/9/chartex" xmlns:cx4="http://schemas.microsoft.com/office/drawing/2016/5/10/chartex" xmlns:cx5="http://schemas.microsoft.com/office/drawing/2016/5/11/chartex" xmlns:cx6="http://schemas.microsoft.com/office/drawing/2016/5/12/chartex" xmlns:cx7="http://schemas.microsoft.com/office/drawing/2016/5/13/chartex" xmlns:cx8="http://schemas.microsoft.com/office/drawing/2016/5/14/chartex" xmlns:mc="http://schemas.openxmlformats.org/markup-compatibility/2006" xmlns:aink="http://schemas.microsoft.com/office/drawing/2016/ink" xmlns:am3d="http://schemas.microsoft.com/office/drawing/2017/model3d" xmlns:o="urn:schemas-microsoft-com:office:office" xmlns:oel="http://schemas.microsoft.com/office/2019/extlst" xmlns:r="http://schemas.openxmlformats.org/officeDocument/2006/relationships" xmlns:m="http://schemas.openxmlformats.org/officeDocument/2006/math" xmlns:v="urn:schemas-microsoft-com:vml" xmlns:wp14="http://schemas.microsoft.com/office/word/2010/wordprocessingDrawing" xmlns:wp="http://schemas.openxmlformats.org/drawingml/2006/wordprocessingDrawing" xmlns:w10="urn:schemas-microsoft-com:office:word" xmlns:w="http://schemas.openxmlformats.org/wordprocessingml/2006/main" xmlns:w14="http://schemas.microsoft.com/office/word/2010/wordml" xmlns:w15="http://schemas.microsoft.com/office/word/2012/wordml" xmlns:w16cex="http://schemas.microsoft.com/office/word/2018/wordml/cex" xmlns:w16cid="http://schemas.microsoft.com/office/word/2016/wordml/cid" xmlns:w16="http://schemas.microsoft.com/office/word/2018/wordml" xmlns:w16du="http://schemas.microsoft.com/office/word/2023/wordml/word16du" xmlns:w16sdtdh="http://schemas.microsoft.com/office/word/2020/wordml/sdtdatahash" xmlns:w16se="http://schemas.microsoft.com/office/word/2015/wordml/symex" xmlns:wpg="http://schemas.microsoft.com/office/word/2010/wordprocessingGroup" xmlns:wpi="http://schemas.microsoft.com/office/word/2010/wordprocessingInk" xmlns:wne="http://schemas.microsoft.com/office/word/2006/wordml" xmlns:wps="http://schemas.microsoft.com/office/word/2010/wordprocessingShape" mc:Ignorable="w14 w15 w16se w16cid w16 w16cex w16sdtdh wp14">
   <w:footnote w:type="separator" w:id="-1">
     <w:p>
       <w:pPr>
@@ -7138,7 +7462,7 @@
 </file>
 
 <file path=word/numbering.xml><?xml version="1.0" encoding="utf-8"?>
-<w:numbering xmlns:wpc="http://schemas.microsoft.com/office/word/2010/wordprocessingCanvas" xmlns:cx="http://schemas.microsoft.com/office/drawing/2014/chartex" xmlns:cx1="http://schemas.microsoft.com/office/drawing/2015/9/8/chartex" xmlns:cx2="http://schemas.microsoft.com/office/drawing/2015/10/21/chartex" xmlns:cx3="http://schemas.microsoft.com/office/drawing/2016/5/9/chartex" xmlns:cx4="http://schemas.microsoft.com/office/drawing/2016/5/10/chartex" xmlns:cx5="http://schemas.microsoft.com/office/drawing/2016/5/11/chartex" xmlns:cx6="http://schemas.microsoft.com/office/drawing/2016/5/12/chartex" xmlns:cx7="http://schemas.microsoft.com/office/drawing/2016/5/13/chartex" xmlns:cx8="http://schemas.microsoft.com/office/drawing/2016/5/14/chartex" xmlns:mc="http://schemas.openxmlformats.org/markup-compatibility/2006" xmlns:aink="http://schemas.microsoft.com/office/drawing/2016/ink" xmlns:am3d="http://schemas.microsoft.com/office/drawing/2017/model3d" xmlns:o="urn:schemas-microsoft-com:office:office" xmlns:oel="http://schemas.microsoft.com/office/2019/extlst" xmlns:r="http://schemas.openxmlformats.org/officeDocument/2006/relationships" xmlns:m="http://schemas.openxmlformats.org/officeDocument/2006/math" xmlns:v="urn:schemas-microsoft-com:vml" xmlns:wp14="http://schemas.microsoft.com/office/word/2010/wordprocessingDrawing" xmlns:wp="http://schemas.openxmlformats.org/drawingml/2006/wordprocessingDrawing" xmlns:w10="urn:schemas-microsoft-com:office:word" xmlns:w="http://schemas.openxmlformats.org/wordprocessingml/2006/main" xmlns:w14="http://schemas.microsoft.com/office/word/2010/wordml" xmlns:w15="http://schemas.microsoft.com/office/word/2012/wordml" xmlns:w16cex="http://schemas.microsoft.com/office/word/2018/wordml/cex" xmlns:w16cid="http://schemas.microsoft.com/office/word/2016/wordml/cid" xmlns:w16="http://schemas.microsoft.com/office/word/2018/wordml" xmlns:w16sdtdh="http://schemas.microsoft.com/office/word/2020/wordml/sdtdatahash" xmlns:w16se="http://schemas.microsoft.com/office/word/2015/wordml/symex" xmlns:wpg="http://schemas.microsoft.com/office/word/2010/wordprocessingGroup" xmlns:wpi="http://schemas.microsoft.com/office/word/2010/wordprocessingInk" xmlns:wne="http://schemas.microsoft.com/office/word/2006/wordml" xmlns:wps="http://schemas.microsoft.com/office/word/2010/wordprocessingShape" mc:Ignorable="w14 w15 w16se w16cid w16 w16cex w16sdtdh wp14">
+<w:numbering xmlns:wpc="http://schemas.microsoft.com/office/word/2010/wordprocessingCanvas" xmlns:cx="http://schemas.microsoft.com/office/drawing/2014/chartex" xmlns:cx1="http://schemas.microsoft.com/office/drawing/2015/9/8/chartex" xmlns:cx2="http://schemas.microsoft.com/office/drawing/2015/10/21/chartex" xmlns:cx3="http://schemas.microsoft.com/office/drawing/2016/5/9/chartex" xmlns:cx4="http://schemas.microsoft.com/office/drawing/2016/5/10/chartex" xmlns:cx5="http://schemas.microsoft.com/office/drawing/2016/5/11/chartex" xmlns:cx6="http://schemas.microsoft.com/office/drawing/2016/5/12/chartex" xmlns:cx7="http://schemas.microsoft.com/office/drawing/2016/5/13/chartex" xmlns:cx8="http://schemas.microsoft.com/office/drawing/2016/5/14/chartex" xmlns:mc="http://schemas.openxmlformats.org/markup-compatibility/2006" xmlns:aink="http://schemas.microsoft.com/office/drawing/2016/ink" xmlns:am3d="http://schemas.microsoft.com/office/drawing/2017/model3d" xmlns:o="urn:schemas-microsoft-com:office:office" xmlns:oel="http://schemas.microsoft.com/office/2019/extlst" xmlns:r="http://schemas.openxmlformats.org/officeDocument/2006/relationships" xmlns:m="http://schemas.openxmlformats.org/officeDocument/2006/math" xmlns:v="urn:schemas-microsoft-com:vml" xmlns:wp14="http://schemas.microsoft.com/office/word/2010/wordprocessingDrawing" xmlns:wp="http://schemas.openxmlformats.org/drawingml/2006/wordprocessingDrawing" xmlns:w10="urn:schemas-microsoft-com:office:word" xmlns:w="http://schemas.openxmlformats.org/wordprocessingml/2006/main" xmlns:w14="http://schemas.microsoft.com/office/word/2010/wordml" xmlns:w15="http://schemas.microsoft.com/office/word/2012/wordml" xmlns:w16cex="http://schemas.microsoft.com/office/word/2018/wordml/cex" xmlns:w16cid="http://schemas.microsoft.com/office/word/2016/wordml/cid" xmlns:w16="http://schemas.microsoft.com/office/word/2018/wordml" xmlns:w16du="http://schemas.microsoft.com/office/word/2023/wordml/word16du" xmlns:w16sdtdh="http://schemas.microsoft.com/office/word/2020/wordml/sdtdatahash" xmlns:w16se="http://schemas.microsoft.com/office/word/2015/wordml/symex" xmlns:wpg="http://schemas.microsoft.com/office/word/2010/wordprocessingGroup" xmlns:wpi="http://schemas.microsoft.com/office/word/2010/wordprocessingInk" xmlns:wne="http://schemas.microsoft.com/office/word/2006/wordml" xmlns:wps="http://schemas.microsoft.com/office/word/2010/wordprocessingShape" mc:Ignorable="w14 w15 w16se w16cid w16 w16cex w16sdtdh wp14">
   <w:abstractNum w:abstractNumId="0" w15:restartNumberingAfterBreak="0">
     <w:nsid w:val="130739AE"/>
     <w:multiLevelType w:val="multilevel"/>
@@ -7327,7 +7651,7 @@
         <w:ind w:left="720" w:hanging="360"/>
       </w:pPr>
       <w:rPr>
-        <w:rFonts w:hint="default" w:ascii="Symbol" w:hAnsi="Symbol"/>
+        <w:rFonts w:ascii="Symbol" w:hAnsi="Symbol" w:hint="default"/>
         <w:sz w:val="20"/>
       </w:rPr>
     </w:lvl>
@@ -7343,7 +7667,7 @@
         <w:ind w:left="1440" w:hanging="360"/>
       </w:pPr>
       <w:rPr>
-        <w:rFonts w:hint="default" w:ascii="Symbol" w:hAnsi="Symbol"/>
+        <w:rFonts w:ascii="Symbol" w:hAnsi="Symbol" w:hint="default"/>
         <w:sz w:val="20"/>
       </w:rPr>
     </w:lvl>
@@ -7359,7 +7683,7 @@
         <w:ind w:left="2160" w:hanging="360"/>
       </w:pPr>
       <w:rPr>
-        <w:rFonts w:hint="default" w:ascii="Symbol" w:hAnsi="Symbol"/>
+        <w:rFonts w:ascii="Symbol" w:hAnsi="Symbol" w:hint="default"/>
         <w:sz w:val="20"/>
       </w:rPr>
     </w:lvl>
@@ -7375,7 +7699,7 @@
         <w:ind w:left="2880" w:hanging="360"/>
       </w:pPr>
       <w:rPr>
-        <w:rFonts w:hint="default" w:ascii="Symbol" w:hAnsi="Symbol"/>
+        <w:rFonts w:ascii="Symbol" w:hAnsi="Symbol" w:hint="default"/>
         <w:sz w:val="20"/>
       </w:rPr>
     </w:lvl>
@@ -7391,7 +7715,7 @@
         <w:ind w:left="3600" w:hanging="360"/>
       </w:pPr>
       <w:rPr>
-        <w:rFonts w:hint="default" w:ascii="Symbol" w:hAnsi="Symbol"/>
+        <w:rFonts w:ascii="Symbol" w:hAnsi="Symbol" w:hint="default"/>
         <w:sz w:val="20"/>
       </w:rPr>
     </w:lvl>
@@ -7407,7 +7731,7 @@
         <w:ind w:left="4320" w:hanging="360"/>
       </w:pPr>
       <w:rPr>
-        <w:rFonts w:hint="default" w:ascii="Symbol" w:hAnsi="Symbol"/>
+        <w:rFonts w:ascii="Symbol" w:hAnsi="Symbol" w:hint="default"/>
         <w:sz w:val="20"/>
       </w:rPr>
     </w:lvl>
@@ -7423,7 +7747,7 @@
         <w:ind w:left="5040" w:hanging="360"/>
       </w:pPr>
       <w:rPr>
-        <w:rFonts w:hint="default" w:ascii="Symbol" w:hAnsi="Symbol"/>
+        <w:rFonts w:ascii="Symbol" w:hAnsi="Symbol" w:hint="default"/>
         <w:sz w:val="20"/>
       </w:rPr>
     </w:lvl>
@@ -7439,7 +7763,7 @@
         <w:ind w:left="5760" w:hanging="360"/>
       </w:pPr>
       <w:rPr>
-        <w:rFonts w:hint="default" w:ascii="Symbol" w:hAnsi="Symbol"/>
+        <w:rFonts w:ascii="Symbol" w:hAnsi="Symbol" w:hint="default"/>
         <w:sz w:val="20"/>
       </w:rPr>
     </w:lvl>
@@ -7455,7 +7779,7 @@
         <w:ind w:left="6480" w:hanging="360"/>
       </w:pPr>
       <w:rPr>
-        <w:rFonts w:hint="default" w:ascii="Symbol" w:hAnsi="Symbol"/>
+        <w:rFonts w:ascii="Symbol" w:hAnsi="Symbol" w:hint="default"/>
         <w:sz w:val="20"/>
       </w:rPr>
     </w:lvl>
@@ -7472,23 +7796,12 @@
 </w:numbering>
 </file>
 
-<file path=word/people.xml><?xml version="1.0" encoding="utf-8"?>
-<w15:people xmlns:wpc="http://schemas.microsoft.com/office/word/2010/wordprocessingCanvas" xmlns:cx="http://schemas.microsoft.com/office/drawing/2014/chartex" xmlns:cx1="http://schemas.microsoft.com/office/drawing/2015/9/8/chartex" xmlns:cx2="http://schemas.microsoft.com/office/drawing/2015/10/21/chartex" xmlns:cx3="http://schemas.microsoft.com/office/drawing/2016/5/9/chartex" xmlns:cx4="http://schemas.microsoft.com/office/drawing/2016/5/10/chartex" xmlns:cx5="http://schemas.microsoft.com/office/drawing/2016/5/11/chartex" xmlns:cx6="http://schemas.microsoft.com/office/drawing/2016/5/12/chartex" xmlns:cx7="http://schemas.microsoft.com/office/drawing/2016/5/13/chartex" xmlns:cx8="http://schemas.microsoft.com/office/drawing/2016/5/14/chartex" xmlns:mc="http://schemas.openxmlformats.org/markup-compatibility/2006" xmlns:aink="http://schemas.microsoft.com/office/drawing/2016/ink" xmlns:am3d="http://schemas.microsoft.com/office/drawing/2017/model3d" xmlns:o="urn:schemas-microsoft-com:office:office" xmlns:oel="http://schemas.microsoft.com/office/2019/extlst" xmlns:r="http://schemas.openxmlformats.org/officeDocument/2006/relationships" xmlns:m="http://schemas.openxmlformats.org/officeDocument/2006/math" xmlns:v="urn:schemas-microsoft-com:vml" xmlns:wp14="http://schemas.microsoft.com/office/word/2010/wordprocessingDrawing" xmlns:wp="http://schemas.openxmlformats.org/drawingml/2006/wordprocessingDrawing" xmlns:w10="urn:schemas-microsoft-com:office:word" xmlns:w="http://schemas.openxmlformats.org/wordprocessingml/2006/main" xmlns:w14="http://schemas.microsoft.com/office/word/2010/wordml" xmlns:w15="http://schemas.microsoft.com/office/word/2012/wordml" xmlns:w16cex="http://schemas.microsoft.com/office/word/2018/wordml/cex" xmlns:w16cid="http://schemas.microsoft.com/office/word/2016/wordml/cid" xmlns:w16="http://schemas.microsoft.com/office/word/2018/wordml" xmlns:w16sdtdh="http://schemas.microsoft.com/office/word/2020/wordml/sdtdatahash" xmlns:w16se="http://schemas.microsoft.com/office/word/2015/wordml/symex" xmlns:wpg="http://schemas.microsoft.com/office/word/2010/wordprocessingGroup" xmlns:wpi="http://schemas.microsoft.com/office/word/2010/wordprocessingInk" xmlns:wne="http://schemas.microsoft.com/office/word/2006/wordml" xmlns:wps="http://schemas.microsoft.com/office/word/2010/wordprocessingShape" mc:Ignorable="w14 w15 w16se w16cid w16 w16cex w16sdtdh wp14">
-  <w15:person w15:author="Joseph Chorbajian">
-    <w15:presenceInfo w15:providerId="AD" w15:userId="S::joseph.chorbajian01@student.csulb.edu::f0946d16-0aab-4bb7-8964-95ac11c1505d"/>
-  </w15:person>
-  <w15:person w15:author="Satyam Sharma .">
-    <w15:presenceInfo w15:providerId="AD" w15:userId="S::SatyamSharma.01@student.csulb.edu::e52902f6-79a0-4b6a-82c2-3c3b6a58ef47"/>
-  </w15:person>
-</w15:people>
-</file>
-
 <file path=word/styles.xml><?xml version="1.0" encoding="utf-8"?>
-<w:styles xmlns:wp14="http://schemas.microsoft.com/office/word/2010/wordprocessingDrawing" xmlns:mc="http://schemas.openxmlformats.org/markup-compatibility/2006" xmlns:r="http://schemas.openxmlformats.org/officeDocument/2006/relationships" xmlns:w="http://schemas.openxmlformats.org/wordprocessingml/2006/main" xmlns:w14="http://schemas.microsoft.com/office/word/2010/wordml" xmlns:w15="http://schemas.microsoft.com/office/word/2012/wordml" xmlns:w16cex="http://schemas.microsoft.com/office/word/2018/wordml/cex" xmlns:w16cid="http://schemas.microsoft.com/office/word/2016/wordml/cid" xmlns:w16="http://schemas.microsoft.com/office/word/2018/wordml" xmlns:w16sdtdh="http://schemas.microsoft.com/office/word/2020/wordml/sdtdatahash" xmlns:w16se="http://schemas.microsoft.com/office/word/2015/wordml/symex" mc:Ignorable="w14 w15 w16se w16cid w16 w16cex w16sdtdh wp14">
+<w:styles xmlns:mc="http://schemas.openxmlformats.org/markup-compatibility/2006" xmlns:r="http://schemas.openxmlformats.org/officeDocument/2006/relationships" xmlns:w="http://schemas.openxmlformats.org/wordprocessingml/2006/main" xmlns:w14="http://schemas.microsoft.com/office/word/2010/wordml" xmlns:w15="http://schemas.microsoft.com/office/word/2012/wordml" xmlns:w16cex="http://schemas.microsoft.com/office/word/2018/wordml/cex" xmlns:w16cid="http://schemas.microsoft.com/office/word/2016/wordml/cid" xmlns:w16="http://schemas.microsoft.com/office/word/2018/wordml" xmlns:w16sdtdh="http://schemas.microsoft.com/office/word/2020/wordml/sdtdatahash" xmlns:w16se="http://schemas.microsoft.com/office/word/2015/wordml/symex" mc:Ignorable="w14 w15 w16se w16cid w16 w16cex w16sdtdh">
   <w:docDefaults>
     <w:rPrDefault>
       <w:rPr>
-        <w:rFonts w:asciiTheme="minorHAnsi" w:hAnsiTheme="minorHAnsi" w:eastAsiaTheme="minorHAnsi" w:cstheme="minorBidi"/>
+        <w:rFonts w:asciiTheme="minorHAnsi" w:eastAsiaTheme="minorHAnsi" w:hAnsiTheme="minorHAnsi" w:cstheme="minorBidi"/>
         <w:kern w:val="2"/>
         <w:sz w:val="22"/>
         <w:szCs w:val="22"/>
@@ -7505,14 +7818,14 @@
   <w:latentStyles w:defLockedState="0" w:defUIPriority="99" w:defSemiHidden="0" w:defUnhideWhenUsed="0" w:defQFormat="0" w:count="376">
     <w:lsdException w:name="Normal" w:uiPriority="0" w:qFormat="1"/>
     <w:lsdException w:name="heading 1" w:uiPriority="9" w:qFormat="1"/>
-    <w:lsdException w:name="heading 2" w:uiPriority="9" w:semiHidden="1" w:unhideWhenUsed="1" w:qFormat="1"/>
-    <w:lsdException w:name="heading 3" w:uiPriority="9" w:semiHidden="1" w:unhideWhenUsed="1" w:qFormat="1"/>
-    <w:lsdException w:name="heading 4" w:uiPriority="9" w:semiHidden="1" w:unhideWhenUsed="1" w:qFormat="1"/>
-    <w:lsdException w:name="heading 5" w:uiPriority="9" w:semiHidden="1" w:unhideWhenUsed="1" w:qFormat="1"/>
-    <w:lsdException w:name="heading 6" w:uiPriority="9" w:semiHidden="1" w:unhideWhenUsed="1" w:qFormat="1"/>
-    <w:lsdException w:name="heading 7" w:uiPriority="9" w:semiHidden="1" w:unhideWhenUsed="1" w:qFormat="1"/>
-    <w:lsdException w:name="heading 8" w:uiPriority="9" w:semiHidden="1" w:unhideWhenUsed="1" w:qFormat="1"/>
-    <w:lsdException w:name="heading 9" w:uiPriority="9" w:semiHidden="1" w:unhideWhenUsed="1" w:qFormat="1"/>
+    <w:lsdException w:name="heading 2" w:semiHidden="1" w:uiPriority="9" w:unhideWhenUsed="1" w:qFormat="1"/>
+    <w:lsdException w:name="heading 3" w:semiHidden="1" w:uiPriority="9" w:unhideWhenUsed="1" w:qFormat="1"/>
+    <w:lsdException w:name="heading 4" w:semiHidden="1" w:uiPriority="9" w:unhideWhenUsed="1" w:qFormat="1"/>
+    <w:lsdException w:name="heading 5" w:semiHidden="1" w:uiPriority="9" w:unhideWhenUsed="1" w:qFormat="1"/>
+    <w:lsdException w:name="heading 6" w:semiHidden="1" w:uiPriority="9" w:unhideWhenUsed="1" w:qFormat="1"/>
+    <w:lsdException w:name="heading 7" w:semiHidden="1" w:uiPriority="9" w:unhideWhenUsed="1" w:qFormat="1"/>
+    <w:lsdException w:name="heading 8" w:semiHidden="1" w:uiPriority="9" w:unhideWhenUsed="1" w:qFormat="1"/>
+    <w:lsdException w:name="heading 9" w:semiHidden="1" w:uiPriority="9" w:unhideWhenUsed="1" w:qFormat="1"/>
     <w:lsdException w:name="index 1" w:semiHidden="1" w:unhideWhenUsed="1"/>
     <w:lsdException w:name="index 2" w:semiHidden="1" w:unhideWhenUsed="1"/>
     <w:lsdException w:name="index 3" w:semiHidden="1" w:unhideWhenUsed="1"/>
@@ -7522,22 +7835,22 @@
     <w:lsdException w:name="index 7" w:semiHidden="1" w:unhideWhenUsed="1"/>
     <w:lsdException w:name="index 8" w:semiHidden="1" w:unhideWhenUsed="1"/>
     <w:lsdException w:name="index 9" w:semiHidden="1" w:unhideWhenUsed="1"/>
-    <w:lsdException w:name="toc 1" w:uiPriority="39" w:semiHidden="1" w:unhideWhenUsed="1"/>
-    <w:lsdException w:name="toc 2" w:uiPriority="39" w:semiHidden="1" w:unhideWhenUsed="1"/>
-    <w:lsdException w:name="toc 3" w:uiPriority="39" w:semiHidden="1" w:unhideWhenUsed="1"/>
-    <w:lsdException w:name="toc 4" w:uiPriority="39" w:semiHidden="1" w:unhideWhenUsed="1"/>
-    <w:lsdException w:name="toc 5" w:uiPriority="39" w:semiHidden="1" w:unhideWhenUsed="1"/>
-    <w:lsdException w:name="toc 6" w:uiPriority="39" w:semiHidden="1" w:unhideWhenUsed="1"/>
-    <w:lsdException w:name="toc 7" w:uiPriority="39" w:semiHidden="1" w:unhideWhenUsed="1"/>
-    <w:lsdException w:name="toc 8" w:uiPriority="39" w:semiHidden="1" w:unhideWhenUsed="1"/>
-    <w:lsdException w:name="toc 9" w:uiPriority="39" w:semiHidden="1" w:unhideWhenUsed="1"/>
+    <w:lsdException w:name="toc 1" w:semiHidden="1" w:uiPriority="39" w:unhideWhenUsed="1"/>
+    <w:lsdException w:name="toc 2" w:semiHidden="1" w:uiPriority="39" w:unhideWhenUsed="1"/>
+    <w:lsdException w:name="toc 3" w:semiHidden="1" w:uiPriority="39" w:unhideWhenUsed="1"/>
+    <w:lsdException w:name="toc 4" w:semiHidden="1" w:uiPriority="39" w:unhideWhenUsed="1"/>
+    <w:lsdException w:name="toc 5" w:semiHidden="1" w:uiPriority="39" w:unhideWhenUsed="1"/>
+    <w:lsdException w:name="toc 6" w:semiHidden="1" w:uiPriority="39" w:unhideWhenUsed="1"/>
+    <w:lsdException w:name="toc 7" w:semiHidden="1" w:uiPriority="39" w:unhideWhenUsed="1"/>
+    <w:lsdException w:name="toc 8" w:semiHidden="1" w:uiPriority="39" w:unhideWhenUsed="1"/>
+    <w:lsdException w:name="toc 9" w:semiHidden="1" w:uiPriority="39" w:unhideWhenUsed="1"/>
     <w:lsdException w:name="Normal Indent" w:semiHidden="1" w:unhideWhenUsed="1"/>
     <w:lsdException w:name="footnote text" w:semiHidden="1" w:unhideWhenUsed="1"/>
     <w:lsdException w:name="annotation text" w:semiHidden="1" w:unhideWhenUsed="1"/>
     <w:lsdException w:name="header" w:semiHidden="1" w:unhideWhenUsed="1"/>
     <w:lsdException w:name="footer" w:semiHidden="1" w:unhideWhenUsed="1"/>
     <w:lsdException w:name="index heading" w:semiHidden="1" w:unhideWhenUsed="1"/>
-    <w:lsdException w:name="caption" w:uiPriority="35" w:semiHidden="1" w:unhideWhenUsed="1" w:qFormat="1"/>
+    <w:lsdException w:name="caption" w:semiHidden="1" w:uiPriority="35" w:unhideWhenUsed="1" w:qFormat="1"/>
     <w:lsdException w:name="table of figures" w:semiHidden="1" w:unhideWhenUsed="1"/>
     <w:lsdException w:name="envelope address" w:semiHidden="1" w:unhideWhenUsed="1"/>
     <w:lsdException w:name="envelope return" w:semiHidden="1" w:unhideWhenUsed="1"/>
@@ -7568,7 +7881,7 @@
     <w:lsdException w:name="Title" w:uiPriority="10" w:qFormat="1"/>
     <w:lsdException w:name="Closing" w:semiHidden="1" w:unhideWhenUsed="1"/>
     <w:lsdException w:name="Signature" w:semiHidden="1" w:unhideWhenUsed="1"/>
-    <w:lsdException w:name="Default Paragraph Font" w:uiPriority="1" w:semiHidden="1" w:unhideWhenUsed="1"/>
+    <w:lsdException w:name="Default Paragraph Font" w:semiHidden="1" w:uiPriority="1" w:unhideWhenUsed="1"/>
     <w:lsdException w:name="Body Text" w:semiHidden="1" w:unhideWhenUsed="1"/>
     <w:lsdException w:name="Body Text Indent" w:semiHidden="1" w:unhideWhenUsed="1"/>
     <w:lsdException w:name="List Continue" w:semiHidden="1" w:unhideWhenUsed="1"/>
@@ -7768,8 +8081,8 @@
     <w:lsdException w:name="Subtle Reference" w:uiPriority="31" w:qFormat="1"/>
     <w:lsdException w:name="Intense Reference" w:uiPriority="32" w:qFormat="1"/>
     <w:lsdException w:name="Book Title" w:uiPriority="33" w:qFormat="1"/>
-    <w:lsdException w:name="Bibliography" w:uiPriority="37" w:semiHidden="1" w:unhideWhenUsed="1"/>
-    <w:lsdException w:name="TOC Heading" w:uiPriority="39" w:semiHidden="1" w:unhideWhenUsed="1" w:qFormat="1"/>
+    <w:lsdException w:name="Bibliography" w:semiHidden="1" w:uiPriority="37" w:unhideWhenUsed="1"/>
+    <w:lsdException w:name="TOC Heading" w:semiHidden="1" w:uiPriority="39" w:unhideWhenUsed="1" w:qFormat="1"/>
     <w:lsdException w:name="Plain Table 1" w:uiPriority="41"/>
     <w:lsdException w:name="Plain Table 2" w:uiPriority="42"/>
     <w:lsdException w:name="Plain Table 3" w:uiPriority="43"/>
@@ -7880,7 +8193,7 @@
     <w:lsdException w:name="Unresolved Mention" w:semiHidden="1" w:unhideWhenUsed="1"/>
     <w:lsdException w:name="Smart Link" w:semiHidden="1" w:unhideWhenUsed="1"/>
   </w:latentStyles>
-  <w:style w:type="paragraph" w:styleId="Normal" w:default="1">
+  <w:style w:type="paragraph" w:default="1" w:styleId="Normal">
     <w:name w:val="Normal"/>
     <w:qFormat/>
     <w:pPr>
@@ -7902,7 +8215,7 @@
       <w:outlineLvl w:val="0"/>
     </w:pPr>
     <w:rPr>
-      <w:rFonts w:asciiTheme="majorHAnsi" w:hAnsiTheme="majorHAnsi" w:eastAsiaTheme="majorEastAsia" w:cstheme="majorBidi"/>
+      <w:rFonts w:asciiTheme="majorHAnsi" w:eastAsiaTheme="majorEastAsia" w:hAnsiTheme="majorHAnsi" w:cstheme="majorBidi"/>
       <w:color w:val="2F5496" w:themeColor="accent1" w:themeShade="BF"/>
       <w:sz w:val="32"/>
       <w:szCs w:val="32"/>
@@ -7924,7 +8237,7 @@
       <w:outlineLvl w:val="1"/>
     </w:pPr>
     <w:rPr>
-      <w:rFonts w:asciiTheme="majorHAnsi" w:hAnsiTheme="majorHAnsi" w:eastAsiaTheme="majorEastAsia" w:cstheme="majorBidi"/>
+      <w:rFonts w:asciiTheme="majorHAnsi" w:eastAsiaTheme="majorEastAsia" w:hAnsiTheme="majorHAnsi" w:cstheme="majorBidi"/>
       <w:color w:val="2F5496" w:themeColor="accent1" w:themeShade="BF"/>
       <w:sz w:val="26"/>
       <w:szCs w:val="26"/>
@@ -7946,19 +8259,19 @@
       <w:outlineLvl w:val="2"/>
     </w:pPr>
     <w:rPr>
-      <w:rFonts w:asciiTheme="majorHAnsi" w:hAnsiTheme="majorHAnsi" w:eastAsiaTheme="majorEastAsia" w:cstheme="majorBidi"/>
+      <w:rFonts w:asciiTheme="majorHAnsi" w:eastAsiaTheme="majorEastAsia" w:hAnsiTheme="majorHAnsi" w:cstheme="majorBidi"/>
       <w:color w:val="1F3763" w:themeColor="accent1" w:themeShade="7F"/>
       <w:sz w:val="24"/>
       <w:szCs w:val="24"/>
     </w:rPr>
   </w:style>
-  <w:style w:type="character" w:styleId="DefaultParagraphFont" w:default="1">
+  <w:style w:type="character" w:default="1" w:styleId="DefaultParagraphFont">
     <w:name w:val="Default Paragraph Font"/>
     <w:uiPriority w:val="1"/>
     <w:semiHidden/>
     <w:unhideWhenUsed/>
   </w:style>
-  <w:style w:type="table" w:styleId="TableNormal" w:default="1">
+  <w:style w:type="table" w:default="1" w:styleId="TableNormal">
     <w:name w:val="Normal Table"/>
     <w:uiPriority w:val="99"/>
     <w:semiHidden/>
@@ -7973,13 +8286,13 @@
       </w:tblCellMar>
     </w:tblPr>
   </w:style>
-  <w:style w:type="numbering" w:styleId="NoList" w:default="1">
+  <w:style w:type="numbering" w:default="1" w:styleId="NoList">
     <w:name w:val="No List"/>
     <w:uiPriority w:val="99"/>
     <w:semiHidden/>
     <w:unhideWhenUsed/>
   </w:style>
-  <w:style w:type="character" w:styleId="Heading1Char" w:customStyle="1">
+  <w:style w:type="character" w:customStyle="1" w:styleId="Heading1Char">
     <w:name w:val="Heading 1 Char"/>
     <w:basedOn w:val="DefaultParagraphFont"/>
     <w:link w:val="Heading1"/>
@@ -7987,13 +8300,13 @@
     <w:qFormat/>
     <w:rsid w:val="005A6E22"/>
     <w:rPr>
-      <w:rFonts w:asciiTheme="majorHAnsi" w:hAnsiTheme="majorHAnsi" w:eastAsiaTheme="majorEastAsia" w:cstheme="majorBidi"/>
+      <w:rFonts w:asciiTheme="majorHAnsi" w:eastAsiaTheme="majorEastAsia" w:hAnsiTheme="majorHAnsi" w:cstheme="majorBidi"/>
       <w:color w:val="2F5496" w:themeColor="accent1" w:themeShade="BF"/>
       <w:sz w:val="32"/>
       <w:szCs w:val="32"/>
     </w:rPr>
   </w:style>
-  <w:style w:type="character" w:styleId="Heading2Char" w:customStyle="1">
+  <w:style w:type="character" w:customStyle="1" w:styleId="Heading2Char">
     <w:name w:val="Heading 2 Char"/>
     <w:basedOn w:val="DefaultParagraphFont"/>
     <w:link w:val="Heading2"/>
@@ -8001,13 +8314,13 @@
     <w:qFormat/>
     <w:rsid w:val="005A6E22"/>
     <w:rPr>
-      <w:rFonts w:asciiTheme="majorHAnsi" w:hAnsiTheme="majorHAnsi" w:eastAsiaTheme="majorEastAsia" w:cstheme="majorBidi"/>
+      <w:rFonts w:asciiTheme="majorHAnsi" w:eastAsiaTheme="majorEastAsia" w:hAnsiTheme="majorHAnsi" w:cstheme="majorBidi"/>
       <w:color w:val="2F5496" w:themeColor="accent1" w:themeShade="BF"/>
       <w:sz w:val="26"/>
       <w:szCs w:val="26"/>
     </w:rPr>
   </w:style>
-  <w:style w:type="character" w:styleId="Heading3Char" w:customStyle="1">
+  <w:style w:type="character" w:customStyle="1" w:styleId="Heading3Char">
     <w:name w:val="Heading 3 Char"/>
     <w:basedOn w:val="DefaultParagraphFont"/>
     <w:link w:val="Heading3"/>
@@ -8015,13 +8328,13 @@
     <w:qFormat/>
     <w:rsid w:val="005A6E22"/>
     <w:rPr>
-      <w:rFonts w:asciiTheme="majorHAnsi" w:hAnsiTheme="majorHAnsi" w:eastAsiaTheme="majorEastAsia" w:cstheme="majorBidi"/>
+      <w:rFonts w:asciiTheme="majorHAnsi" w:eastAsiaTheme="majorEastAsia" w:hAnsiTheme="majorHAnsi" w:cstheme="majorBidi"/>
       <w:color w:val="1F3763" w:themeColor="accent1" w:themeShade="7F"/>
       <w:sz w:val="24"/>
       <w:szCs w:val="24"/>
     </w:rPr>
   </w:style>
-  <w:style w:type="character" w:styleId="TitleChar" w:customStyle="1">
+  <w:style w:type="character" w:customStyle="1" w:styleId="TitleChar">
     <w:name w:val="Title Char"/>
     <w:basedOn w:val="DefaultParagraphFont"/>
     <w:link w:val="Title"/>
@@ -8029,14 +8342,14 @@
     <w:qFormat/>
     <w:rsid w:val="005A6E22"/>
     <w:rPr>
-      <w:rFonts w:asciiTheme="majorHAnsi" w:hAnsiTheme="majorHAnsi" w:eastAsiaTheme="majorEastAsia" w:cstheme="majorBidi"/>
+      <w:rFonts w:asciiTheme="majorHAnsi" w:eastAsiaTheme="majorEastAsia" w:hAnsiTheme="majorHAnsi" w:cstheme="majorBidi"/>
       <w:spacing w:val="-10"/>
       <w:kern w:val="2"/>
       <w:sz w:val="56"/>
       <w:szCs w:val="56"/>
     </w:rPr>
   </w:style>
-  <w:style w:type="paragraph" w:styleId="Heading" w:customStyle="1">
+  <w:style w:type="paragraph" w:customStyle="1" w:styleId="Heading">
     <w:name w:val="Heading"/>
     <w:basedOn w:val="Normal"/>
     <w:next w:val="BodyText"/>
@@ -8046,7 +8359,7 @@
       <w:spacing w:before="240" w:after="120"/>
     </w:pPr>
     <w:rPr>
-      <w:rFonts w:ascii="Liberation Sans" w:hAnsi="Liberation Sans" w:eastAsia="Microsoft YaHei" w:cs="Arial"/>
+      <w:rFonts w:ascii="Liberation Sans" w:eastAsia="Microsoft YaHei" w:hAnsi="Liberation Sans" w:cs="Arial"/>
       <w:sz w:val="28"/>
       <w:szCs w:val="28"/>
     </w:rPr>
@@ -8081,7 +8394,7 @@
       <w:szCs w:val="24"/>
     </w:rPr>
   </w:style>
-  <w:style w:type="paragraph" w:styleId="Index" w:customStyle="1">
+  <w:style w:type="paragraph" w:customStyle="1" w:styleId="Index">
     <w:name w:val="Index"/>
     <w:basedOn w:val="Normal"/>
     <w:qFormat/>
@@ -8105,13 +8418,13 @@
       <w:contextualSpacing/>
     </w:pPr>
     <w:rPr>
-      <w:rFonts w:asciiTheme="majorHAnsi" w:hAnsiTheme="majorHAnsi" w:eastAsiaTheme="majorEastAsia" w:cstheme="majorBidi"/>
+      <w:rFonts w:asciiTheme="majorHAnsi" w:eastAsiaTheme="majorEastAsia" w:hAnsiTheme="majorHAnsi" w:cstheme="majorBidi"/>
       <w:spacing w:val="-10"/>
       <w:sz w:val="56"/>
       <w:szCs w:val="56"/>
     </w:rPr>
   </w:style>
-  <w:style w:type="paragraph" w:styleId="TableContents" w:customStyle="1">
+  <w:style w:type="paragraph" w:customStyle="1" w:styleId="TableContents">
     <w:name w:val="Table Contents"/>
     <w:basedOn w:val="Normal"/>
     <w:qFormat/>
@@ -8135,7 +8448,7 @@
       <w:spacing w:after="0" w:line="240" w:lineRule="auto"/>
     </w:pPr>
   </w:style>
-  <w:style w:type="character" w:styleId="HeaderChar" w:customStyle="1">
+  <w:style w:type="character" w:customStyle="1" w:styleId="HeaderChar">
     <w:name w:val="Header Char"/>
     <w:basedOn w:val="DefaultParagraphFont"/>
     <w:link w:val="Header"/>
@@ -8157,7 +8470,7 @@
       <w:spacing w:after="0" w:line="240" w:lineRule="auto"/>
     </w:pPr>
   </w:style>
-  <w:style w:type="character" w:styleId="FooterChar" w:customStyle="1">
+  <w:style w:type="character" w:customStyle="1" w:styleId="FooterChar">
     <w:name w:val="Footer Char"/>
     <w:basedOn w:val="DefaultParagraphFont"/>
     <w:link w:val="Footer"/>
@@ -8171,12 +8484,12 @@
     <w:rsid w:val="00D56AD3"/>
     <w:tblPr>
       <w:tblBorders>
-        <w:top w:val="single" w:color="auto" w:sz="4" w:space="0"/>
-        <w:left w:val="single" w:color="auto" w:sz="4" w:space="0"/>
-        <w:bottom w:val="single" w:color="auto" w:sz="4" w:space="0"/>
-        <w:right w:val="single" w:color="auto" w:sz="4" w:space="0"/>
-        <w:insideH w:val="single" w:color="auto" w:sz="4" w:space="0"/>
-        <w:insideV w:val="single" w:color="auto" w:sz="4" w:space="0"/>
+        <w:top w:val="single" w:sz="4" w:space="0" w:color="auto"/>
+        <w:left w:val="single" w:sz="4" w:space="0" w:color="auto"/>
+        <w:bottom w:val="single" w:sz="4" w:space="0" w:color="auto"/>
+        <w:right w:val="single" w:sz="4" w:space="0" w:color="auto"/>
+        <w:insideH w:val="single" w:sz="4" w:space="0" w:color="auto"/>
+        <w:insideV w:val="single" w:sz="4" w:space="0" w:color="auto"/>
       </w:tblBorders>
     </w:tblPr>
   </w:style>
@@ -8221,7 +8534,7 @@
       <w:color w:val="404040" w:themeColor="text1" w:themeTint="BF"/>
     </w:rPr>
   </w:style>
-  <w:style w:type="character" w:styleId="QuoteChar" w:customStyle="1">
+  <w:style w:type="character" w:customStyle="1" w:styleId="QuoteChar">
     <w:name w:val="Quote Char"/>
     <w:basedOn w:val="DefaultParagraphFont"/>
     <w:link w:val="Quote"/>
@@ -8248,7 +8561,7 @@
       <w:szCs w:val="20"/>
     </w:rPr>
   </w:style>
-  <w:style w:type="character" w:styleId="CommentTextChar" w:customStyle="1">
+  <w:style w:type="character" w:customStyle="1" w:styleId="CommentTextChar">
     <w:name w:val="Comment Text Char"/>
     <w:basedOn w:val="DefaultParagraphFont"/>
     <w:link w:val="CommentText"/>
@@ -8285,7 +8598,7 @@
       <w:bCs/>
     </w:rPr>
   </w:style>
-  <w:style w:type="character" w:styleId="CommentSubjectChar" w:customStyle="1">
+  <w:style w:type="character" w:customStyle="1" w:styleId="CommentSubjectChar">
     <w:name w:val="Comment Subject Char"/>
     <w:basedOn w:val="CommentTextChar"/>
     <w:link w:val="CommentSubject"/>

</xml_diff>